<commit_message>
changes to add in memory users for authentication
</commit_message>
<xml_diff>
--- a/Spring Notes_1.docx
+++ b/Spring Notes_1.docx
@@ -256,15 +256,7 @@
         <w:t xml:space="preserve">Basically, </w:t>
       </w:r>
       <w:r>
-        <w:t xml:space="preserve">clients understand HTML, and for a Servlet to output HTML we need to write all the HTML tags ourselves which is not feasible. </w:t>
-      </w:r>
-      <w:proofErr w:type="gramStart"/>
-      <w:r>
-        <w:t>Therefore</w:t>
-      </w:r>
-      <w:proofErr w:type="gramEnd"/>
-      <w:r>
-        <w:t xml:space="preserve"> JSP comes into picture where we write </w:t>
+        <w:t xml:space="preserve">clients understand HTML, and for a Servlet to output HTML we need to write all the HTML tags ourselves which is not feasible. Therefore JSP comes into picture where we write </w:t>
       </w:r>
       <w:r>
         <w:rPr>
@@ -306,15 +298,7 @@
     </w:p>
     <w:p>
       <w:r>
-        <w:t xml:space="preserve">By </w:t>
-      </w:r>
-      <w:proofErr w:type="gramStart"/>
-      <w:r>
-        <w:t>default</w:t>
-      </w:r>
-      <w:proofErr w:type="gramEnd"/>
-      <w:r>
-        <w:t xml:space="preserve"> a </w:t>
+        <w:t xml:space="preserve">By default a </w:t>
       </w:r>
       <w:r>
         <w:t>DemoSpringApplication</w:t>
@@ -366,25 +350,14 @@
         <w:t xml:space="preserve"> </w:t>
       </w:r>
       <w:proofErr w:type="spellStart"/>
-      <w:proofErr w:type="gramStart"/>
-      <w:r>
-        <w:rPr>
-          <w:rFonts w:ascii="Consolas" w:hAnsi="Consolas"/>
-          <w:color w:val="000000"/>
-          <w:sz w:val="20"/>
-          <w:szCs w:val="20"/>
-        </w:rPr>
-        <w:t>com.mandu</w:t>
-      </w:r>
-      <w:proofErr w:type="gramEnd"/>
-      <w:r>
-        <w:rPr>
-          <w:rFonts w:ascii="Consolas" w:hAnsi="Consolas"/>
-          <w:color w:val="000000"/>
-          <w:sz w:val="20"/>
-          <w:szCs w:val="20"/>
-        </w:rPr>
-        <w:t>.first</w:t>
+      <w:r>
+        <w:rPr>
+          <w:rFonts w:ascii="Consolas" w:hAnsi="Consolas"/>
+          <w:color w:val="000000"/>
+          <w:sz w:val="20"/>
+          <w:szCs w:val="20"/>
+        </w:rPr>
+        <w:t>com.mandu.first</w:t>
       </w:r>
       <w:proofErr w:type="spellEnd"/>
       <w:r>
@@ -443,25 +416,14 @@
         <w:t xml:space="preserve"> </w:t>
       </w:r>
       <w:proofErr w:type="spellStart"/>
-      <w:proofErr w:type="gramStart"/>
-      <w:r>
-        <w:rPr>
-          <w:rFonts w:ascii="Consolas" w:hAnsi="Consolas"/>
-          <w:color w:val="000000"/>
-          <w:sz w:val="20"/>
-          <w:szCs w:val="20"/>
-        </w:rPr>
-        <w:t>org.springframework</w:t>
-      </w:r>
-      <w:proofErr w:type="gramEnd"/>
-      <w:r>
-        <w:rPr>
-          <w:rFonts w:ascii="Consolas" w:hAnsi="Consolas"/>
-          <w:color w:val="000000"/>
-          <w:sz w:val="20"/>
-          <w:szCs w:val="20"/>
-        </w:rPr>
-        <w:t>.stereotype.Component</w:t>
+      <w:r>
+        <w:rPr>
+          <w:rFonts w:ascii="Consolas" w:hAnsi="Consolas"/>
+          <w:color w:val="000000"/>
+          <w:sz w:val="20"/>
+          <w:szCs w:val="20"/>
+        </w:rPr>
+        <w:t>org.springframework.stereotype.Component</w:t>
       </w:r>
       <w:proofErr w:type="spellEnd"/>
       <w:r>
@@ -643,27 +605,7 @@
           <w:sz w:val="20"/>
           <w:szCs w:val="20"/>
         </w:rPr>
-        <w:t xml:space="preserve"> </w:t>
-      </w:r>
-      <w:proofErr w:type="gramStart"/>
-      <w:r>
-        <w:rPr>
-          <w:rFonts w:ascii="Consolas" w:hAnsi="Consolas"/>
-          <w:color w:val="000000"/>
-          <w:sz w:val="20"/>
-          <w:szCs w:val="20"/>
-        </w:rPr>
-        <w:t>code(</w:t>
-      </w:r>
-      <w:proofErr w:type="gramEnd"/>
-      <w:r>
-        <w:rPr>
-          <w:rFonts w:ascii="Consolas" w:hAnsi="Consolas"/>
-          <w:color w:val="000000"/>
-          <w:sz w:val="20"/>
-          <w:szCs w:val="20"/>
-        </w:rPr>
-        <w:t>) {</w:t>
+        <w:t xml:space="preserve"> code() {</w:t>
       </w:r>
     </w:p>
     <w:p>
@@ -747,7 +689,6 @@
         </w:rPr>
         <w:t>"I am coding"</w:t>
       </w:r>
-      <w:proofErr w:type="gramStart"/>
       <w:r>
         <w:rPr>
           <w:rFonts w:ascii="Consolas" w:hAnsi="Consolas"/>
@@ -757,7 +698,6 @@
         </w:rPr>
         <w:t>);</w:t>
       </w:r>
-      <w:proofErr w:type="gramEnd"/>
     </w:p>
     <w:p>
       <w:pPr>
@@ -840,7 +780,6 @@
         </w:rPr>
         <w:t>"My name is Mandanna"</w:t>
       </w:r>
-      <w:proofErr w:type="gramStart"/>
       <w:r>
         <w:rPr>
           <w:rFonts w:ascii="Consolas" w:hAnsi="Consolas"/>
@@ -850,7 +789,6 @@
         </w:rPr>
         <w:t>);</w:t>
       </w:r>
-      <w:proofErr w:type="gramEnd"/>
     </w:p>
     <w:p>
       <w:pPr>
@@ -996,95 +934,80 @@
         <w:t xml:space="preserve"> </w:t>
       </w:r>
       <w:proofErr w:type="spellStart"/>
-      <w:proofErr w:type="gramStart"/>
       <w:r>
         <w:t>getBean</w:t>
       </w:r>
       <w:proofErr w:type="spellEnd"/>
       <w:r>
+        <w:t xml:space="preserve">() method creates an instance and runs an instance of the class. </w:t>
+      </w:r>
+    </w:p>
+    <w:p>
+      <w:r>
+        <w:t>@SpringBootApplication</w:t>
+      </w:r>
+    </w:p>
+    <w:p>
+      <w:r>
+        <w:t xml:space="preserve">public class </w:t>
+      </w:r>
+      <w:proofErr w:type="spellStart"/>
+      <w:r>
+        <w:t>DemoSpringApplication</w:t>
+      </w:r>
+      <w:proofErr w:type="spellEnd"/>
+      <w:r>
+        <w:t xml:space="preserve"> {</w:t>
+      </w:r>
+    </w:p>
+    <w:p/>
+    <w:p>
+      <w:r>
+        <w:tab/>
+        <w:t xml:space="preserve">public static void main(String[] </w:t>
+      </w:r>
+      <w:proofErr w:type="spellStart"/>
+      <w:r>
+        <w:t>args</w:t>
+      </w:r>
+      <w:proofErr w:type="spellEnd"/>
+      <w:r>
+        <w:t>) {</w:t>
+      </w:r>
+    </w:p>
+    <w:p>
+      <w:r>
+        <w:tab/>
+      </w:r>
+      <w:r>
+        <w:tab/>
+      </w:r>
+      <w:proofErr w:type="spellStart"/>
+      <w:r>
+        <w:rPr>
+          <w:highlight w:val="yellow"/>
+        </w:rPr>
+        <w:t>ApplicationContext</w:t>
+      </w:r>
+      <w:proofErr w:type="spellEnd"/>
+      <w:r>
+        <w:t xml:space="preserve"> context = </w:t>
+      </w:r>
+      <w:proofErr w:type="spellStart"/>
+      <w:r>
+        <w:t>SpringApplication.</w:t>
+      </w:r>
+      <w:r>
+        <w:rPr>
+          <w:highlight w:val="yellow"/>
+        </w:rPr>
+        <w:t>run</w:t>
+      </w:r>
+      <w:proofErr w:type="spellEnd"/>
+      <w:r>
         <w:t>(</w:t>
       </w:r>
-      <w:proofErr w:type="gramEnd"/>
-      <w:r>
-        <w:t xml:space="preserve">) method creates an instance and runs an instance of the class. </w:t>
-      </w:r>
-    </w:p>
-    <w:p>
-      <w:r>
-        <w:t>@SpringBootApplication</w:t>
-      </w:r>
-    </w:p>
-    <w:p>
-      <w:r>
-        <w:t xml:space="preserve">public class </w:t>
-      </w:r>
-      <w:proofErr w:type="spellStart"/>
-      <w:r>
-        <w:t>DemoSpringApplication</w:t>
-      </w:r>
-      <w:proofErr w:type="spellEnd"/>
-      <w:r>
-        <w:t xml:space="preserve"> {</w:t>
-      </w:r>
-    </w:p>
-    <w:p/>
-    <w:p>
-      <w:r>
-        <w:tab/>
-        <w:t xml:space="preserve">public static void </w:t>
-      </w:r>
-      <w:proofErr w:type="gramStart"/>
-      <w:r>
-        <w:t>main(</w:t>
-      </w:r>
-      <w:proofErr w:type="gramEnd"/>
-      <w:r>
-        <w:t xml:space="preserve">String[] </w:t>
-      </w:r>
-      <w:proofErr w:type="spellStart"/>
-      <w:r>
-        <w:t>args</w:t>
-      </w:r>
-      <w:proofErr w:type="spellEnd"/>
-      <w:r>
-        <w:t>) {</w:t>
-      </w:r>
-    </w:p>
-    <w:p>
-      <w:r>
-        <w:tab/>
-      </w:r>
-      <w:r>
-        <w:tab/>
-      </w:r>
-      <w:proofErr w:type="spellStart"/>
-      <w:r>
-        <w:rPr>
-          <w:highlight w:val="yellow"/>
-        </w:rPr>
-        <w:t>ApplicationContext</w:t>
-      </w:r>
-      <w:proofErr w:type="spellEnd"/>
-      <w:r>
-        <w:t xml:space="preserve"> context = </w:t>
-      </w:r>
-      <w:proofErr w:type="spellStart"/>
-      <w:proofErr w:type="gramStart"/>
-      <w:r>
-        <w:t>SpringApplication.</w:t>
-      </w:r>
-      <w:r>
-        <w:rPr>
-          <w:highlight w:val="yellow"/>
-        </w:rPr>
-        <w:t>run</w:t>
-      </w:r>
-      <w:proofErr w:type="spellEnd"/>
-      <w:r>
-        <w:t>(</w:t>
-      </w:r>
-      <w:proofErr w:type="spellStart"/>
-      <w:proofErr w:type="gramEnd"/>
+      <w:proofErr w:type="spellStart"/>
       <w:r>
         <w:t>DemoSpringApplication.class</w:t>
       </w:r>
@@ -1118,7 +1041,6 @@
         <w:t xml:space="preserve"> = </w:t>
       </w:r>
       <w:proofErr w:type="spellStart"/>
-      <w:proofErr w:type="gramStart"/>
       <w:r>
         <w:t>context.</w:t>
       </w:r>
@@ -1129,7 +1051,6 @@
         <w:t>getBean</w:t>
       </w:r>
       <w:proofErr w:type="spellEnd"/>
-      <w:proofErr w:type="gramEnd"/>
       <w:r>
         <w:t>(</w:t>
       </w:r>
@@ -1150,12 +1071,10 @@
         <w:tab/>
       </w:r>
       <w:proofErr w:type="spellStart"/>
-      <w:proofErr w:type="gramStart"/>
       <w:r>
         <w:t>obj.code</w:t>
       </w:r>
       <w:proofErr w:type="spellEnd"/>
-      <w:proofErr w:type="gramEnd"/>
       <w:r>
         <w:t>();</w:t>
       </w:r>
@@ -1182,15 +1101,7 @@
     </w:p>
     <w:p>
       <w:r>
-        <w:t xml:space="preserve">In the below code, we are not creating an object of Laptop. The @Autowired annotation suggests to spring framework that it has to create the </w:t>
-      </w:r>
-      <w:proofErr w:type="gramStart"/>
-      <w:r>
-        <w:t>object</w:t>
-      </w:r>
-      <w:proofErr w:type="gramEnd"/>
-      <w:r>
-        <w:t xml:space="preserve"> and the below code runs smoothly.</w:t>
+        <w:t>In the below code, we are not creating an object of Laptop. The @Autowired annotation suggests to spring framework that it has to create the object and the below code runs smoothly.</w:t>
       </w:r>
     </w:p>
     <w:p>
@@ -1331,7 +1242,6 @@
         <w:tab/>
         <w:t xml:space="preserve">Laptop </w:t>
       </w:r>
-      <w:proofErr w:type="gramStart"/>
       <w:r>
         <w:rPr>
           <w:rFonts w:ascii="Consolas" w:hAnsi="Consolas"/>
@@ -1350,7 +1260,6 @@
         </w:rPr>
         <w:t>;</w:t>
       </w:r>
-      <w:proofErr w:type="gramEnd"/>
     </w:p>
     <w:p>
       <w:pPr>
@@ -1433,27 +1342,7 @@
           <w:sz w:val="20"/>
           <w:szCs w:val="20"/>
         </w:rPr>
-        <w:t xml:space="preserve"> </w:t>
-      </w:r>
-      <w:proofErr w:type="gramStart"/>
-      <w:r>
-        <w:rPr>
-          <w:rFonts w:ascii="Consolas" w:hAnsi="Consolas"/>
-          <w:color w:val="000000"/>
-          <w:sz w:val="20"/>
-          <w:szCs w:val="20"/>
-        </w:rPr>
-        <w:t>code(</w:t>
-      </w:r>
-      <w:proofErr w:type="gramEnd"/>
-      <w:r>
-        <w:rPr>
-          <w:rFonts w:ascii="Consolas" w:hAnsi="Consolas"/>
-          <w:color w:val="000000"/>
-          <w:sz w:val="20"/>
-          <w:szCs w:val="20"/>
-        </w:rPr>
-        <w:t>) {</w:t>
+        <w:t xml:space="preserve"> code() {</w:t>
       </w:r>
     </w:p>
     <w:p>
@@ -1487,7 +1376,6 @@
         <w:tab/>
       </w:r>
       <w:proofErr w:type="spellStart"/>
-      <w:proofErr w:type="gramStart"/>
       <w:r>
         <w:rPr>
           <w:rFonts w:ascii="Consolas" w:hAnsi="Consolas"/>
@@ -1507,7 +1395,6 @@
         <w:t>.compile</w:t>
       </w:r>
       <w:proofErr w:type="spellEnd"/>
-      <w:proofErr w:type="gramEnd"/>
       <w:r>
         <w:rPr>
           <w:rFonts w:ascii="Consolas" w:hAnsi="Consolas"/>
@@ -1610,15 +1497,7 @@
     </w:p>
     <w:p>
       <w:r>
-        <w:t xml:space="preserve">By </w:t>
-      </w:r>
-      <w:proofErr w:type="gramStart"/>
-      <w:r>
-        <w:t>default</w:t>
-      </w:r>
-      <w:proofErr w:type="gramEnd"/>
-      <w:r>
-        <w:t xml:space="preserve"> Sprin</w:t>
+        <w:t>By default Sprin</w:t>
       </w:r>
       <w:r>
         <w:t>g</w:t>
@@ -1627,15 +1506,7 @@
         <w:t xml:space="preserve"> Container will give 1 object. So even if we instantiate 2 objects, variables set in the first object will reflect. </w:t>
       </w:r>
       <w:r>
-        <w:t xml:space="preserve">When we want multiple </w:t>
-      </w:r>
-      <w:proofErr w:type="gramStart"/>
-      <w:r>
-        <w:t>objects</w:t>
-      </w:r>
-      <w:proofErr w:type="gramEnd"/>
-      <w:r>
-        <w:t xml:space="preserve"> we have something called as </w:t>
+        <w:t xml:space="preserve">When we want multiple objects we have something called as </w:t>
       </w:r>
       <w:r>
         <w:rPr>
@@ -1648,23 +1519,7 @@
         <w:t xml:space="preserve">This is defined in the </w:t>
       </w:r>
       <w:r>
-        <w:t xml:space="preserve">Spring.XML. By </w:t>
-      </w:r>
-      <w:proofErr w:type="gramStart"/>
-      <w:r>
-        <w:t>default</w:t>
-      </w:r>
-      <w:proofErr w:type="gramEnd"/>
-      <w:r>
-        <w:t xml:space="preserve"> the scope is Singleton. If we need multiple </w:t>
-      </w:r>
-      <w:proofErr w:type="gramStart"/>
-      <w:r>
-        <w:t>objects</w:t>
-      </w:r>
-      <w:proofErr w:type="gramEnd"/>
-      <w:r>
-        <w:t xml:space="preserve"> we need to define the scope as </w:t>
+        <w:t xml:space="preserve">Spring.XML. By default the scope is Singleton. If we need multiple objects we need to define the scope as </w:t>
       </w:r>
       <w:r>
         <w:rPr>
@@ -1673,23 +1528,13 @@
         </w:rPr>
         <w:t xml:space="preserve">Prototype. </w:t>
       </w:r>
-      <w:proofErr w:type="gramStart"/>
-      <w:r>
-        <w:t>So</w:t>
-      </w:r>
-      <w:proofErr w:type="gramEnd"/>
-      <w:r>
-        <w:t xml:space="preserve"> when the container asks for bean it will return as many instances of the object as the number of times we instantiate the object. </w:t>
-      </w:r>
-    </w:p>
-    <w:p>
-      <w:proofErr w:type="gramStart"/>
-      <w:r>
-        <w:t>Also</w:t>
-      </w:r>
-      <w:proofErr w:type="gramEnd"/>
-      <w:r>
-        <w:t xml:space="preserve"> </w:t>
+      <w:r>
+        <w:t xml:space="preserve">So when the container asks for bean it will return as many instances of the object as the number of times we instantiate the object. </w:t>
+      </w:r>
+    </w:p>
+    <w:p>
+      <w:r>
+        <w:t xml:space="preserve">Also </w:t>
       </w:r>
       <w:r>
         <w:t>in Prototype if we do not instantiate the object is does not get created at all. In case of Singleton, based on Spring.xml</w:t>
@@ -1709,15 +1554,7 @@
     <w:p/>
     <w:p>
       <w:r>
-        <w:t xml:space="preserve">We can create getter and setter methods for a class, but if we want to set a default value to any </w:t>
-      </w:r>
-      <w:proofErr w:type="gramStart"/>
-      <w:r>
-        <w:t>variable</w:t>
-      </w:r>
-      <w:proofErr w:type="gramEnd"/>
-      <w:r>
-        <w:t xml:space="preserve"> we can also set it as a </w:t>
+        <w:t xml:space="preserve">We can create getter and setter methods for a class, but if we want to set a default value to any variable we can also set it as a </w:t>
       </w:r>
       <w:r>
         <w:t>property in Spring.XML like below. This is because as a singleton object when spring creates an instance, it can set the variable at that time itself.</w:t>
@@ -1739,19 +1576,11 @@
         <w:t>&lt;bean id="alien" class="</w:t>
       </w:r>
       <w:proofErr w:type="spellStart"/>
-      <w:proofErr w:type="gramStart"/>
       <w:r>
         <w:rPr>
           <w:color w:val="0070C0"/>
         </w:rPr>
-        <w:t>com.telusko</w:t>
-      </w:r>
-      <w:proofErr w:type="gramEnd"/>
-      <w:r>
-        <w:rPr>
-          <w:color w:val="0070C0"/>
-        </w:rPr>
-        <w:t>.SpringDemo.Alien</w:t>
+        <w:t>com.telusko.SpringDemo.Alien</w:t>
       </w:r>
       <w:proofErr w:type="spellEnd"/>
       <w:r>
@@ -1806,40 +1635,16 @@
     <w:p/>
     <w:p>
       <w:r>
-        <w:t xml:space="preserve">If we </w:t>
-      </w:r>
-      <w:proofErr w:type="gramStart"/>
-      <w:r>
-        <w:t>have to</w:t>
-      </w:r>
-      <w:proofErr w:type="gramEnd"/>
-      <w:r>
-        <w:t xml:space="preserve"> reference a class</w:t>
-      </w:r>
-      <w:r>
-        <w:t xml:space="preserve">, in the below example we have defined Laptop as a separate class, and it is called from the Alien class. </w:t>
-      </w:r>
-      <w:proofErr w:type="gramStart"/>
-      <w:r>
-        <w:t>So</w:t>
-      </w:r>
-      <w:proofErr w:type="gramEnd"/>
-      <w:r>
-        <w:t xml:space="preserve"> </w:t>
+        <w:t>If we have to reference a class</w:t>
+      </w:r>
+      <w:r>
+        <w:t xml:space="preserve">, in the below example we have defined Laptop as a separate class, and it is called from the Alien class. So </w:t>
       </w:r>
       <w:r>
         <w:t>we add another property called “Laptop” which will reference to the separate bean created for Laptop class. And this</w:t>
       </w:r>
       <w:r>
-        <w:t xml:space="preserve"> is referred from the Alien bean by adding a new property. Now, since this is a reference variable and not a </w:t>
-      </w:r>
-      <w:proofErr w:type="gramStart"/>
-      <w:r>
-        <w:t>type</w:t>
-      </w:r>
-      <w:proofErr w:type="gramEnd"/>
-      <w:r>
-        <w:t xml:space="preserve"> variable, we need to replace “value” with </w:t>
+        <w:t xml:space="preserve"> is referred from the Alien bean by adding a new property. Now, since this is a reference variable and not a type variable, we need to replace “value” with </w:t>
       </w:r>
       <w:r>
         <w:t>“ref” and mention the class name. In that case the</w:t>
@@ -6390,9 +6195,9 @@
           <w14:ligatures w14:val="none"/>
         </w:rPr>
         <w:br/>
-        <w:t xml:space="preserve">    </w:t>
-      </w:r>
-      <w:proofErr w:type="gramStart"/>
+        <w:t xml:space="preserve">    &lt;</w:t>
+      </w:r>
+      <w:proofErr w:type="spellStart"/>
       <w:r>
         <w:rPr>
           <w:rFonts w:ascii="Courier New" w:eastAsia="Times New Roman" w:hAnsi="Courier New" w:cs="Courier New"/>
@@ -6403,9 +6208,9 @@
           <w:lang w:eastAsia="en-IN"/>
           <w14:ligatures w14:val="none"/>
         </w:rPr>
-        <w:t>&lt;</w:t>
-      </w:r>
-      <w:proofErr w:type="spellStart"/>
+        <w:t>groupId</w:t>
+      </w:r>
+      <w:proofErr w:type="spellEnd"/>
       <w:r>
         <w:rPr>
           <w:rFonts w:ascii="Courier New" w:eastAsia="Times New Roman" w:hAnsi="Courier New" w:cs="Courier New"/>
@@ -6416,19 +6221,6 @@
           <w:lang w:eastAsia="en-IN"/>
           <w14:ligatures w14:val="none"/>
         </w:rPr>
-        <w:t>groupId</w:t>
-      </w:r>
-      <w:proofErr w:type="spellEnd"/>
-      <w:r>
-        <w:rPr>
-          <w:rFonts w:ascii="Courier New" w:eastAsia="Times New Roman" w:hAnsi="Courier New" w:cs="Courier New"/>
-          <w:color w:val="D5B778"/>
-          <w:kern w:val="0"/>
-          <w:sz w:val="20"/>
-          <w:szCs w:val="20"/>
-          <w:lang w:eastAsia="en-IN"/>
-          <w14:ligatures w14:val="none"/>
-        </w:rPr>
         <w:t>&gt;</w:t>
       </w:r>
       <w:proofErr w:type="spellStart"/>
@@ -6445,7 +6237,6 @@
         <w:t>org.springframework.boot</w:t>
       </w:r>
       <w:proofErr w:type="spellEnd"/>
-      <w:proofErr w:type="gramEnd"/>
       <w:r>
         <w:rPr>
           <w:rFonts w:ascii="Courier New" w:eastAsia="Times New Roman" w:hAnsi="Courier New" w:cs="Courier New"/>
@@ -6590,15 +6381,7 @@
     <w:p/>
     <w:p>
       <w:r>
-        <w:t xml:space="preserve">We need to create a Controller which will render a view in the form of JSP. </w:t>
-      </w:r>
-      <w:proofErr w:type="gramStart"/>
-      <w:r>
-        <w:t>So</w:t>
-      </w:r>
-      <w:proofErr w:type="gramEnd"/>
-      <w:r>
-        <w:t xml:space="preserve"> we created a folder under main called “webapp”.</w:t>
+        <w:t>We need to create a Controller which will render a view in the form of JSP. So we created a folder under main called “webapp”.</w:t>
       </w:r>
     </w:p>
     <w:p>
@@ -8915,7 +8698,6 @@
         </w:rPr>
         <w:t xml:space="preserve"> + </w:t>
       </w:r>
-      <w:proofErr w:type="gramStart"/>
       <w:r>
         <w:rPr>
           <w:rFonts w:ascii="Consolas" w:hAnsi="Consolas"/>
@@ -8934,7 +8716,6 @@
         </w:rPr>
         <w:t>;</w:t>
       </w:r>
-      <w:proofErr w:type="gramEnd"/>
     </w:p>
     <w:p>
       <w:pPr>
@@ -8967,7 +8748,6 @@
         <w:tab/>
       </w:r>
       <w:proofErr w:type="spellStart"/>
-      <w:proofErr w:type="gramStart"/>
       <w:r>
         <w:rPr>
           <w:rFonts w:ascii="Consolas" w:hAnsi="Consolas"/>
@@ -8987,7 +8767,6 @@
         <w:t>.setAttribute</w:t>
       </w:r>
       <w:proofErr w:type="spellEnd"/>
-      <w:proofErr w:type="gramEnd"/>
       <w:r>
         <w:rPr>
           <w:rFonts w:ascii="Consolas" w:hAnsi="Consolas"/>
@@ -9091,17 +8870,7 @@
           <w:sz w:val="20"/>
           <w:szCs w:val="20"/>
         </w:rPr>
-        <w:t>"result</w:t>
-      </w:r>
-      <w:proofErr w:type="gramStart"/>
-      <w:r>
-        <w:rPr>
-          <w:rFonts w:ascii="Consolas" w:hAnsi="Consolas"/>
-          <w:color w:val="2A00FF"/>
-          <w:sz w:val="20"/>
-          <w:szCs w:val="20"/>
-        </w:rPr>
-        <w:t>"</w:t>
+        <w:t>"result"</w:t>
       </w:r>
       <w:r>
         <w:rPr>
@@ -9112,7 +8881,6 @@
         </w:rPr>
         <w:t>;</w:t>
       </w:r>
-      <w:proofErr w:type="gramEnd"/>
     </w:p>
     <w:p>
       <w:pPr>
@@ -9164,7 +8932,6 @@
         <w:t>result.jsp</w:t>
       </w:r>
       <w:proofErr w:type="spellEnd"/>
-      <w:proofErr w:type="gramStart"/>
       <w:r>
         <w:rPr>
           <w:rFonts w:ascii="Consolas" w:hAnsi="Consolas"/>
@@ -9174,7 +8941,6 @@
         </w:rPr>
         <w:t>";</w:t>
       </w:r>
-      <w:proofErr w:type="gramEnd"/>
     </w:p>
     <w:p>
       <w:pPr>
@@ -9373,15 +9139,7 @@
     </w:p>
     <w:p>
       <w:r>
-        <w:t>@</w:t>
-      </w:r>
-      <w:proofErr w:type="gramStart"/>
-      <w:r>
-        <w:t>RequestMapping(</w:t>
-      </w:r>
-      <w:proofErr w:type="gramEnd"/>
-      <w:r>
-        <w:t>value = "/</w:t>
+        <w:t>@RequestMapping(value = "/</w:t>
       </w:r>
       <w:proofErr w:type="spellStart"/>
       <w:r>
@@ -9466,33 +9224,7 @@
           <w:lang w:eastAsia="en-IN"/>
           <w14:ligatures w14:val="none"/>
         </w:rPr>
-        <w:t>//@GetMapping("/getAlien") is a shortcut for @</w:t>
-      </w:r>
-      <w:proofErr w:type="gramStart"/>
-      <w:r>
-        <w:rPr>
-          <w:rFonts w:ascii="Courier New" w:eastAsia="Times New Roman" w:hAnsi="Courier New" w:cs="Courier New"/>
-          <w:color w:val="7A7E85"/>
-          <w:kern w:val="0"/>
-          <w:sz w:val="20"/>
-          <w:szCs w:val="20"/>
-          <w:lang w:eastAsia="en-IN"/>
-          <w14:ligatures w14:val="none"/>
-        </w:rPr>
-        <w:t>RequestMapping(</w:t>
-      </w:r>
-      <w:proofErr w:type="gramEnd"/>
-      <w:r>
-        <w:rPr>
-          <w:rFonts w:ascii="Courier New" w:eastAsia="Times New Roman" w:hAnsi="Courier New" w:cs="Courier New"/>
-          <w:color w:val="7A7E85"/>
-          <w:kern w:val="0"/>
-          <w:sz w:val="20"/>
-          <w:szCs w:val="20"/>
-          <w:lang w:eastAsia="en-IN"/>
-          <w14:ligatures w14:val="none"/>
-        </w:rPr>
-        <w:t>value = "/</w:t>
+        <w:t>//@GetMapping("/getAlien") is a shortcut for @RequestMapping(value = "/</w:t>
       </w:r>
       <w:proofErr w:type="spellStart"/>
       <w:r>
@@ -9804,15 +9536,7 @@
     </w:p>
     <w:p>
       <w:r>
-        <w:t xml:space="preserve">Spring ORMs are used to map a class to a table. </w:t>
-      </w:r>
-      <w:proofErr w:type="gramStart"/>
-      <w:r>
-        <w:t>Generally</w:t>
-      </w:r>
-      <w:proofErr w:type="gramEnd"/>
-      <w:r>
-        <w:t xml:space="preserve"> each class is associated with a table and we can map every column in a database to a value in the class and work like that. </w:t>
+        <w:t xml:space="preserve">Spring ORMs are used to map a class to a table. Generally each class is associated with a table and we can map every column in a database to a value in the class and work like that. </w:t>
       </w:r>
     </w:p>
     <w:p>
@@ -9838,15 +9562,7 @@
     </w:p>
     <w:p>
       <w:r>
-        <w:t xml:space="preserve">When we want to work with </w:t>
-      </w:r>
-      <w:proofErr w:type="gramStart"/>
-      <w:r>
-        <w:t>databases</w:t>
-      </w:r>
-      <w:proofErr w:type="gramEnd"/>
-      <w:r>
-        <w:t xml:space="preserve"> we can use normal JDBC or </w:t>
+        <w:t xml:space="preserve">When we want to work with databases we can use normal JDBC or </w:t>
       </w:r>
       <w:proofErr w:type="spellStart"/>
       <w:r>
@@ -9939,15 +9655,7 @@
         </w:numPr>
       </w:pPr>
       <w:r>
-        <w:t xml:space="preserve">Maven </w:t>
-      </w:r>
-      <w:proofErr w:type="gramStart"/>
-      <w:r>
-        <w:t>repositories, and</w:t>
-      </w:r>
-      <w:proofErr w:type="gramEnd"/>
-      <w:r>
-        <w:t xml:space="preserve"> add </w:t>
+        <w:t xml:space="preserve">Maven repositories, and add </w:t>
       </w:r>
       <w:r>
         <w:rPr>
@@ -10015,11 +9723,9 @@
       <w:r>
         <w:t xml:space="preserve">work on </w:t>
       </w:r>
-      <w:proofErr w:type="gramStart"/>
       <w:r>
         <w:t>Hibernate</w:t>
       </w:r>
-      <w:proofErr w:type="gramEnd"/>
       <w:r>
         <w:t xml:space="preserve"> we need to work with Transactions (begin transaction, commit </w:t>
       </w:r>
@@ -10027,15 +9733,7 @@
         <w:t>transaction. Etc</w:t>
       </w:r>
       <w:r>
-        <w:t xml:space="preserve">). </w:t>
-      </w:r>
-      <w:proofErr w:type="gramStart"/>
-      <w:r>
-        <w:t>So</w:t>
-      </w:r>
-      <w:proofErr w:type="gramEnd"/>
-      <w:r>
-        <w:t xml:space="preserve"> we add </w:t>
+        <w:t xml:space="preserve">). So we add </w:t>
       </w:r>
       <w:r>
         <w:rPr>
@@ -10066,17 +9764,12 @@
         <w:t>. Depending on the DBMS (</w:t>
       </w:r>
       <w:proofErr w:type="spellStart"/>
-      <w:proofErr w:type="gramStart"/>
       <w:r>
         <w:t>Postgress</w:t>
       </w:r>
       <w:proofErr w:type="spellEnd"/>
       <w:r>
-        <w:t>..</w:t>
-      </w:r>
-      <w:proofErr w:type="gramEnd"/>
-      <w:r>
-        <w:t xml:space="preserve">etc) we ned </w:t>
+        <w:t xml:space="preserve">..etc) we ned </w:t>
       </w:r>
     </w:p>
     <w:p>
@@ -10090,11 +9783,9 @@
       <w:r>
         <w:t xml:space="preserve">We will also have to POOL </w:t>
       </w:r>
-      <w:proofErr w:type="gramStart"/>
       <w:r>
         <w:t>connections</w:t>
       </w:r>
-      <w:proofErr w:type="gramEnd"/>
       <w:r>
         <w:t xml:space="preserve"> and we need to use some third party JARS for that. </w:t>
       </w:r>
@@ -10107,15 +9798,7 @@
         <w:t>Also in the servlet</w:t>
       </w:r>
       <w:r>
-        <w:t xml:space="preserve">.xml we need to configure database </w:t>
-      </w:r>
-      <w:proofErr w:type="gramStart"/>
-      <w:r>
-        <w:t>properties..</w:t>
-      </w:r>
-      <w:proofErr w:type="gramEnd"/>
-      <w:r>
-        <w:t xml:space="preserve"> etc. </w:t>
+        <w:t xml:space="preserve">.xml we need to configure database properties.. etc. </w:t>
       </w:r>
     </w:p>
     <w:p>
@@ -10201,15 +9884,7 @@
         <w:t xml:space="preserve">class for the data entity, we need to use the annotation @Entity so that </w:t>
       </w:r>
       <w:r>
-        <w:t xml:space="preserve">compiler knows how to interact with this class with Hibernate. </w:t>
-      </w:r>
-      <w:proofErr w:type="gramStart"/>
-      <w:r>
-        <w:t>Also</w:t>
-      </w:r>
-      <w:proofErr w:type="gramEnd"/>
-      <w:r>
-        <w:t xml:space="preserve"> you may notice that @Id is specified when we </w:t>
+        <w:t xml:space="preserve">compiler knows how to interact with this class with Hibernate. Also you may notice that @Id is specified when we </w:t>
       </w:r>
       <w:r>
         <w:t>define the primary key for that data object.</w:t>
@@ -10383,7 +10058,6 @@
         <w:t xml:space="preserve">String </w:t>
       </w:r>
       <w:proofErr w:type="spellStart"/>
-      <w:proofErr w:type="gramStart"/>
       <w:r>
         <w:rPr>
           <w:rFonts w:ascii="Courier New" w:eastAsia="Times New Roman" w:hAnsi="Courier New" w:cs="Courier New"/>
@@ -10409,7 +10083,6 @@
         </w:rPr>
         <w:t>;</w:t>
       </w:r>
-      <w:proofErr w:type="gramEnd"/>
     </w:p>
     <w:p/>
     <w:p>
@@ -10464,27 +10137,20 @@
         <w:t xml:space="preserve"> This is used in the </w:t>
       </w:r>
       <w:proofErr w:type="spellStart"/>
-      <w:proofErr w:type="gramStart"/>
       <w:r>
         <w:t>getAliens</w:t>
       </w:r>
       <w:proofErr w:type="spellEnd"/>
       <w:r>
-        <w:t>(</w:t>
-      </w:r>
-      <w:proofErr w:type="gramEnd"/>
-      <w:r>
-        <w:t xml:space="preserve">) method below to get a list of all the rows in the table. </w:t>
-      </w:r>
-    </w:p>
-    <w:p>
-      <w:proofErr w:type="spellStart"/>
-      <w:proofErr w:type="gramStart"/>
+        <w:t xml:space="preserve">() method below to get a list of all the rows in the table. </w:t>
+      </w:r>
+    </w:p>
+    <w:p>
+      <w:proofErr w:type="spellStart"/>
       <w:r>
         <w:t>session.save</w:t>
       </w:r>
       <w:proofErr w:type="spellEnd"/>
-      <w:proofErr w:type="gramEnd"/>
       <w:r>
         <w:t>(a);</w:t>
       </w:r>
@@ -10506,7 +10172,6 @@
         <w:t xml:space="preserve">To get a particular item we use </w:t>
       </w:r>
       <w:proofErr w:type="spellStart"/>
-      <w:proofErr w:type="gramStart"/>
       <w:r>
         <w:t>session.get</w:t>
       </w:r>
@@ -10515,7 +10180,6 @@
         <w:t>(</w:t>
       </w:r>
       <w:proofErr w:type="spellStart"/>
-      <w:proofErr w:type="gramEnd"/>
       <w:r>
         <w:t>Alien.class</w:t>
       </w:r>
@@ -10530,15 +10194,7 @@
     <w:p/>
     <w:p>
       <w:r>
-        <w:t xml:space="preserve">@Transactional will create, commit a </w:t>
-      </w:r>
-      <w:proofErr w:type="gramStart"/>
-      <w:r>
-        <w:t>transaction..</w:t>
-      </w:r>
-      <w:proofErr w:type="gramEnd"/>
-      <w:r>
-        <w:t xml:space="preserve"> etc as required by Hibernate</w:t>
+        <w:t>@Transactional will create, commit a transaction.. etc as required by Hibernate</w:t>
       </w:r>
     </w:p>
     <w:p/>
@@ -11701,25 +11357,14 @@
         <w:t xml:space="preserve"> </w:t>
       </w:r>
       <w:proofErr w:type="spellStart"/>
-      <w:proofErr w:type="gramStart"/>
-      <w:r>
-        <w:rPr>
-          <w:rFonts w:ascii="Consolas" w:hAnsi="Consolas"/>
-          <w:color w:val="000000"/>
-          <w:sz w:val="20"/>
-          <w:szCs w:val="20"/>
-        </w:rPr>
-        <w:t>com.telusko</w:t>
-      </w:r>
-      <w:proofErr w:type="gramEnd"/>
-      <w:r>
-        <w:rPr>
-          <w:rFonts w:ascii="Consolas" w:hAnsi="Consolas"/>
-          <w:color w:val="000000"/>
-          <w:sz w:val="20"/>
-          <w:szCs w:val="20"/>
-        </w:rPr>
-        <w:t>.</w:t>
+      <w:r>
+        <w:rPr>
+          <w:rFonts w:ascii="Consolas" w:hAnsi="Consolas"/>
+          <w:color w:val="000000"/>
+          <w:sz w:val="20"/>
+          <w:szCs w:val="20"/>
+        </w:rPr>
+        <w:t>com.telusko.</w:t>
       </w:r>
       <w:r>
         <w:rPr>
@@ -11789,25 +11434,14 @@
         <w:t xml:space="preserve"> </w:t>
       </w:r>
       <w:proofErr w:type="spellStart"/>
-      <w:proofErr w:type="gramStart"/>
-      <w:r>
-        <w:rPr>
-          <w:rFonts w:ascii="Consolas" w:hAnsi="Consolas"/>
-          <w:color w:val="000000"/>
-          <w:sz w:val="20"/>
-          <w:szCs w:val="20"/>
-        </w:rPr>
-        <w:t>org.springframework.data.jpa.repository</w:t>
-      </w:r>
-      <w:proofErr w:type="gramEnd"/>
-      <w:r>
-        <w:rPr>
-          <w:rFonts w:ascii="Consolas" w:hAnsi="Consolas"/>
-          <w:color w:val="000000"/>
-          <w:sz w:val="20"/>
-          <w:szCs w:val="20"/>
-        </w:rPr>
-        <w:t>.JpaRepository</w:t>
+      <w:r>
+        <w:rPr>
+          <w:rFonts w:ascii="Consolas" w:hAnsi="Consolas"/>
+          <w:color w:val="000000"/>
+          <w:sz w:val="20"/>
+          <w:szCs w:val="20"/>
+        </w:rPr>
+        <w:t>org.springframework.data.jpa.repository.JpaRepository</w:t>
       </w:r>
       <w:proofErr w:type="spellEnd"/>
       <w:r>
@@ -11946,26 +11580,10 @@
         <w:t xml:space="preserve">In summary, this works as below. </w:t>
       </w:r>
       <w:r>
-        <w:t xml:space="preserve">Like in Spring MVC, the Entity class is </w:t>
-      </w:r>
-      <w:proofErr w:type="gramStart"/>
-      <w:r>
-        <w:t>defined</w:t>
-      </w:r>
-      <w:proofErr w:type="gramEnd"/>
-      <w:r>
-        <w:t xml:space="preserve"> and it is typically mapped to a table. </w:t>
-      </w:r>
-      <w:r>
-        <w:t xml:space="preserve">The entity class </w:t>
-      </w:r>
-      <w:proofErr w:type="gramStart"/>
-      <w:r>
-        <w:t>has to</w:t>
-      </w:r>
-      <w:proofErr w:type="gramEnd"/>
-      <w:r>
-        <w:t xml:space="preserve"> be annotated as @Entity and the primary key needs to be annotated as @Id. </w:t>
+        <w:t xml:space="preserve">Like in Spring MVC, the Entity class is defined and it is typically mapped to a table. </w:t>
+      </w:r>
+      <w:r>
+        <w:t xml:space="preserve">The entity class has to be annotated as @Entity and the primary key needs to be annotated as @Id. </w:t>
       </w:r>
     </w:p>
     <w:p>
@@ -12052,25 +11670,14 @@
         <w:t xml:space="preserve"> </w:t>
       </w:r>
       <w:proofErr w:type="spellStart"/>
-      <w:proofErr w:type="gramStart"/>
-      <w:r>
-        <w:rPr>
-          <w:rFonts w:ascii="Consolas" w:hAnsi="Consolas"/>
-          <w:color w:val="000000"/>
-          <w:sz w:val="20"/>
-          <w:szCs w:val="20"/>
-        </w:rPr>
-        <w:t>org.springframework.data.jpa.repository</w:t>
-      </w:r>
-      <w:proofErr w:type="gramEnd"/>
-      <w:r>
-        <w:rPr>
-          <w:rFonts w:ascii="Consolas" w:hAnsi="Consolas"/>
-          <w:color w:val="000000"/>
-          <w:sz w:val="20"/>
-          <w:szCs w:val="20"/>
-        </w:rPr>
-        <w:t>.JpaRepository</w:t>
+      <w:r>
+        <w:rPr>
+          <w:rFonts w:ascii="Consolas" w:hAnsi="Consolas"/>
+          <w:color w:val="000000"/>
+          <w:sz w:val="20"/>
+          <w:szCs w:val="20"/>
+        </w:rPr>
+        <w:t>org.springframework.data.jpa.repository.JpaRepository</w:t>
       </w:r>
       <w:proofErr w:type="spellEnd"/>
       <w:r>
@@ -12129,25 +11736,14 @@
         <w:t xml:space="preserve"> </w:t>
       </w:r>
       <w:proofErr w:type="spellStart"/>
-      <w:proofErr w:type="gramStart"/>
-      <w:r>
-        <w:rPr>
-          <w:rFonts w:ascii="Consolas" w:hAnsi="Consolas"/>
-          <w:color w:val="000000"/>
-          <w:sz w:val="20"/>
-          <w:szCs w:val="20"/>
-        </w:rPr>
-        <w:t>com.telusko</w:t>
-      </w:r>
-      <w:proofErr w:type="gramEnd"/>
-      <w:r>
-        <w:rPr>
-          <w:rFonts w:ascii="Consolas" w:hAnsi="Consolas"/>
-          <w:color w:val="000000"/>
-          <w:sz w:val="20"/>
-          <w:szCs w:val="20"/>
-        </w:rPr>
-        <w:t>.springmvcboot.model.Alien</w:t>
+      <w:r>
+        <w:rPr>
+          <w:rFonts w:ascii="Consolas" w:hAnsi="Consolas"/>
+          <w:color w:val="000000"/>
+          <w:sz w:val="20"/>
+          <w:szCs w:val="20"/>
+        </w:rPr>
+        <w:t>com.telusko.springmvcboot.model.Alien</w:t>
       </w:r>
       <w:proofErr w:type="spellEnd"/>
       <w:r>
@@ -12219,7 +11815,6 @@
         <w:t>&lt;</w:t>
       </w:r>
       <w:proofErr w:type="spellStart"/>
-      <w:proofErr w:type="gramStart"/>
       <w:r>
         <w:rPr>
           <w:rFonts w:ascii="Consolas" w:hAnsi="Consolas"/>
@@ -12232,7 +11827,6 @@
         <w:t>Alien,Integer</w:t>
       </w:r>
       <w:proofErr w:type="spellEnd"/>
-      <w:proofErr w:type="gramEnd"/>
       <w:r>
         <w:rPr>
           <w:rFonts w:ascii="Consolas" w:hAnsi="Consolas"/>
@@ -12295,27 +11889,7 @@
           <w:sz w:val="20"/>
           <w:szCs w:val="20"/>
         </w:rPr>
-        <w:t xml:space="preserve">//The magic is that we do not have to implement these methods as they have already been defined in the interface. We just </w:t>
-      </w:r>
-      <w:proofErr w:type="gramStart"/>
-      <w:r>
-        <w:rPr>
-          <w:rFonts w:ascii="Consolas" w:hAnsi="Consolas"/>
-          <w:color w:val="3F7F5F"/>
-          <w:sz w:val="20"/>
-          <w:szCs w:val="20"/>
-        </w:rPr>
-        <w:t>have to</w:t>
-      </w:r>
-      <w:proofErr w:type="gramEnd"/>
-      <w:r>
-        <w:rPr>
-          <w:rFonts w:ascii="Consolas" w:hAnsi="Consolas"/>
-          <w:color w:val="3F7F5F"/>
-          <w:sz w:val="20"/>
-          <w:szCs w:val="20"/>
-        </w:rPr>
-        <w:t xml:space="preserve"> extend this interface</w:t>
+        <w:t>//The magic is that we do not have to implement these methods as they have already been defined in the interface. We just have to extend this interface</w:t>
       </w:r>
     </w:p>
     <w:p>
@@ -12444,7 +12018,6 @@
         <w:t>&lt;</w:t>
       </w:r>
       <w:proofErr w:type="spellStart"/>
-      <w:proofErr w:type="gramStart"/>
       <w:r>
         <w:rPr>
           <w:rFonts w:ascii="Consolas" w:hAnsi="Consolas"/>
@@ -12455,7 +12028,6 @@
         <w:t>Alien,Integer</w:t>
       </w:r>
       <w:proofErr w:type="spellEnd"/>
-      <w:proofErr w:type="gramEnd"/>
       <w:r>
         <w:rPr>
           <w:rFonts w:ascii="Consolas" w:hAnsi="Consolas"/>
@@ -12642,7 +12214,6 @@
         <w:t>&lt;</w:t>
       </w:r>
       <w:proofErr w:type="spellStart"/>
-      <w:proofErr w:type="gramStart"/>
       <w:r>
         <w:rPr>
           <w:rFonts w:ascii="Consolas" w:hAnsi="Consolas"/>
@@ -12653,7 +12224,6 @@
         <w:t>Alien,Integer</w:t>
       </w:r>
       <w:proofErr w:type="spellEnd"/>
-      <w:proofErr w:type="gramEnd"/>
       <w:r>
         <w:rPr>
           <w:rFonts w:ascii="Consolas" w:hAnsi="Consolas"/>
@@ -12997,7 +12567,6 @@
         <w:t xml:space="preserve">List&lt;Alien&gt; </w:t>
       </w:r>
       <w:proofErr w:type="spellStart"/>
-      <w:proofErr w:type="gramStart"/>
       <w:r>
         <w:rPr>
           <w:rFonts w:ascii="Consolas" w:hAnsi="Consolas"/>
@@ -13015,17 +12584,7 @@
           <w:sz w:val="20"/>
           <w:szCs w:val="20"/>
         </w:rPr>
-        <w:t>(</w:t>
-      </w:r>
-      <w:proofErr w:type="gramEnd"/>
-      <w:r>
-        <w:rPr>
-          <w:rFonts w:ascii="Consolas" w:hAnsi="Consolas"/>
-          <w:color w:val="000000"/>
-          <w:sz w:val="20"/>
-          <w:szCs w:val="20"/>
-        </w:rPr>
-        <w:t xml:space="preserve">String </w:t>
+        <w:t xml:space="preserve">(String </w:t>
       </w:r>
       <w:proofErr w:type="spellStart"/>
       <w:r>
@@ -13190,7 +12749,6 @@
         <w:t xml:space="preserve"> String </w:t>
       </w:r>
       <w:proofErr w:type="spellStart"/>
-      <w:proofErr w:type="gramStart"/>
       <w:r>
         <w:rPr>
           <w:rFonts w:ascii="Consolas" w:hAnsi="Consolas"/>
@@ -13210,7 +12768,6 @@
         </w:rPr>
         <w:t>(</w:t>
       </w:r>
-      <w:proofErr w:type="gramEnd"/>
       <w:r>
         <w:rPr>
           <w:rFonts w:ascii="Consolas" w:hAnsi="Consolas"/>
@@ -13341,7 +12898,6 @@
         <w:t xml:space="preserve">= </w:t>
       </w:r>
       <w:proofErr w:type="spellStart"/>
-      <w:proofErr w:type="gramStart"/>
       <w:r>
         <w:rPr>
           <w:rFonts w:ascii="Consolas" w:hAnsi="Consolas"/>
@@ -13361,7 +12917,6 @@
         <w:t>.findByAname</w:t>
       </w:r>
       <w:proofErr w:type="spellEnd"/>
-      <w:proofErr w:type="gramEnd"/>
       <w:r>
         <w:rPr>
           <w:rFonts w:ascii="Consolas" w:hAnsi="Consolas"/>
@@ -13468,17 +13023,7 @@
           <w:sz w:val="20"/>
           <w:szCs w:val="20"/>
         </w:rPr>
-        <w:t>result</w:t>
-      </w:r>
-      <w:proofErr w:type="gramStart"/>
-      <w:r>
-        <w:rPr>
-          <w:rFonts w:ascii="Consolas" w:hAnsi="Consolas"/>
-          <w:color w:val="2A00FF"/>
-          <w:sz w:val="20"/>
-          <w:szCs w:val="20"/>
-        </w:rPr>
-        <w:t>"</w:t>
+        <w:t>result"</w:t>
       </w:r>
       <w:r>
         <w:rPr>
@@ -13499,7 +13044,6 @@
         <w:t>aliens</w:t>
       </w:r>
       <w:proofErr w:type="spellEnd"/>
-      <w:proofErr w:type="gramEnd"/>
       <w:r>
         <w:rPr>
           <w:rFonts w:ascii="Consolas" w:hAnsi="Consolas"/>
@@ -13580,7 +13124,6 @@
         <w:t>showAliens</w:t>
       </w:r>
       <w:proofErr w:type="spellEnd"/>
-      <w:proofErr w:type="gramStart"/>
       <w:r>
         <w:rPr>
           <w:rFonts w:ascii="Consolas" w:hAnsi="Consolas"/>
@@ -13599,7 +13142,6 @@
         </w:rPr>
         <w:t>;</w:t>
       </w:r>
-      <w:proofErr w:type="gramEnd"/>
     </w:p>
     <w:p>
       <w:pPr>
@@ -13669,15 +13211,7 @@
         <w:t xml:space="preserve">JPA provides create / read / delete functions based on primary key. </w:t>
       </w:r>
       <w:r>
-        <w:t xml:space="preserve">If we want to query by another </w:t>
-      </w:r>
-      <w:proofErr w:type="gramStart"/>
-      <w:r>
-        <w:t>key</w:t>
-      </w:r>
-      <w:proofErr w:type="gramEnd"/>
-      <w:r>
-        <w:t xml:space="preserve"> we can write our own methods. Sometimes we will want to use our own query. </w:t>
+        <w:t xml:space="preserve">If we want to query by another key we can write our own methods. Sometimes we will want to use our own query. </w:t>
       </w:r>
     </w:p>
     <w:p>
@@ -13703,7 +13237,6 @@
         <w:t xml:space="preserve">List&lt;Alien&gt; </w:t>
       </w:r>
       <w:proofErr w:type="spellStart"/>
-      <w:proofErr w:type="gramStart"/>
       <w:r>
         <w:rPr>
           <w:rFonts w:ascii="Consolas" w:hAnsi="Consolas"/>
@@ -13721,17 +13254,7 @@
           <w:sz w:val="20"/>
           <w:szCs w:val="20"/>
         </w:rPr>
-        <w:t>(</w:t>
-      </w:r>
-      <w:proofErr w:type="gramEnd"/>
-      <w:r>
-        <w:rPr>
-          <w:rFonts w:ascii="Consolas" w:hAnsi="Consolas"/>
-          <w:color w:val="000000"/>
-          <w:sz w:val="20"/>
-          <w:szCs w:val="20"/>
-        </w:rPr>
-        <w:t xml:space="preserve">String </w:t>
+        <w:t xml:space="preserve">(String </w:t>
       </w:r>
       <w:proofErr w:type="spellStart"/>
       <w:r>
@@ -13899,27 +13422,7 @@
           <w:sz w:val="20"/>
           <w:szCs w:val="20"/>
         </w:rPr>
-        <w:t xml:space="preserve">//in this case, we </w:t>
-      </w:r>
-      <w:proofErr w:type="gramStart"/>
-      <w:r>
-        <w:rPr>
-          <w:rFonts w:ascii="Consolas" w:hAnsi="Consolas"/>
-          <w:color w:val="3F7F5F"/>
-          <w:sz w:val="20"/>
-          <w:szCs w:val="20"/>
-        </w:rPr>
-        <w:t>have to</w:t>
-      </w:r>
-      <w:proofErr w:type="gramEnd"/>
-      <w:r>
-        <w:rPr>
-          <w:rFonts w:ascii="Consolas" w:hAnsi="Consolas"/>
-          <w:color w:val="3F7F5F"/>
-          <w:sz w:val="20"/>
-          <w:szCs w:val="20"/>
-        </w:rPr>
-        <w:t xml:space="preserve"> annotate the same placeholder with @Param as shown below</w:t>
+        <w:t>//in this case, we have to annotate the same placeholder with @Param as shown below</w:t>
       </w:r>
     </w:p>
     <w:p>
@@ -14044,17 +13547,7 @@
           <w:sz w:val="20"/>
           <w:szCs w:val="20"/>
         </w:rPr>
-        <w:t>@</w:t>
-      </w:r>
-      <w:proofErr w:type="gramStart"/>
-      <w:r>
-        <w:rPr>
-          <w:rFonts w:ascii="Consolas" w:hAnsi="Consolas"/>
-          <w:color w:val="646464"/>
-          <w:sz w:val="20"/>
-          <w:szCs w:val="20"/>
-        </w:rPr>
-        <w:t>Query</w:t>
+        <w:t>@Query</w:t>
       </w:r>
       <w:r>
         <w:rPr>
@@ -14065,7 +13558,6 @@
         </w:rPr>
         <w:t>(</w:t>
       </w:r>
-      <w:proofErr w:type="gramEnd"/>
       <w:r>
         <w:rPr>
           <w:rFonts w:ascii="Consolas" w:hAnsi="Consolas"/>
@@ -14194,7 +13686,6 @@
         <w:t>aname</w:t>
       </w:r>
       <w:proofErr w:type="spellEnd"/>
-      <w:proofErr w:type="gramStart"/>
       <w:r>
         <w:rPr>
           <w:rFonts w:ascii="Consolas" w:hAnsi="Consolas"/>
@@ -14204,7 +13695,6 @@
         </w:rPr>
         <w:t>);</w:t>
       </w:r>
-      <w:proofErr w:type="gramEnd"/>
       <w:r>
         <w:rPr>
           <w:rFonts w:ascii="Consolas" w:hAnsi="Consolas"/>
@@ -14281,15 +13771,7 @@
         </w:numPr>
       </w:pPr>
       <w:r>
-        <w:t xml:space="preserve">We are requesting data with nouns and not </w:t>
-      </w:r>
-      <w:proofErr w:type="gramStart"/>
-      <w:r>
-        <w:t>URLs..</w:t>
-      </w:r>
-      <w:proofErr w:type="gramEnd"/>
-      <w:r>
-        <w:t>(</w:t>
+        <w:t>We are requesting data with nouns and not URLs..(</w:t>
       </w:r>
       <w:r>
         <w:t xml:space="preserve">There is no </w:t>
@@ -14321,26 +13803,10 @@
         <w:t>Stateless – Server would not remember an earlier session from the client</w:t>
       </w:r>
       <w:r>
-        <w:t xml:space="preserve">. That means if we want to maintain a login session OR some </w:t>
-      </w:r>
-      <w:proofErr w:type="gramStart"/>
-      <w:r>
-        <w:t>data</w:t>
-      </w:r>
-      <w:proofErr w:type="gramEnd"/>
-      <w:r>
-        <w:t xml:space="preserve"> we need to inform the server</w:t>
-      </w:r>
-      <w:r>
-        <w:t xml:space="preserve"> by sending a token. First request, server gives a </w:t>
-      </w:r>
-      <w:proofErr w:type="gramStart"/>
-      <w:r>
-        <w:t>token</w:t>
-      </w:r>
-      <w:proofErr w:type="gramEnd"/>
-      <w:r>
-        <w:t xml:space="preserve"> and that token will have to be sent back to the server when there </w:t>
+        <w:t>. That means if we want to maintain a login session OR some data we need to inform the server</w:t>
+      </w:r>
+      <w:r>
+        <w:t xml:space="preserve"> by sending a token. First request, server gives a token and that token will have to be sent back to the server when there </w:t>
       </w:r>
       <w:r>
         <w:t xml:space="preserve">are further requests. </w:t>
@@ -14645,7 +14111,6 @@
         </w:rPr>
         <w:t xml:space="preserve"> </w:t>
       </w:r>
-      <w:proofErr w:type="gramStart"/>
       <w:r>
         <w:rPr>
           <w:rFonts w:ascii="Consolas" w:hAnsi="Consolas"/>
@@ -14664,7 +14129,6 @@
         </w:rPr>
         <w:t>;</w:t>
       </w:r>
-      <w:proofErr w:type="gramEnd"/>
     </w:p>
     <w:p>
       <w:pPr>
@@ -14811,7 +14275,6 @@
         <w:t xml:space="preserve"> in </w:t>
       </w:r>
       <w:proofErr w:type="spellStart"/>
-      <w:proofErr w:type="gramStart"/>
       <w:r>
         <w:rPr>
           <w:rFonts w:ascii="Consolas" w:hAnsi="Consolas"/>
@@ -14822,7 +14285,6 @@
         <w:t>application.properties</w:t>
       </w:r>
       <w:proofErr w:type="spellEnd"/>
-      <w:proofErr w:type="gramEnd"/>
       <w:r>
         <w:rPr>
           <w:rFonts w:ascii="Consolas" w:hAnsi="Consolas"/>
@@ -14933,7 +14395,6 @@
         <w:t xml:space="preserve"> List&lt;Alien&gt; </w:t>
       </w:r>
       <w:proofErr w:type="spellStart"/>
-      <w:proofErr w:type="gramStart"/>
       <w:r>
         <w:rPr>
           <w:rFonts w:ascii="Consolas" w:hAnsi="Consolas"/>
@@ -14951,17 +14412,7 @@
           <w:sz w:val="20"/>
           <w:szCs w:val="20"/>
         </w:rPr>
-        <w:t>(</w:t>
-      </w:r>
-      <w:proofErr w:type="gramEnd"/>
-      <w:r>
-        <w:rPr>
-          <w:rFonts w:ascii="Consolas" w:hAnsi="Consolas"/>
-          <w:color w:val="000000"/>
-          <w:sz w:val="20"/>
-          <w:szCs w:val="20"/>
-        </w:rPr>
-        <w:t>)</w:t>
+        <w:t>()</w:t>
       </w:r>
     </w:p>
     <w:p>
@@ -15037,7 +14488,6 @@
         <w:t xml:space="preserve">= </w:t>
       </w:r>
       <w:proofErr w:type="spellStart"/>
-      <w:proofErr w:type="gramStart"/>
       <w:r>
         <w:rPr>
           <w:rFonts w:ascii="Consolas" w:hAnsi="Consolas"/>
@@ -15057,7 +14507,6 @@
         <w:t>.findAll</w:t>
       </w:r>
       <w:proofErr w:type="spellEnd"/>
-      <w:proofErr w:type="gramEnd"/>
       <w:r>
         <w:rPr>
           <w:rFonts w:ascii="Consolas" w:hAnsi="Consolas"/>
@@ -15118,7 +14567,6 @@
         </w:rPr>
         <w:t xml:space="preserve"> </w:t>
       </w:r>
-      <w:proofErr w:type="gramStart"/>
       <w:r>
         <w:rPr>
           <w:rFonts w:ascii="Consolas" w:hAnsi="Consolas"/>
@@ -15137,7 +14585,6 @@
         </w:rPr>
         <w:t>;</w:t>
       </w:r>
-      <w:proofErr w:type="gramEnd"/>
     </w:p>
     <w:p>
       <w:pPr>
@@ -15658,7 +15105,6 @@
         <w:t xml:space="preserve"> = </w:t>
       </w:r>
       <w:proofErr w:type="spellStart"/>
-      <w:proofErr w:type="gramStart"/>
       <w:r>
         <w:rPr>
           <w:rFonts w:ascii="Consolas" w:hAnsi="Consolas"/>
@@ -15678,7 +15124,6 @@
         <w:t>.getOne</w:t>
       </w:r>
       <w:proofErr w:type="spellEnd"/>
-      <w:proofErr w:type="gramEnd"/>
       <w:r>
         <w:rPr>
           <w:rFonts w:ascii="Consolas" w:hAnsi="Consolas"/>
@@ -15757,7 +15202,6 @@
         </w:rPr>
         <w:t xml:space="preserve"> </w:t>
       </w:r>
-      <w:proofErr w:type="gramStart"/>
       <w:r>
         <w:rPr>
           <w:rFonts w:ascii="Consolas" w:hAnsi="Consolas"/>
@@ -15776,7 +15220,6 @@
         </w:rPr>
         <w:t>;</w:t>
       </w:r>
-      <w:proofErr w:type="gramEnd"/>
     </w:p>
     <w:p>
       <w:pPr>
@@ -16038,7 +15481,6 @@
         <w:t xml:space="preserve"> Alien </w:t>
       </w:r>
       <w:proofErr w:type="spellStart"/>
-      <w:proofErr w:type="gramStart"/>
       <w:r>
         <w:rPr>
           <w:rFonts w:ascii="Consolas" w:hAnsi="Consolas"/>
@@ -16056,17 +15498,7 @@
           <w:sz w:val="20"/>
           <w:szCs w:val="20"/>
         </w:rPr>
-        <w:t>(</w:t>
-      </w:r>
-      <w:proofErr w:type="gramEnd"/>
-      <w:r>
-        <w:rPr>
-          <w:rFonts w:ascii="Consolas" w:hAnsi="Consolas"/>
-          <w:color w:val="000000"/>
-          <w:sz w:val="20"/>
-          <w:szCs w:val="20"/>
-        </w:rPr>
-        <w:t xml:space="preserve">Alien </w:t>
+        <w:t xml:space="preserve">(Alien </w:t>
       </w:r>
       <w:r>
         <w:rPr>
@@ -16118,7 +15550,6 @@
         <w:tab/>
       </w:r>
       <w:proofErr w:type="spellStart"/>
-      <w:proofErr w:type="gramStart"/>
       <w:r>
         <w:rPr>
           <w:rFonts w:ascii="Consolas" w:hAnsi="Consolas"/>
@@ -16138,7 +15569,6 @@
         <w:t>.save</w:t>
       </w:r>
       <w:proofErr w:type="spellEnd"/>
-      <w:proofErr w:type="gramEnd"/>
       <w:r>
         <w:rPr>
           <w:rFonts w:ascii="Consolas" w:hAnsi="Consolas"/>
@@ -16217,7 +15647,6 @@
         </w:rPr>
         <w:t xml:space="preserve"> </w:t>
       </w:r>
-      <w:proofErr w:type="gramStart"/>
       <w:r>
         <w:rPr>
           <w:rFonts w:ascii="Consolas" w:hAnsi="Consolas"/>
@@ -16236,7 +15665,6 @@
         </w:rPr>
         <w:t>;</w:t>
       </w:r>
-      <w:proofErr w:type="gramEnd"/>
     </w:p>
     <w:p>
       <w:pPr>
@@ -16382,7 +15810,6 @@
           <w:szCs w:val="20"/>
         </w:rPr>
       </w:pPr>
-      <w:proofErr w:type="gramStart"/>
       <w:r>
         <w:rPr>
           <w:rFonts w:ascii="Consolas" w:hAnsi="Consolas"/>
@@ -16390,17 +15817,7 @@
           <w:sz w:val="20"/>
           <w:szCs w:val="20"/>
         </w:rPr>
-        <w:t>&lt;!--</w:t>
-      </w:r>
-      <w:proofErr w:type="gramEnd"/>
-      <w:r>
-        <w:rPr>
-          <w:rFonts w:ascii="Consolas" w:hAnsi="Consolas"/>
-          <w:color w:val="93A1A1"/>
-          <w:sz w:val="20"/>
-          <w:szCs w:val="20"/>
-        </w:rPr>
-        <w:t xml:space="preserve"> https://mvnrepository.com/artifact/com.fasterxml.jackson.dataformat/jackson-dataformat-xml --&gt;</w:t>
+        <w:t>&lt;!-- https://mvnrepository.com/artifact/com.fasterxml.jackson.dataformat/jackson-dataformat-xml --&gt;</w:t>
       </w:r>
     </w:p>
     <w:p>
@@ -16462,17 +15879,7 @@
           <w:sz w:val="20"/>
           <w:szCs w:val="20"/>
         </w:rPr>
-        <w:t xml:space="preserve">    </w:t>
-      </w:r>
-      <w:proofErr w:type="gramStart"/>
-      <w:r>
-        <w:rPr>
-          <w:rFonts w:ascii="Consolas" w:hAnsi="Consolas"/>
-          <w:color w:val="000000"/>
-          <w:sz w:val="20"/>
-          <w:szCs w:val="20"/>
-        </w:rPr>
-        <w:t>&lt;</w:t>
+        <w:t xml:space="preserve">    &lt;</w:t>
       </w:r>
       <w:proofErr w:type="spellStart"/>
       <w:r>
@@ -16502,17 +15909,7 @@
           <w:sz w:val="20"/>
           <w:szCs w:val="20"/>
         </w:rPr>
-        <w:t>com.fasterxml.jackson</w:t>
-      </w:r>
-      <w:proofErr w:type="gramEnd"/>
-      <w:r>
-        <w:rPr>
-          <w:rFonts w:ascii="Consolas" w:hAnsi="Consolas"/>
-          <w:color w:val="000000"/>
-          <w:sz w:val="20"/>
-          <w:szCs w:val="20"/>
-        </w:rPr>
-        <w:t>.dataformat</w:t>
+        <w:t>com.fasterxml.jackson.dataformat</w:t>
       </w:r>
       <w:proofErr w:type="spellEnd"/>
       <w:r>
@@ -16762,15 +16159,7 @@
     <w:p/>
     <w:p>
       <w:r>
-        <w:t xml:space="preserve">Once this is </w:t>
-      </w:r>
-      <w:proofErr w:type="gramStart"/>
-      <w:r>
-        <w:t>imported</w:t>
-      </w:r>
-      <w:proofErr w:type="gramEnd"/>
-      <w:r>
-        <w:t xml:space="preserve"> we do not get that error</w:t>
+        <w:t>Once this is imported we do not get that error</w:t>
       </w:r>
       <w:r>
         <w:t xml:space="preserve"> and the response is received in XML format. </w:t>
@@ -16979,7 +16368,6 @@
         <w:t xml:space="preserve"> in </w:t>
       </w:r>
       <w:proofErr w:type="spellStart"/>
-      <w:proofErr w:type="gramStart"/>
       <w:r>
         <w:rPr>
           <w:rFonts w:ascii="Consolas" w:hAnsi="Consolas"/>
@@ -16990,7 +16378,6 @@
         <w:t>application.properties</w:t>
       </w:r>
       <w:proofErr w:type="spellEnd"/>
-      <w:proofErr w:type="gramEnd"/>
       <w:r>
         <w:rPr>
           <w:rFonts w:ascii="Consolas" w:hAnsi="Consolas"/>
@@ -17095,36 +16482,16 @@
           <w:sz w:val="20"/>
           <w:szCs w:val="20"/>
         </w:rPr>
-        <w:t>@</w:t>
-      </w:r>
-      <w:proofErr w:type="gramStart"/>
-      <w:r>
-        <w:rPr>
-          <w:rFonts w:ascii="Consolas" w:hAnsi="Consolas"/>
-          <w:color w:val="646464"/>
-          <w:sz w:val="20"/>
-          <w:szCs w:val="20"/>
-        </w:rPr>
-        <w:t>GetMapping</w:t>
-      </w:r>
-      <w:r>
-        <w:rPr>
-          <w:rFonts w:ascii="Consolas" w:hAnsi="Consolas"/>
-          <w:color w:val="000000"/>
-          <w:sz w:val="20"/>
-          <w:szCs w:val="20"/>
-        </w:rPr>
-        <w:t>(</w:t>
-      </w:r>
-      <w:proofErr w:type="gramEnd"/>
-      <w:r>
-        <w:rPr>
-          <w:rFonts w:ascii="Consolas" w:hAnsi="Consolas"/>
-          <w:color w:val="000000"/>
-          <w:sz w:val="20"/>
-          <w:szCs w:val="20"/>
-        </w:rPr>
-        <w:t>path=</w:t>
+        <w:t>@GetMapping</w:t>
+      </w:r>
+      <w:r>
+        <w:rPr>
+          <w:rFonts w:ascii="Consolas" w:hAnsi="Consolas"/>
+          <w:color w:val="000000"/>
+          <w:sz w:val="20"/>
+          <w:szCs w:val="20"/>
+        </w:rPr>
+        <w:t>(path=</w:t>
       </w:r>
       <w:r>
         <w:rPr>
@@ -17205,7 +16572,6 @@
         <w:t xml:space="preserve"> List&lt;Alien&gt; </w:t>
       </w:r>
       <w:proofErr w:type="spellStart"/>
-      <w:proofErr w:type="gramStart"/>
       <w:r>
         <w:rPr>
           <w:rFonts w:ascii="Consolas" w:hAnsi="Consolas"/>
@@ -17223,17 +16589,7 @@
           <w:sz w:val="20"/>
           <w:szCs w:val="20"/>
         </w:rPr>
-        <w:t>(</w:t>
-      </w:r>
-      <w:proofErr w:type="gramEnd"/>
-      <w:r>
-        <w:rPr>
-          <w:rFonts w:ascii="Consolas" w:hAnsi="Consolas"/>
-          <w:color w:val="000000"/>
-          <w:sz w:val="20"/>
-          <w:szCs w:val="20"/>
-        </w:rPr>
-        <w:t>)</w:t>
+        <w:t>()</w:t>
       </w:r>
     </w:p>
     <w:p>
@@ -17309,7 +16665,6 @@
         <w:t xml:space="preserve">= </w:t>
       </w:r>
       <w:proofErr w:type="spellStart"/>
-      <w:proofErr w:type="gramStart"/>
       <w:r>
         <w:rPr>
           <w:rFonts w:ascii="Consolas" w:hAnsi="Consolas"/>
@@ -17329,7 +16684,6 @@
         <w:t>.findAll</w:t>
       </w:r>
       <w:proofErr w:type="spellEnd"/>
-      <w:proofErr w:type="gramEnd"/>
       <w:r>
         <w:rPr>
           <w:rFonts w:ascii="Consolas" w:hAnsi="Consolas"/>
@@ -17390,7 +16744,6 @@
         </w:rPr>
         <w:t xml:space="preserve"> </w:t>
       </w:r>
-      <w:proofErr w:type="gramStart"/>
       <w:r>
         <w:rPr>
           <w:rFonts w:ascii="Consolas" w:hAnsi="Consolas"/>
@@ -17409,7 +16762,6 @@
         </w:rPr>
         <w:t>;</w:t>
       </w:r>
-      <w:proofErr w:type="gramEnd"/>
     </w:p>
     <w:p>
       <w:pPr>
@@ -17506,36 +16858,16 @@
           <w:sz w:val="20"/>
           <w:szCs w:val="20"/>
         </w:rPr>
-        <w:t>@</w:t>
-      </w:r>
-      <w:proofErr w:type="gramStart"/>
-      <w:r>
-        <w:rPr>
-          <w:rFonts w:ascii="Consolas" w:hAnsi="Consolas"/>
-          <w:color w:val="646464"/>
-          <w:sz w:val="20"/>
-          <w:szCs w:val="20"/>
-        </w:rPr>
-        <w:t>PostMapping</w:t>
-      </w:r>
-      <w:r>
-        <w:rPr>
-          <w:rFonts w:ascii="Consolas" w:hAnsi="Consolas"/>
-          <w:color w:val="000000"/>
-          <w:sz w:val="20"/>
-          <w:szCs w:val="20"/>
-        </w:rPr>
-        <w:t>(</w:t>
-      </w:r>
-      <w:proofErr w:type="gramEnd"/>
-      <w:r>
-        <w:rPr>
-          <w:rFonts w:ascii="Consolas" w:hAnsi="Consolas"/>
-          <w:color w:val="000000"/>
-          <w:sz w:val="20"/>
-          <w:szCs w:val="20"/>
-        </w:rPr>
-        <w:t>path=</w:t>
+        <w:t>@PostMapping</w:t>
+      </w:r>
+      <w:r>
+        <w:rPr>
+          <w:rFonts w:ascii="Consolas" w:hAnsi="Consolas"/>
+          <w:color w:val="000000"/>
+          <w:sz w:val="20"/>
+          <w:szCs w:val="20"/>
+        </w:rPr>
+        <w:t>(path=</w:t>
       </w:r>
       <w:r>
         <w:rPr>
@@ -17729,7 +17061,6 @@
         <w:t xml:space="preserve"> Alien </w:t>
       </w:r>
       <w:proofErr w:type="spellStart"/>
-      <w:proofErr w:type="gramStart"/>
       <w:r>
         <w:rPr>
           <w:rFonts w:ascii="Consolas" w:hAnsi="Consolas"/>
@@ -17749,7 +17080,6 @@
         </w:rPr>
         <w:t>(</w:t>
       </w:r>
-      <w:proofErr w:type="gramEnd"/>
       <w:r>
         <w:rPr>
           <w:rFonts w:ascii="Consolas" w:hAnsi="Consolas"/>
@@ -17898,7 +17228,6 @@
         <w:tab/>
       </w:r>
       <w:proofErr w:type="spellStart"/>
-      <w:proofErr w:type="gramStart"/>
       <w:r>
         <w:rPr>
           <w:rFonts w:ascii="Consolas" w:hAnsi="Consolas"/>
@@ -17918,7 +17247,6 @@
         <w:t>.save</w:t>
       </w:r>
       <w:proofErr w:type="spellEnd"/>
-      <w:proofErr w:type="gramEnd"/>
       <w:r>
         <w:rPr>
           <w:rFonts w:ascii="Consolas" w:hAnsi="Consolas"/>
@@ -17997,7 +17325,6 @@
         </w:rPr>
         <w:t xml:space="preserve"> </w:t>
       </w:r>
-      <w:proofErr w:type="gramStart"/>
       <w:r>
         <w:rPr>
           <w:rFonts w:ascii="Consolas" w:hAnsi="Consolas"/>
@@ -18016,7 +17343,6 @@
         </w:rPr>
         <w:t>;</w:t>
       </w:r>
-      <w:proofErr w:type="gramEnd"/>
     </w:p>
     <w:p>
       <w:pPr>
@@ -18060,15 +17386,7 @@
         <w:t xml:space="preserve">If we now send </w:t>
       </w:r>
       <w:r>
-        <w:t xml:space="preserve">an XML </w:t>
-      </w:r>
-      <w:proofErr w:type="gramStart"/>
-      <w:r>
-        <w:t>request</w:t>
-      </w:r>
-      <w:proofErr w:type="gramEnd"/>
-      <w:r>
-        <w:t xml:space="preserve"> there would be an error as below as we are restricting th</w:t>
+        <w:t>an XML request there would be an error as below as we are restricting th</w:t>
       </w:r>
       <w:r>
         <w:t>at the method consumes only JSON.</w:t>
@@ -18138,15 +17456,7 @@
         <w:t xml:space="preserve">Cross Cutting Concerns </w:t>
       </w:r>
       <w:r>
-        <w:t xml:space="preserve">as they are valid concerns and are common to entire business </w:t>
-      </w:r>
-      <w:proofErr w:type="gramStart"/>
-      <w:r>
-        <w:t>logic, and</w:t>
-      </w:r>
-      <w:proofErr w:type="gramEnd"/>
-      <w:r>
-        <w:t xml:space="preserve"> can be called from the entire code. </w:t>
+        <w:t xml:space="preserve">as they are valid concerns and are common to entire business logic, and can be called from the entire code. </w:t>
       </w:r>
     </w:p>
     <w:p>
@@ -18219,15 +17529,7 @@
         </w:numPr>
       </w:pPr>
       <w:r>
-        <w:t xml:space="preserve">Advice: Action taken by an aspect at a particular join point. Different types of advice include "around", "before", and "after" advice. (Advice types are discussed later.) Many AOP frameworks, including Spring, model </w:t>
-      </w:r>
-      <w:proofErr w:type="gramStart"/>
-      <w:r>
-        <w:t>an</w:t>
-      </w:r>
-      <w:proofErr w:type="gramEnd"/>
-      <w:r>
-        <w:t xml:space="preserve"> advice as an interceptor and maintain a chain of interceptors around the join point.</w:t>
+        <w:t>Advice: Action taken by an aspect at a particular join point. Different types of advice include "around", "before", and "after" advice. (Advice types are discussed later.) Many AOP frameworks, including Spring, model an advice as an interceptor and maintain a chain of interceptors around the join point.</w:t>
       </w:r>
     </w:p>
     <w:p>
@@ -18288,15 +17590,7 @@
         </w:numPr>
       </w:pPr>
       <w:r>
-        <w:t xml:space="preserve">After (finally) advice: Advice to be run regardless of </w:t>
-      </w:r>
-      <w:proofErr w:type="gramStart"/>
-      <w:r>
-        <w:t>the means by which</w:t>
-      </w:r>
-      <w:proofErr w:type="gramEnd"/>
-      <w:r>
-        <w:t xml:space="preserve"> a join point exits (normal or exceptional return).</w:t>
+        <w:t>After (finally) advice: Advice to be run regardless of the means by which a join point exits (normal or exceptional return).</w:t>
       </w:r>
     </w:p>
     <w:p>
@@ -18865,7 +18159,6 @@
         <w:t xml:space="preserve">List&lt;Product&gt; </w:t>
       </w:r>
       <w:proofErr w:type="spellStart"/>
-      <w:proofErr w:type="gramStart"/>
       <w:r>
         <w:rPr>
           <w:rFonts w:ascii="Courier New" w:eastAsia="Times New Roman" w:hAnsi="Courier New" w:cs="Courier New"/>
@@ -18889,20 +18182,7 @@
           <w:lang w:eastAsia="en-IN"/>
           <w14:ligatures w14:val="none"/>
         </w:rPr>
-        <w:t>(</w:t>
-      </w:r>
-      <w:proofErr w:type="gramEnd"/>
-      <w:r>
-        <w:rPr>
-          <w:rFonts w:ascii="Courier New" w:eastAsia="Times New Roman" w:hAnsi="Courier New" w:cs="Courier New"/>
-          <w:color w:val="BCBEC4"/>
-          <w:kern w:val="0"/>
-          <w:sz w:val="20"/>
-          <w:szCs w:val="20"/>
-          <w:lang w:eastAsia="en-IN"/>
-          <w14:ligatures w14:val="none"/>
-        </w:rPr>
-        <w:t>) {</w:t>
+        <w:t>() {</w:t>
       </w:r>
       <w:r>
         <w:rPr>
@@ -19748,25 +19028,18 @@
         <w:t xml:space="preserve">In </w:t>
       </w:r>
       <w:proofErr w:type="spellStart"/>
-      <w:proofErr w:type="gramStart"/>
       <w:r>
         <w:t>application.properties</w:t>
       </w:r>
       <w:proofErr w:type="spellEnd"/>
-      <w:proofErr w:type="gramEnd"/>
       <w:r>
         <w:t xml:space="preserve"> file we can set some properties like the below. </w:t>
       </w:r>
     </w:p>
     <w:p>
       <w:proofErr w:type="spellStart"/>
-      <w:proofErr w:type="gramStart"/>
-      <w:r>
-        <w:t>logging.level</w:t>
-      </w:r>
-      <w:proofErr w:type="gramEnd"/>
-      <w:r>
-        <w:t>.root</w:t>
+      <w:r>
+        <w:t>logging.level.root</w:t>
       </w:r>
       <w:proofErr w:type="spellEnd"/>
       <w:r>
@@ -19845,20 +19118,7 @@
           <w:lang w:eastAsia="en-IN"/>
           <w14:ligatures w14:val="none"/>
         </w:rPr>
-        <w:t>@</w:t>
-      </w:r>
-      <w:proofErr w:type="gramStart"/>
-      <w:r>
-        <w:rPr>
-          <w:rFonts w:ascii="Courier New" w:eastAsia="Times New Roman" w:hAnsi="Courier New" w:cs="Courier New"/>
-          <w:color w:val="B3AE60"/>
-          <w:kern w:val="0"/>
-          <w:sz w:val="20"/>
-          <w:szCs w:val="20"/>
-          <w:lang w:eastAsia="en-IN"/>
-          <w14:ligatures w14:val="none"/>
-        </w:rPr>
-        <w:t>After</w:t>
+        <w:t>@After</w:t>
       </w:r>
       <w:r>
         <w:rPr>
@@ -19872,7 +19132,6 @@
         </w:rPr>
         <w:t>(</w:t>
       </w:r>
-      <w:proofErr w:type="gramEnd"/>
       <w:r>
         <w:rPr>
           <w:rFonts w:ascii="Courier New" w:eastAsia="Times New Roman" w:hAnsi="Courier New" w:cs="Courier New"/>
@@ -20093,24 +19352,16 @@
         <w:t>s</w:t>
       </w:r>
       <w:r>
-        <w:t xml:space="preserve"> regardless of </w:t>
-      </w:r>
-      <w:proofErr w:type="gramStart"/>
-      <w:r>
-        <w:t>the means by which</w:t>
-      </w:r>
-      <w:proofErr w:type="gramEnd"/>
-      <w:r>
-        <w:t xml:space="preserve"> a join point exits (normal or exceptional return).</w:t>
+        <w:t xml:space="preserve"> regardless of the means by which a join point exits (normal or exceptional return).</w:t>
       </w:r>
       <w:r>
         <w:t xml:space="preserve"> If we want the </w:t>
       </w:r>
-      <w:proofErr w:type="gramStart"/>
+      <w:proofErr w:type="spellStart"/>
       <w:r>
         <w:t>advise</w:t>
       </w:r>
-      <w:proofErr w:type="gramEnd"/>
+      <w:proofErr w:type="spellEnd"/>
       <w:r>
         <w:t xml:space="preserve"> to be printed </w:t>
       </w:r>
@@ -20463,17 +19714,425 @@
     <w:p/>
     <w:p>
       <w:pPr>
-        <w:rPr>
-          <w:b/>
-          <w:bCs/>
-        </w:rPr>
-      </w:pPr>
-    </w:p>
+        <w:pStyle w:val="Heading1"/>
+      </w:pPr>
+      <w:r>
+        <w:t>Spring Security</w:t>
+      </w:r>
+    </w:p>
+    <w:p>
+      <w:r>
+        <w:t xml:space="preserve">This is to secure the application. Just by adding the below maven dependency, the framework generates a login page (we did not have to create a </w:t>
+      </w:r>
+      <w:proofErr w:type="spellStart"/>
+      <w:r>
+        <w:t>login.jsp</w:t>
+      </w:r>
+      <w:proofErr w:type="spellEnd"/>
+      <w:r>
+        <w:t xml:space="preserve"> page) and generates a password when the application comes up. </w:t>
+      </w:r>
+    </w:p>
+    <w:p>
+      <w:pPr>
+        <w:shd w:val="clear" w:color="auto" w:fill="1E1F22"/>
+        <w:tabs>
+          <w:tab w:val="left" w:pos="916"/>
+          <w:tab w:val="left" w:pos="1832"/>
+          <w:tab w:val="left" w:pos="2748"/>
+          <w:tab w:val="left" w:pos="3664"/>
+          <w:tab w:val="left" w:pos="4580"/>
+          <w:tab w:val="left" w:pos="5496"/>
+          <w:tab w:val="left" w:pos="6412"/>
+          <w:tab w:val="left" w:pos="7328"/>
+          <w:tab w:val="left" w:pos="8244"/>
+          <w:tab w:val="left" w:pos="9160"/>
+          <w:tab w:val="left" w:pos="10076"/>
+          <w:tab w:val="left" w:pos="10992"/>
+          <w:tab w:val="left" w:pos="11908"/>
+          <w:tab w:val="left" w:pos="12824"/>
+          <w:tab w:val="left" w:pos="13740"/>
+          <w:tab w:val="left" w:pos="14656"/>
+        </w:tabs>
+        <w:spacing w:after="0" w:line="240" w:lineRule="auto"/>
+        <w:rPr>
+          <w:rFonts w:ascii="Courier New" w:eastAsia="Times New Roman" w:hAnsi="Courier New" w:cs="Courier New"/>
+          <w:color w:val="BCBEC4"/>
+          <w:kern w:val="0"/>
+          <w:sz w:val="20"/>
+          <w:szCs w:val="20"/>
+          <w:lang w:eastAsia="en-IN"/>
+          <w14:ligatures w14:val="none"/>
+        </w:rPr>
+      </w:pPr>
+      <w:r>
+        <w:rPr>
+          <w:rFonts w:ascii="Courier New" w:eastAsia="Times New Roman" w:hAnsi="Courier New" w:cs="Courier New"/>
+          <w:color w:val="7A7E85"/>
+          <w:kern w:val="0"/>
+          <w:sz w:val="20"/>
+          <w:szCs w:val="20"/>
+          <w:lang w:eastAsia="en-IN"/>
+          <w14:ligatures w14:val="none"/>
+        </w:rPr>
+        <w:t>&lt;!-- https://mvnrepository.com/artifact/org.springframework.boot/spring-boot-starter-security --&gt;</w:t>
+      </w:r>
+      <w:r>
+        <w:rPr>
+          <w:rFonts w:ascii="Courier New" w:eastAsia="Times New Roman" w:hAnsi="Courier New" w:cs="Courier New"/>
+          <w:color w:val="7A7E85"/>
+          <w:kern w:val="0"/>
+          <w:sz w:val="20"/>
+          <w:szCs w:val="20"/>
+          <w:lang w:eastAsia="en-IN"/>
+          <w14:ligatures w14:val="none"/>
+        </w:rPr>
+        <w:br/>
+      </w:r>
+      <w:r>
+        <w:rPr>
+          <w:rFonts w:ascii="Courier New" w:eastAsia="Times New Roman" w:hAnsi="Courier New" w:cs="Courier New"/>
+          <w:color w:val="D5B778"/>
+          <w:kern w:val="0"/>
+          <w:sz w:val="20"/>
+          <w:szCs w:val="20"/>
+          <w:lang w:eastAsia="en-IN"/>
+          <w14:ligatures w14:val="none"/>
+        </w:rPr>
+        <w:t>&lt;dependency&gt;</w:t>
+      </w:r>
+      <w:r>
+        <w:rPr>
+          <w:rFonts w:ascii="Courier New" w:eastAsia="Times New Roman" w:hAnsi="Courier New" w:cs="Courier New"/>
+          <w:color w:val="D5B778"/>
+          <w:kern w:val="0"/>
+          <w:sz w:val="20"/>
+          <w:szCs w:val="20"/>
+          <w:lang w:eastAsia="en-IN"/>
+          <w14:ligatures w14:val="none"/>
+        </w:rPr>
+        <w:br/>
+        <w:t xml:space="preserve">    &lt;</w:t>
+      </w:r>
+      <w:proofErr w:type="spellStart"/>
+      <w:r>
+        <w:rPr>
+          <w:rFonts w:ascii="Courier New" w:eastAsia="Times New Roman" w:hAnsi="Courier New" w:cs="Courier New"/>
+          <w:color w:val="D5B778"/>
+          <w:kern w:val="0"/>
+          <w:sz w:val="20"/>
+          <w:szCs w:val="20"/>
+          <w:lang w:eastAsia="en-IN"/>
+          <w14:ligatures w14:val="none"/>
+        </w:rPr>
+        <w:t>groupId</w:t>
+      </w:r>
+      <w:proofErr w:type="spellEnd"/>
+      <w:r>
+        <w:rPr>
+          <w:rFonts w:ascii="Courier New" w:eastAsia="Times New Roman" w:hAnsi="Courier New" w:cs="Courier New"/>
+          <w:color w:val="D5B778"/>
+          <w:kern w:val="0"/>
+          <w:sz w:val="20"/>
+          <w:szCs w:val="20"/>
+          <w:lang w:eastAsia="en-IN"/>
+          <w14:ligatures w14:val="none"/>
+        </w:rPr>
+        <w:t>&gt;</w:t>
+      </w:r>
+      <w:proofErr w:type="spellStart"/>
+      <w:r>
+        <w:rPr>
+          <w:rFonts w:ascii="Courier New" w:eastAsia="Times New Roman" w:hAnsi="Courier New" w:cs="Courier New"/>
+          <w:color w:val="BCBEC4"/>
+          <w:kern w:val="0"/>
+          <w:sz w:val="20"/>
+          <w:szCs w:val="20"/>
+          <w:lang w:eastAsia="en-IN"/>
+          <w14:ligatures w14:val="none"/>
+        </w:rPr>
+        <w:t>org.springframework.boot</w:t>
+      </w:r>
+      <w:proofErr w:type="spellEnd"/>
+      <w:r>
+        <w:rPr>
+          <w:rFonts w:ascii="Courier New" w:eastAsia="Times New Roman" w:hAnsi="Courier New" w:cs="Courier New"/>
+          <w:color w:val="D5B778"/>
+          <w:kern w:val="0"/>
+          <w:sz w:val="20"/>
+          <w:szCs w:val="20"/>
+          <w:lang w:eastAsia="en-IN"/>
+          <w14:ligatures w14:val="none"/>
+        </w:rPr>
+        <w:t>&lt;/</w:t>
+      </w:r>
+      <w:proofErr w:type="spellStart"/>
+      <w:r>
+        <w:rPr>
+          <w:rFonts w:ascii="Courier New" w:eastAsia="Times New Roman" w:hAnsi="Courier New" w:cs="Courier New"/>
+          <w:color w:val="D5B778"/>
+          <w:kern w:val="0"/>
+          <w:sz w:val="20"/>
+          <w:szCs w:val="20"/>
+          <w:lang w:eastAsia="en-IN"/>
+          <w14:ligatures w14:val="none"/>
+        </w:rPr>
+        <w:t>groupId</w:t>
+      </w:r>
+      <w:proofErr w:type="spellEnd"/>
+      <w:r>
+        <w:rPr>
+          <w:rFonts w:ascii="Courier New" w:eastAsia="Times New Roman" w:hAnsi="Courier New" w:cs="Courier New"/>
+          <w:color w:val="D5B778"/>
+          <w:kern w:val="0"/>
+          <w:sz w:val="20"/>
+          <w:szCs w:val="20"/>
+          <w:lang w:eastAsia="en-IN"/>
+          <w14:ligatures w14:val="none"/>
+        </w:rPr>
+        <w:t>&gt;</w:t>
+      </w:r>
+      <w:r>
+        <w:rPr>
+          <w:rFonts w:ascii="Courier New" w:eastAsia="Times New Roman" w:hAnsi="Courier New" w:cs="Courier New"/>
+          <w:color w:val="D5B778"/>
+          <w:kern w:val="0"/>
+          <w:sz w:val="20"/>
+          <w:szCs w:val="20"/>
+          <w:lang w:eastAsia="en-IN"/>
+          <w14:ligatures w14:val="none"/>
+        </w:rPr>
+        <w:br/>
+      </w:r>
+      <w:r>
+        <w:rPr>
+          <w:rFonts w:ascii="Courier New" w:eastAsia="Times New Roman" w:hAnsi="Courier New" w:cs="Courier New"/>
+          <w:color w:val="D5B778"/>
+          <w:kern w:val="0"/>
+          <w:sz w:val="20"/>
+          <w:szCs w:val="20"/>
+          <w:lang w:eastAsia="en-IN"/>
+          <w14:ligatures w14:val="none"/>
+        </w:rPr>
+        <w:lastRenderedPageBreak/>
+        <w:t xml:space="preserve">    &lt;</w:t>
+      </w:r>
+      <w:proofErr w:type="spellStart"/>
+      <w:r>
+        <w:rPr>
+          <w:rFonts w:ascii="Courier New" w:eastAsia="Times New Roman" w:hAnsi="Courier New" w:cs="Courier New"/>
+          <w:color w:val="D5B778"/>
+          <w:kern w:val="0"/>
+          <w:sz w:val="20"/>
+          <w:szCs w:val="20"/>
+          <w:lang w:eastAsia="en-IN"/>
+          <w14:ligatures w14:val="none"/>
+        </w:rPr>
+        <w:t>artifactId</w:t>
+      </w:r>
+      <w:proofErr w:type="spellEnd"/>
+      <w:r>
+        <w:rPr>
+          <w:rFonts w:ascii="Courier New" w:eastAsia="Times New Roman" w:hAnsi="Courier New" w:cs="Courier New"/>
+          <w:color w:val="D5B778"/>
+          <w:kern w:val="0"/>
+          <w:sz w:val="20"/>
+          <w:szCs w:val="20"/>
+          <w:lang w:eastAsia="en-IN"/>
+          <w14:ligatures w14:val="none"/>
+        </w:rPr>
+        <w:t>&gt;</w:t>
+      </w:r>
+      <w:r>
+        <w:rPr>
+          <w:rFonts w:ascii="Courier New" w:eastAsia="Times New Roman" w:hAnsi="Courier New" w:cs="Courier New"/>
+          <w:color w:val="BCBEC4"/>
+          <w:kern w:val="0"/>
+          <w:sz w:val="20"/>
+          <w:szCs w:val="20"/>
+          <w:lang w:eastAsia="en-IN"/>
+          <w14:ligatures w14:val="none"/>
+        </w:rPr>
+        <w:t>spring-boot-starter-security</w:t>
+      </w:r>
+      <w:r>
+        <w:rPr>
+          <w:rFonts w:ascii="Courier New" w:eastAsia="Times New Roman" w:hAnsi="Courier New" w:cs="Courier New"/>
+          <w:color w:val="D5B778"/>
+          <w:kern w:val="0"/>
+          <w:sz w:val="20"/>
+          <w:szCs w:val="20"/>
+          <w:lang w:eastAsia="en-IN"/>
+          <w14:ligatures w14:val="none"/>
+        </w:rPr>
+        <w:t>&lt;/</w:t>
+      </w:r>
+      <w:proofErr w:type="spellStart"/>
+      <w:r>
+        <w:rPr>
+          <w:rFonts w:ascii="Courier New" w:eastAsia="Times New Roman" w:hAnsi="Courier New" w:cs="Courier New"/>
+          <w:color w:val="D5B778"/>
+          <w:kern w:val="0"/>
+          <w:sz w:val="20"/>
+          <w:szCs w:val="20"/>
+          <w:lang w:eastAsia="en-IN"/>
+          <w14:ligatures w14:val="none"/>
+        </w:rPr>
+        <w:t>artifactId</w:t>
+      </w:r>
+      <w:proofErr w:type="spellEnd"/>
+      <w:r>
+        <w:rPr>
+          <w:rFonts w:ascii="Courier New" w:eastAsia="Times New Roman" w:hAnsi="Courier New" w:cs="Courier New"/>
+          <w:color w:val="D5B778"/>
+          <w:kern w:val="0"/>
+          <w:sz w:val="20"/>
+          <w:szCs w:val="20"/>
+          <w:lang w:eastAsia="en-IN"/>
+          <w14:ligatures w14:val="none"/>
+        </w:rPr>
+        <w:t>&gt;</w:t>
+      </w:r>
+      <w:r>
+        <w:rPr>
+          <w:rFonts w:ascii="Courier New" w:eastAsia="Times New Roman" w:hAnsi="Courier New" w:cs="Courier New"/>
+          <w:color w:val="D5B778"/>
+          <w:kern w:val="0"/>
+          <w:sz w:val="20"/>
+          <w:szCs w:val="20"/>
+          <w:lang w:eastAsia="en-IN"/>
+          <w14:ligatures w14:val="none"/>
+        </w:rPr>
+        <w:br/>
+        <w:t>&lt;/dependency&gt;</w:t>
+      </w:r>
+    </w:p>
+    <w:p/>
+    <w:p>
+      <w:r>
+        <w:t xml:space="preserve">I had created a </w:t>
+      </w:r>
+      <w:proofErr w:type="spellStart"/>
+      <w:r>
+        <w:t>home.jsp</w:t>
+      </w:r>
+      <w:proofErr w:type="spellEnd"/>
+      <w:r>
+        <w:t xml:space="preserve"> under webapp folder and when I try to access that it automatically creates a login page as below:</w:t>
+      </w:r>
+    </w:p>
+    <w:p>
+      <w:r>
+        <w:rPr>
+          <w:noProof/>
+        </w:rPr>
+        <w:drawing>
+          <wp:inline distT="0" distB="0" distL="0" distR="0" wp14:anchorId="5CFD0A0D" wp14:editId="4B09DBFA">
+            <wp:extent cx="5731510" cy="2373630"/>
+            <wp:effectExtent l="0" t="0" r="2540" b="7620"/>
+            <wp:docPr id="1286317736" name="Picture 1" descr="A screenshot of a computer&#10;&#10;AI-generated content may be incorrect."/>
+            <wp:cNvGraphicFramePr>
+              <a:graphicFrameLocks xmlns:a="http://schemas.openxmlformats.org/drawingml/2006/main" noChangeAspect="1"/>
+            </wp:cNvGraphicFramePr>
+            <a:graphic xmlns:a="http://schemas.openxmlformats.org/drawingml/2006/main">
+              <a:graphicData uri="http://schemas.openxmlformats.org/drawingml/2006/picture">
+                <pic:pic xmlns:pic="http://schemas.openxmlformats.org/drawingml/2006/picture">
+                  <pic:nvPicPr>
+                    <pic:cNvPr id="1286317736" name="Picture 1" descr="A screenshot of a computer&#10;&#10;AI-generated content may be incorrect."/>
+                    <pic:cNvPicPr/>
+                  </pic:nvPicPr>
+                  <pic:blipFill>
+                    <a:blip r:embed="rId27"/>
+                    <a:stretch>
+                      <a:fillRect/>
+                    </a:stretch>
+                  </pic:blipFill>
+                  <pic:spPr>
+                    <a:xfrm>
+                      <a:off x="0" y="0"/>
+                      <a:ext cx="5731510" cy="2373630"/>
+                    </a:xfrm>
+                    <a:prstGeom prst="rect">
+                      <a:avLst/>
+                    </a:prstGeom>
+                  </pic:spPr>
+                </pic:pic>
+              </a:graphicData>
+            </a:graphic>
+          </wp:inline>
+        </w:drawing>
+      </w:r>
+    </w:p>
+    <w:p>
+      <w:r>
+        <w:t xml:space="preserve">The password is generated when the application is coming </w:t>
+      </w:r>
+      <w:proofErr w:type="gramStart"/>
+      <w:r>
+        <w:t>up, and</w:t>
+      </w:r>
+      <w:proofErr w:type="gramEnd"/>
+      <w:r>
+        <w:t xml:space="preserve"> can be seen in the console. Default </w:t>
+      </w:r>
+      <w:proofErr w:type="gramStart"/>
+      <w:r>
+        <w:t>user name</w:t>
+      </w:r>
+      <w:proofErr w:type="gramEnd"/>
+      <w:r>
+        <w:t xml:space="preserve"> is “user”. </w:t>
+      </w:r>
+      <w:r>
+        <w:br/>
+      </w:r>
+      <w:r>
+        <w:rPr>
+          <w:noProof/>
+        </w:rPr>
+        <w:drawing>
+          <wp:inline distT="0" distB="0" distL="0" distR="0" wp14:anchorId="5F10DB6E" wp14:editId="2CAF960D">
+            <wp:extent cx="5731510" cy="600710"/>
+            <wp:effectExtent l="0" t="0" r="2540" b="8890"/>
+            <wp:docPr id="1228312862" name="Picture 1"/>
+            <wp:cNvGraphicFramePr>
+              <a:graphicFrameLocks xmlns:a="http://schemas.openxmlformats.org/drawingml/2006/main" noChangeAspect="1"/>
+            </wp:cNvGraphicFramePr>
+            <a:graphic xmlns:a="http://schemas.openxmlformats.org/drawingml/2006/main">
+              <a:graphicData uri="http://schemas.openxmlformats.org/drawingml/2006/picture">
+                <pic:pic xmlns:pic="http://schemas.openxmlformats.org/drawingml/2006/picture">
+                  <pic:nvPicPr>
+                    <pic:cNvPr id="1228312862" name=""/>
+                    <pic:cNvPicPr/>
+                  </pic:nvPicPr>
+                  <pic:blipFill>
+                    <a:blip r:embed="rId28"/>
+                    <a:stretch>
+                      <a:fillRect/>
+                    </a:stretch>
+                  </pic:blipFill>
+                  <pic:spPr>
+                    <a:xfrm>
+                      <a:off x="0" y="0"/>
+                      <a:ext cx="5731510" cy="600710"/>
+                    </a:xfrm>
+                    <a:prstGeom prst="rect">
+                      <a:avLst/>
+                    </a:prstGeom>
+                  </pic:spPr>
+                </pic:pic>
+              </a:graphicData>
+            </a:graphic>
+          </wp:inline>
+        </w:drawing>
+      </w:r>
+    </w:p>
+    <w:p/>
     <w:p/>
     <w:sectPr>
-      <w:headerReference w:type="even" r:id="rId27"/>
-      <w:headerReference w:type="default" r:id="rId28"/>
-      <w:headerReference w:type="first" r:id="rId29"/>
+      <w:headerReference w:type="even" r:id="rId29"/>
+      <w:headerReference w:type="default" r:id="rId30"/>
+      <w:headerReference w:type="first" r:id="rId31"/>
       <w:pgSz w:w="11906" w:h="16838"/>
       <w:pgMar w:top="1440" w:right="1440" w:bottom="1440" w:left="1440" w:header="708" w:footer="708" w:gutter="0"/>
       <w:cols w:space="708"/>
@@ -20627,7 +20286,6 @@
               <v:path gradientshapeok="t" o:connecttype="rect"/>
             </v:shapetype>
             <v:shape id="Text Box 2" o:spid="_x0000_s1026" type="#_x0000_t202" alt="Internal Use Only" style="position:absolute;margin-left:0;margin-top:0;width:90.25pt;height:28.15pt;z-index:251659264;visibility:visible;mso-wrap-style:none;mso-wrap-distance-left:0;mso-wrap-distance-top:0;mso-wrap-distance-right:0;mso-wrap-distance-bottom:0;mso-position-horizontal:left;mso-position-horizontal-relative:page;mso-position-vertical:top;mso-position-vertical-relative:page;v-text-anchor:top" o:gfxdata="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" filled="f" stroked="f">
-              <v:fill o:detectmouseclick="t"/>
               <v:textbox style="mso-fit-shape-to-text:t" inset="20pt,15pt,0,0">
                 <w:txbxContent>
                   <w:p>
@@ -20758,7 +20416,6 @@
               <v:path gradientshapeok="t" o:connecttype="rect"/>
             </v:shapetype>
             <v:shape id="Text Box 3" o:spid="_x0000_s1027" type="#_x0000_t202" alt="Internal Use Only" style="position:absolute;margin-left:0;margin-top:0;width:90.25pt;height:28.15pt;z-index:251660288;visibility:visible;mso-wrap-style:none;mso-wrap-distance-left:0;mso-wrap-distance-top:0;mso-wrap-distance-right:0;mso-wrap-distance-bottom:0;mso-position-horizontal:left;mso-position-horizontal-relative:page;mso-position-vertical:top;mso-position-vertical-relative:page;v-text-anchor:top" o:gfxdata="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" filled="f" stroked="f">
-              <v:fill o:detectmouseclick="t"/>
               <v:textbox style="mso-fit-shape-to-text:t" inset="20pt,15pt,0,0">
                 <w:txbxContent>
                   <w:p>
@@ -20889,7 +20546,6 @@
               <v:path gradientshapeok="t" o:connecttype="rect"/>
             </v:shapetype>
             <v:shape id="Text Box 1" o:spid="_x0000_s1028" type="#_x0000_t202" alt="Internal Use Only" style="position:absolute;margin-left:0;margin-top:0;width:90.25pt;height:28.15pt;z-index:251658240;visibility:visible;mso-wrap-style:none;mso-wrap-distance-left:0;mso-wrap-distance-top:0;mso-wrap-distance-right:0;mso-wrap-distance-bottom:0;mso-position-horizontal:left;mso-position-horizontal-relative:page;mso-position-vertical:top;mso-position-vertical-relative:page;v-text-anchor:top" o:gfxdata="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" filled="f" stroked="f">
-              <v:fill o:detectmouseclick="t"/>
               <v:textbox style="mso-fit-shape-to-text:t" inset="20pt,15pt,0,0">
                 <w:txbxContent>
                   <w:p>
@@ -23494,6 +23150,7 @@
   <w:style w:type="character" w:default="1" w:styleId="DefaultParagraphFont">
     <w:name w:val="Default Paragraph Font"/>
     <w:uiPriority w:val="1"/>
+    <w:semiHidden/>
     <w:unhideWhenUsed/>
   </w:style>
   <w:style w:type="table" w:default="1" w:styleId="TableNormal">

</xml_diff>

<commit_message>
changes to authenticate usres against database
</commit_message>
<xml_diff>
--- a/Spring Notes_1.docx
+++ b/Spring Notes_1.docx
@@ -6,7 +6,7 @@
       <w:r>
         <w:t xml:space="preserve">Video Reference: </w:t>
       </w:r>
-      <w:hyperlink r:id="rId7" w:history="1">
+      <w:hyperlink r:id="rId8" w:history="1">
         <w:r>
           <w:rPr>
             <w:rStyle w:val="Hyperlink"/>
@@ -53,7 +53,7 @@
                     <pic:cNvPicPr/>
                   </pic:nvPicPr>
                   <pic:blipFill>
-                    <a:blip r:embed="rId8"/>
+                    <a:blip r:embed="rId9"/>
                     <a:stretch>
                       <a:fillRect/>
                     </a:stretch>
@@ -218,7 +218,7 @@
                     <pic:cNvPicPr/>
                   </pic:nvPicPr>
                   <pic:blipFill>
-                    <a:blip r:embed="rId9"/>
+                    <a:blip r:embed="rId10"/>
                     <a:stretch>
                       <a:fillRect/>
                     </a:stretch>
@@ -878,7 +878,7 @@
       <w:r>
         <w:t xml:space="preserve">Static helper that can be used to run a </w:t>
       </w:r>
-      <w:hyperlink r:id="rId10" w:history="1">
+      <w:hyperlink r:id="rId11" w:history="1">
         <w:proofErr w:type="spellStart"/>
         <w:r>
           <w:rPr>
@@ -917,7 +917,7 @@
       <w:r>
         <w:t xml:space="preserve">the running </w:t>
       </w:r>
-      <w:hyperlink r:id="rId11" w:history="1">
+      <w:hyperlink r:id="rId12" w:history="1">
         <w:proofErr w:type="spellStart"/>
         <w:r>
           <w:rPr>
@@ -1675,7 +1675,7 @@
                     <pic:cNvPicPr/>
                   </pic:nvPicPr>
                   <pic:blipFill>
-                    <a:blip r:embed="rId12"/>
+                    <a:blip r:embed="rId13"/>
                     <a:stretch>
                       <a:fillRect/>
                     </a:stretch>
@@ -6048,7 +6048,7 @@
                     <pic:cNvPicPr/>
                   </pic:nvPicPr>
                   <pic:blipFill>
-                    <a:blip r:embed="rId13"/>
+                    <a:blip r:embed="rId14"/>
                     <a:stretch>
                       <a:fillRect/>
                     </a:stretch>
@@ -6090,7 +6090,7 @@
                     <pic:cNvPicPr/>
                   </pic:nvPicPr>
                   <pic:blipFill>
-                    <a:blip r:embed="rId14"/>
+                    <a:blip r:embed="rId15"/>
                     <a:stretch>
                       <a:fillRect/>
                     </a:stretch>
@@ -6123,7 +6123,7 @@
       <w:r>
         <w:t xml:space="preserve">Go to </w:t>
       </w:r>
-      <w:hyperlink r:id="rId15" w:history="1">
+      <w:hyperlink r:id="rId16" w:history="1">
         <w:r>
           <w:rPr>
             <w:rStyle w:val="Hyperlink"/>
@@ -7132,7 +7132,7 @@
                     <pic:cNvPicPr/>
                   </pic:nvPicPr>
                   <pic:blipFill>
-                    <a:blip r:embed="rId16"/>
+                    <a:blip r:embed="rId17"/>
                     <a:stretch>
                       <a:fillRect/>
                     </a:stretch>
@@ -9096,7 +9096,7 @@
                     <pic:cNvPicPr/>
                   </pic:nvPicPr>
                   <pic:blipFill>
-                    <a:blip r:embed="rId17"/>
+                    <a:blip r:embed="rId18"/>
                     <a:stretch>
                       <a:fillRect/>
                     </a:stretch>
@@ -9834,7 +9834,7 @@
                     <pic:cNvPicPr/>
                   </pic:nvPicPr>
                   <pic:blipFill>
-                    <a:blip r:embed="rId18"/>
+                    <a:blip r:embed="rId19"/>
                     <a:stretch>
                       <a:fillRect/>
                     </a:stretch>
@@ -11554,7 +11554,7 @@
                     <pic:cNvPicPr/>
                   </pic:nvPicPr>
                   <pic:blipFill>
-                    <a:blip r:embed="rId19"/>
+                    <a:blip r:embed="rId20"/>
                     <a:stretch>
                       <a:fillRect/>
                     </a:stretch>
@@ -15769,7 +15769,7 @@
                     <pic:cNvPicPr/>
                   </pic:nvPicPr>
                   <pic:blipFill>
-                    <a:blip r:embed="rId20"/>
+                    <a:blip r:embed="rId21"/>
                     <a:stretch>
                       <a:fillRect/>
                     </a:stretch>
@@ -16186,7 +16186,7 @@
                     <pic:cNvPicPr/>
                   </pic:nvPicPr>
                   <pic:blipFill>
-                    <a:blip r:embed="rId21"/>
+                    <a:blip r:embed="rId22"/>
                     <a:stretch>
                       <a:fillRect/>
                     </a:stretch>
@@ -16245,7 +16245,7 @@
                     <pic:cNvPicPr/>
                   </pic:nvPicPr>
                   <pic:blipFill>
-                    <a:blip r:embed="rId22"/>
+                    <a:blip r:embed="rId23"/>
                     <a:stretch>
                       <a:fillRect/>
                     </a:stretch>
@@ -17413,7 +17413,7 @@
                     <pic:cNvPicPr/>
                   </pic:nvPicPr>
                   <pic:blipFill>
-                    <a:blip r:embed="rId23"/>
+                    <a:blip r:embed="rId24"/>
                     <a:stretch>
                       <a:fillRect/>
                     </a:stretch>
@@ -17468,7 +17468,7 @@
       </w:r>
     </w:p>
     <w:p>
-      <w:hyperlink r:id="rId24" w:history="1">
+      <w:hyperlink r:id="rId25" w:history="1">
         <w:r>
           <w:rPr>
             <w:rStyle w:val="Hyperlink"/>
@@ -17487,7 +17487,7 @@
       <w:r>
         <w:t>Aspect: A modularization of a concern that cuts across multiple classes. Transaction management is a good example of a crosscutting concern in enterprise Java applications. In Spring AOP, aspects are implemented by using regular classes (the </w:t>
       </w:r>
-      <w:hyperlink r:id="rId25" w:history="1">
+      <w:hyperlink r:id="rId26" w:history="1">
         <w:r>
           <w:rPr>
             <w:rStyle w:val="Hyperlink"/>
@@ -17498,7 +17498,7 @@
       <w:r>
         <w:t>) or regular classes annotated with the @Aspect annotation (the </w:t>
       </w:r>
-      <w:hyperlink r:id="rId26" w:history="1">
+      <w:hyperlink r:id="rId27" w:history="1">
         <w:r>
           <w:rPr>
             <w:rStyle w:val="Hyperlink"/>
@@ -20042,7 +20042,7 @@
                     <pic:cNvPicPr/>
                   </pic:nvPicPr>
                   <pic:blipFill>
-                    <a:blip r:embed="rId27"/>
+                    <a:blip r:embed="rId28"/>
                     <a:stretch>
                       <a:fillRect/>
                     </a:stretch>
@@ -20106,7 +20106,7 @@
                     <pic:cNvPicPr/>
                   </pic:nvPicPr>
                   <pic:blipFill>
-                    <a:blip r:embed="rId28"/>
+                    <a:blip r:embed="rId29"/>
                     <a:stretch>
                       <a:fillRect/>
                     </a:stretch>
@@ -20127,12 +20127,1405 @@
         </w:drawing>
       </w:r>
     </w:p>
+    <w:p>
+      <w:pPr>
+        <w:pStyle w:val="Heading2"/>
+      </w:pPr>
+      <w:r>
+        <w:t>Authentication using database</w:t>
+      </w:r>
+    </w:p>
+    <w:p>
+      <w:r>
+        <w:t>Refer to project “</w:t>
+      </w:r>
+      <w:r>
+        <w:t>D:\Programming\</w:t>
+      </w:r>
+      <w:proofErr w:type="spellStart"/>
+      <w:r>
+        <w:t>ProductManagementDemo</w:t>
+      </w:r>
+      <w:proofErr w:type="spellEnd"/>
+      <w:r>
+        <w:t>\</w:t>
+      </w:r>
+      <w:proofErr w:type="spellStart"/>
+      <w:r>
+        <w:t>DemoJavaProjProductMgmnt</w:t>
+      </w:r>
+      <w:proofErr w:type="spellEnd"/>
+      <w:r>
+        <w:t>”</w:t>
+      </w:r>
+    </w:p>
+    <w:p>
+      <w:r>
+        <w:t xml:space="preserve">A summary of the code is as </w:t>
+      </w:r>
+      <w:proofErr w:type="gramStart"/>
+      <w:r>
+        <w:t>below</w:t>
+      </w:r>
+      <w:proofErr w:type="gramEnd"/>
+      <w:r>
+        <w:t xml:space="preserve"> and we can follow the comments to understand the code:</w:t>
+      </w:r>
+    </w:p>
+    <w:p>
+      <w:pPr>
+        <w:shd w:val="clear" w:color="auto" w:fill="1E1F22"/>
+        <w:tabs>
+          <w:tab w:val="left" w:pos="916"/>
+          <w:tab w:val="left" w:pos="1832"/>
+          <w:tab w:val="left" w:pos="2748"/>
+          <w:tab w:val="left" w:pos="3664"/>
+          <w:tab w:val="left" w:pos="4580"/>
+          <w:tab w:val="left" w:pos="5496"/>
+          <w:tab w:val="left" w:pos="6412"/>
+          <w:tab w:val="left" w:pos="7328"/>
+          <w:tab w:val="left" w:pos="8244"/>
+          <w:tab w:val="left" w:pos="9160"/>
+          <w:tab w:val="left" w:pos="10076"/>
+          <w:tab w:val="left" w:pos="10992"/>
+          <w:tab w:val="left" w:pos="11908"/>
+          <w:tab w:val="left" w:pos="12824"/>
+          <w:tab w:val="left" w:pos="13740"/>
+          <w:tab w:val="left" w:pos="14656"/>
+        </w:tabs>
+        <w:spacing w:after="0" w:line="240" w:lineRule="auto"/>
+        <w:rPr>
+          <w:rFonts w:ascii="Courier New" w:eastAsia="Times New Roman" w:hAnsi="Courier New" w:cs="Courier New"/>
+          <w:color w:val="BCBEC4"/>
+          <w:kern w:val="0"/>
+          <w:sz w:val="20"/>
+          <w:szCs w:val="20"/>
+          <w:lang w:eastAsia="en-IN"/>
+          <w14:ligatures w14:val="none"/>
+        </w:rPr>
+      </w:pPr>
+      <w:r>
+        <w:rPr>
+          <w:rFonts w:ascii="Courier New" w:eastAsia="Times New Roman" w:hAnsi="Courier New" w:cs="Courier New"/>
+          <w:color w:val="BCBEC4"/>
+          <w:kern w:val="0"/>
+          <w:sz w:val="20"/>
+          <w:szCs w:val="20"/>
+          <w:lang w:eastAsia="en-IN"/>
+          <w14:ligatures w14:val="none"/>
+        </w:rPr>
+        <w:br/>
+      </w:r>
+      <w:r>
+        <w:rPr>
+          <w:rFonts w:ascii="Courier New" w:eastAsia="Times New Roman" w:hAnsi="Courier New" w:cs="Courier New"/>
+          <w:color w:val="7A7E85"/>
+          <w:kern w:val="0"/>
+          <w:sz w:val="20"/>
+          <w:szCs w:val="20"/>
+          <w:lang w:eastAsia="en-IN"/>
+          <w14:ligatures w14:val="none"/>
+        </w:rPr>
+        <w:t>//This is the entry point for spring security. This class is responsible for authenticating the user</w:t>
+      </w:r>
+      <w:r>
+        <w:rPr>
+          <w:rFonts w:ascii="Courier New" w:eastAsia="Times New Roman" w:hAnsi="Courier New" w:cs="Courier New"/>
+          <w:color w:val="7A7E85"/>
+          <w:kern w:val="0"/>
+          <w:sz w:val="20"/>
+          <w:szCs w:val="20"/>
+          <w:lang w:eastAsia="en-IN"/>
+          <w14:ligatures w14:val="none"/>
+        </w:rPr>
+        <w:br/>
+        <w:t>//@EnableWebSecurity annotation is used to enable web security in the application</w:t>
+      </w:r>
+      <w:r>
+        <w:rPr>
+          <w:rFonts w:ascii="Courier New" w:eastAsia="Times New Roman" w:hAnsi="Courier New" w:cs="Courier New"/>
+          <w:color w:val="7A7E85"/>
+          <w:kern w:val="0"/>
+          <w:sz w:val="20"/>
+          <w:szCs w:val="20"/>
+          <w:lang w:eastAsia="en-IN"/>
+          <w14:ligatures w14:val="none"/>
+        </w:rPr>
+        <w:br/>
+      </w:r>
+      <w:r>
+        <w:rPr>
+          <w:rFonts w:ascii="Courier New" w:eastAsia="Times New Roman" w:hAnsi="Courier New" w:cs="Courier New"/>
+          <w:color w:val="7A7E85"/>
+          <w:kern w:val="0"/>
+          <w:sz w:val="20"/>
+          <w:szCs w:val="20"/>
+          <w:lang w:eastAsia="en-IN"/>
+          <w14:ligatures w14:val="none"/>
+        </w:rPr>
+        <w:br/>
+      </w:r>
+      <w:r>
+        <w:rPr>
+          <w:rFonts w:ascii="Courier New" w:eastAsia="Times New Roman" w:hAnsi="Courier New" w:cs="Courier New"/>
+          <w:color w:val="B3AE60"/>
+          <w:kern w:val="0"/>
+          <w:sz w:val="20"/>
+          <w:szCs w:val="20"/>
+          <w:lang w:eastAsia="en-IN"/>
+          <w14:ligatures w14:val="none"/>
+        </w:rPr>
+        <w:t>@Configuration</w:t>
+      </w:r>
+      <w:r>
+        <w:rPr>
+          <w:rFonts w:ascii="Courier New" w:eastAsia="Times New Roman" w:hAnsi="Courier New" w:cs="Courier New"/>
+          <w:color w:val="B3AE60"/>
+          <w:kern w:val="0"/>
+          <w:sz w:val="20"/>
+          <w:szCs w:val="20"/>
+          <w:lang w:eastAsia="en-IN"/>
+          <w14:ligatures w14:val="none"/>
+        </w:rPr>
+        <w:br/>
+        <w:t>@EnableWebSecurity</w:t>
+      </w:r>
+      <w:r>
+        <w:rPr>
+          <w:rFonts w:ascii="Courier New" w:eastAsia="Times New Roman" w:hAnsi="Courier New" w:cs="Courier New"/>
+          <w:color w:val="B3AE60"/>
+          <w:kern w:val="0"/>
+          <w:sz w:val="20"/>
+          <w:szCs w:val="20"/>
+          <w:lang w:eastAsia="en-IN"/>
+          <w14:ligatures w14:val="none"/>
+        </w:rPr>
+        <w:br/>
+      </w:r>
+      <w:r>
+        <w:rPr>
+          <w:rFonts w:ascii="Courier New" w:eastAsia="Times New Roman" w:hAnsi="Courier New" w:cs="Courier New"/>
+          <w:color w:val="CF8E6D"/>
+          <w:kern w:val="0"/>
+          <w:sz w:val="20"/>
+          <w:szCs w:val="20"/>
+          <w:lang w:eastAsia="en-IN"/>
+          <w14:ligatures w14:val="none"/>
+        </w:rPr>
+        <w:t xml:space="preserve">public class </w:t>
+      </w:r>
+      <w:proofErr w:type="spellStart"/>
+      <w:r>
+        <w:rPr>
+          <w:rFonts w:ascii="Courier New" w:eastAsia="Times New Roman" w:hAnsi="Courier New" w:cs="Courier New"/>
+          <w:color w:val="BCBEC4"/>
+          <w:kern w:val="0"/>
+          <w:sz w:val="20"/>
+          <w:szCs w:val="20"/>
+          <w:lang w:eastAsia="en-IN"/>
+          <w14:ligatures w14:val="none"/>
+        </w:rPr>
+        <w:t>AppSecurityConfig</w:t>
+      </w:r>
+      <w:proofErr w:type="spellEnd"/>
+      <w:r>
+        <w:rPr>
+          <w:rFonts w:ascii="Courier New" w:eastAsia="Times New Roman" w:hAnsi="Courier New" w:cs="Courier New"/>
+          <w:color w:val="BCBEC4"/>
+          <w:kern w:val="0"/>
+          <w:sz w:val="20"/>
+          <w:szCs w:val="20"/>
+          <w:lang w:eastAsia="en-IN"/>
+          <w14:ligatures w14:val="none"/>
+        </w:rPr>
+        <w:t xml:space="preserve"> {</w:t>
+      </w:r>
+      <w:r>
+        <w:rPr>
+          <w:rFonts w:ascii="Courier New" w:eastAsia="Times New Roman" w:hAnsi="Courier New" w:cs="Courier New"/>
+          <w:color w:val="BCBEC4"/>
+          <w:kern w:val="0"/>
+          <w:sz w:val="20"/>
+          <w:szCs w:val="20"/>
+          <w:lang w:eastAsia="en-IN"/>
+          <w14:ligatures w14:val="none"/>
+        </w:rPr>
+        <w:br/>
+        <w:t xml:space="preserve">    </w:t>
+      </w:r>
+      <w:r>
+        <w:rPr>
+          <w:rFonts w:ascii="Courier New" w:eastAsia="Times New Roman" w:hAnsi="Courier New" w:cs="Courier New"/>
+          <w:color w:val="B3AE60"/>
+          <w:kern w:val="0"/>
+          <w:sz w:val="20"/>
+          <w:szCs w:val="20"/>
+          <w:lang w:eastAsia="en-IN"/>
+          <w14:ligatures w14:val="none"/>
+        </w:rPr>
+        <w:t>@Autowired</w:t>
+      </w:r>
+      <w:r>
+        <w:rPr>
+          <w:rFonts w:ascii="Courier New" w:eastAsia="Times New Roman" w:hAnsi="Courier New" w:cs="Courier New"/>
+          <w:color w:val="B3AE60"/>
+          <w:kern w:val="0"/>
+          <w:sz w:val="20"/>
+          <w:szCs w:val="20"/>
+          <w:lang w:eastAsia="en-IN"/>
+          <w14:ligatures w14:val="none"/>
+        </w:rPr>
+        <w:br/>
+        <w:t xml:space="preserve">    </w:t>
+      </w:r>
+      <w:r>
+        <w:rPr>
+          <w:rFonts w:ascii="Courier New" w:eastAsia="Times New Roman" w:hAnsi="Courier New" w:cs="Courier New"/>
+          <w:color w:val="CF8E6D"/>
+          <w:kern w:val="0"/>
+          <w:sz w:val="20"/>
+          <w:szCs w:val="20"/>
+          <w:lang w:eastAsia="en-IN"/>
+          <w14:ligatures w14:val="none"/>
+        </w:rPr>
+        <w:t xml:space="preserve">private </w:t>
+      </w:r>
+      <w:proofErr w:type="spellStart"/>
+      <w:r>
+        <w:rPr>
+          <w:rFonts w:ascii="Courier New" w:eastAsia="Times New Roman" w:hAnsi="Courier New" w:cs="Courier New"/>
+          <w:color w:val="BCBEC4"/>
+          <w:kern w:val="0"/>
+          <w:sz w:val="20"/>
+          <w:szCs w:val="20"/>
+          <w:lang w:eastAsia="en-IN"/>
+          <w14:ligatures w14:val="none"/>
+        </w:rPr>
+        <w:t>UserDetailsService</w:t>
+      </w:r>
+      <w:proofErr w:type="spellEnd"/>
+      <w:r>
+        <w:rPr>
+          <w:rFonts w:ascii="Courier New" w:eastAsia="Times New Roman" w:hAnsi="Courier New" w:cs="Courier New"/>
+          <w:color w:val="BCBEC4"/>
+          <w:kern w:val="0"/>
+          <w:sz w:val="20"/>
+          <w:szCs w:val="20"/>
+          <w:lang w:eastAsia="en-IN"/>
+          <w14:ligatures w14:val="none"/>
+        </w:rPr>
+        <w:t xml:space="preserve"> </w:t>
+      </w:r>
+      <w:proofErr w:type="spellStart"/>
+      <w:r>
+        <w:rPr>
+          <w:rFonts w:ascii="Courier New" w:eastAsia="Times New Roman" w:hAnsi="Courier New" w:cs="Courier New"/>
+          <w:color w:val="C77DBB"/>
+          <w:kern w:val="0"/>
+          <w:sz w:val="20"/>
+          <w:szCs w:val="20"/>
+          <w:lang w:eastAsia="en-IN"/>
+          <w14:ligatures w14:val="none"/>
+        </w:rPr>
+        <w:t>userDetailsService</w:t>
+      </w:r>
+      <w:proofErr w:type="spellEnd"/>
+      <w:r>
+        <w:rPr>
+          <w:rFonts w:ascii="Courier New" w:eastAsia="Times New Roman" w:hAnsi="Courier New" w:cs="Courier New"/>
+          <w:color w:val="BCBEC4"/>
+          <w:kern w:val="0"/>
+          <w:sz w:val="20"/>
+          <w:szCs w:val="20"/>
+          <w:lang w:eastAsia="en-IN"/>
+          <w14:ligatures w14:val="none"/>
+        </w:rPr>
+        <w:t>;</w:t>
+      </w:r>
+      <w:r>
+        <w:rPr>
+          <w:rFonts w:ascii="Courier New" w:eastAsia="Times New Roman" w:hAnsi="Courier New" w:cs="Courier New"/>
+          <w:color w:val="BCBEC4"/>
+          <w:kern w:val="0"/>
+          <w:sz w:val="20"/>
+          <w:szCs w:val="20"/>
+          <w:lang w:eastAsia="en-IN"/>
+          <w14:ligatures w14:val="none"/>
+        </w:rPr>
+        <w:br/>
+        <w:t xml:space="preserve">    </w:t>
+      </w:r>
+      <w:r>
+        <w:rPr>
+          <w:rFonts w:ascii="Courier New" w:eastAsia="Times New Roman" w:hAnsi="Courier New" w:cs="Courier New"/>
+          <w:color w:val="7A7E85"/>
+          <w:kern w:val="0"/>
+          <w:sz w:val="20"/>
+          <w:szCs w:val="20"/>
+          <w:lang w:eastAsia="en-IN"/>
+          <w14:ligatures w14:val="none"/>
+        </w:rPr>
+        <w:t>//</w:t>
+      </w:r>
+      <w:proofErr w:type="spellStart"/>
+      <w:proofErr w:type="gramStart"/>
+      <w:r>
+        <w:rPr>
+          <w:rFonts w:ascii="Courier New" w:eastAsia="Times New Roman" w:hAnsi="Courier New" w:cs="Courier New"/>
+          <w:color w:val="7A7E85"/>
+          <w:kern w:val="0"/>
+          <w:sz w:val="20"/>
+          <w:szCs w:val="20"/>
+          <w:lang w:eastAsia="en-IN"/>
+          <w14:ligatures w14:val="none"/>
+        </w:rPr>
+        <w:t>authenticationProvider</w:t>
+      </w:r>
+      <w:proofErr w:type="spellEnd"/>
+      <w:r>
+        <w:rPr>
+          <w:rFonts w:ascii="Courier New" w:eastAsia="Times New Roman" w:hAnsi="Courier New" w:cs="Courier New"/>
+          <w:color w:val="7A7E85"/>
+          <w:kern w:val="0"/>
+          <w:sz w:val="20"/>
+          <w:szCs w:val="20"/>
+          <w:lang w:eastAsia="en-IN"/>
+          <w14:ligatures w14:val="none"/>
+        </w:rPr>
+        <w:t>(</w:t>
+      </w:r>
+      <w:proofErr w:type="gramEnd"/>
+      <w:r>
+        <w:rPr>
+          <w:rFonts w:ascii="Courier New" w:eastAsia="Times New Roman" w:hAnsi="Courier New" w:cs="Courier New"/>
+          <w:color w:val="7A7E85"/>
+          <w:kern w:val="0"/>
+          <w:sz w:val="20"/>
+          <w:szCs w:val="20"/>
+          <w:lang w:eastAsia="en-IN"/>
+          <w14:ligatures w14:val="none"/>
+        </w:rPr>
+        <w:t xml:space="preserve">) method is used to authenticate the user. It uses the </w:t>
+      </w:r>
+      <w:proofErr w:type="spellStart"/>
+      <w:r>
+        <w:rPr>
+          <w:rFonts w:ascii="Courier New" w:eastAsia="Times New Roman" w:hAnsi="Courier New" w:cs="Courier New"/>
+          <w:color w:val="7A7E85"/>
+          <w:kern w:val="0"/>
+          <w:sz w:val="20"/>
+          <w:szCs w:val="20"/>
+          <w:lang w:eastAsia="en-IN"/>
+          <w14:ligatures w14:val="none"/>
+        </w:rPr>
+        <w:t>userDetailsService</w:t>
+      </w:r>
+      <w:proofErr w:type="spellEnd"/>
+      <w:r>
+        <w:rPr>
+          <w:rFonts w:ascii="Courier New" w:eastAsia="Times New Roman" w:hAnsi="Courier New" w:cs="Courier New"/>
+          <w:color w:val="7A7E85"/>
+          <w:kern w:val="0"/>
+          <w:sz w:val="20"/>
+          <w:szCs w:val="20"/>
+          <w:lang w:eastAsia="en-IN"/>
+          <w14:ligatures w14:val="none"/>
+        </w:rPr>
+        <w:t xml:space="preserve"> to get the user details and </w:t>
+      </w:r>
+      <w:proofErr w:type="spellStart"/>
+      <w:r>
+        <w:rPr>
+          <w:rFonts w:ascii="Courier New" w:eastAsia="Times New Roman" w:hAnsi="Courier New" w:cs="Courier New"/>
+          <w:color w:val="7A7E85"/>
+          <w:kern w:val="0"/>
+          <w:sz w:val="20"/>
+          <w:szCs w:val="20"/>
+          <w:lang w:eastAsia="en-IN"/>
+          <w14:ligatures w14:val="none"/>
+        </w:rPr>
+        <w:t>NoOpPasswordEncoder</w:t>
+      </w:r>
+      <w:proofErr w:type="spellEnd"/>
+      <w:r>
+        <w:rPr>
+          <w:rFonts w:ascii="Courier New" w:eastAsia="Times New Roman" w:hAnsi="Courier New" w:cs="Courier New"/>
+          <w:color w:val="7A7E85"/>
+          <w:kern w:val="0"/>
+          <w:sz w:val="20"/>
+          <w:szCs w:val="20"/>
+          <w:lang w:eastAsia="en-IN"/>
+          <w14:ligatures w14:val="none"/>
+        </w:rPr>
+        <w:t xml:space="preserve"> to encode the password</w:t>
+      </w:r>
+      <w:r>
+        <w:rPr>
+          <w:rFonts w:ascii="Courier New" w:eastAsia="Times New Roman" w:hAnsi="Courier New" w:cs="Courier New"/>
+          <w:color w:val="7A7E85"/>
+          <w:kern w:val="0"/>
+          <w:sz w:val="20"/>
+          <w:szCs w:val="20"/>
+          <w:lang w:eastAsia="en-IN"/>
+          <w14:ligatures w14:val="none"/>
+        </w:rPr>
+        <w:br/>
+        <w:t xml:space="preserve">    //we have created a </w:t>
+      </w:r>
+      <w:proofErr w:type="spellStart"/>
+      <w:r>
+        <w:rPr>
+          <w:rFonts w:ascii="Courier New" w:eastAsia="Times New Roman" w:hAnsi="Courier New" w:cs="Courier New"/>
+          <w:color w:val="7A7E85"/>
+          <w:kern w:val="0"/>
+          <w:sz w:val="20"/>
+          <w:szCs w:val="20"/>
+          <w:lang w:eastAsia="en-IN"/>
+          <w14:ligatures w14:val="none"/>
+        </w:rPr>
+        <w:t>MyUserDetailsService</w:t>
+      </w:r>
+      <w:proofErr w:type="spellEnd"/>
+      <w:r>
+        <w:rPr>
+          <w:rFonts w:ascii="Courier New" w:eastAsia="Times New Roman" w:hAnsi="Courier New" w:cs="Courier New"/>
+          <w:color w:val="7A7E85"/>
+          <w:kern w:val="0"/>
+          <w:sz w:val="20"/>
+          <w:szCs w:val="20"/>
+          <w:lang w:eastAsia="en-IN"/>
+          <w14:ligatures w14:val="none"/>
+        </w:rPr>
+        <w:t xml:space="preserve"> class that implements </w:t>
+      </w:r>
+      <w:proofErr w:type="spellStart"/>
+      <w:r>
+        <w:rPr>
+          <w:rFonts w:ascii="Courier New" w:eastAsia="Times New Roman" w:hAnsi="Courier New" w:cs="Courier New"/>
+          <w:color w:val="7A7E85"/>
+          <w:kern w:val="0"/>
+          <w:sz w:val="20"/>
+          <w:szCs w:val="20"/>
+          <w:lang w:eastAsia="en-IN"/>
+          <w14:ligatures w14:val="none"/>
+        </w:rPr>
+        <w:t>UserDetailsService</w:t>
+      </w:r>
+      <w:proofErr w:type="spellEnd"/>
+      <w:r>
+        <w:rPr>
+          <w:rFonts w:ascii="Courier New" w:eastAsia="Times New Roman" w:hAnsi="Courier New" w:cs="Courier New"/>
+          <w:color w:val="7A7E85"/>
+          <w:kern w:val="0"/>
+          <w:sz w:val="20"/>
+          <w:szCs w:val="20"/>
+          <w:lang w:eastAsia="en-IN"/>
+          <w14:ligatures w14:val="none"/>
+        </w:rPr>
+        <w:t xml:space="preserve"> interface. This class is used to get the user details from the database</w:t>
+      </w:r>
+      <w:r>
+        <w:rPr>
+          <w:rFonts w:ascii="Courier New" w:eastAsia="Times New Roman" w:hAnsi="Courier New" w:cs="Courier New"/>
+          <w:color w:val="7A7E85"/>
+          <w:kern w:val="0"/>
+          <w:sz w:val="20"/>
+          <w:szCs w:val="20"/>
+          <w:lang w:eastAsia="en-IN"/>
+          <w14:ligatures w14:val="none"/>
+        </w:rPr>
+        <w:br/>
+        <w:t xml:space="preserve">    //We have also created a </w:t>
+      </w:r>
+      <w:proofErr w:type="spellStart"/>
+      <w:r>
+        <w:rPr>
+          <w:rFonts w:ascii="Courier New" w:eastAsia="Times New Roman" w:hAnsi="Courier New" w:cs="Courier New"/>
+          <w:color w:val="7A7E85"/>
+          <w:kern w:val="0"/>
+          <w:sz w:val="20"/>
+          <w:szCs w:val="20"/>
+          <w:lang w:eastAsia="en-IN"/>
+          <w14:ligatures w14:val="none"/>
+        </w:rPr>
+        <w:t>MyUserDetailsService</w:t>
+      </w:r>
+      <w:proofErr w:type="spellEnd"/>
+      <w:r>
+        <w:rPr>
+          <w:rFonts w:ascii="Courier New" w:eastAsia="Times New Roman" w:hAnsi="Courier New" w:cs="Courier New"/>
+          <w:color w:val="7A7E85"/>
+          <w:kern w:val="0"/>
+          <w:sz w:val="20"/>
+          <w:szCs w:val="20"/>
+          <w:lang w:eastAsia="en-IN"/>
+          <w14:ligatures w14:val="none"/>
+        </w:rPr>
+        <w:t xml:space="preserve"> class that implements </w:t>
+      </w:r>
+      <w:proofErr w:type="spellStart"/>
+      <w:r>
+        <w:rPr>
+          <w:rFonts w:ascii="Courier New" w:eastAsia="Times New Roman" w:hAnsi="Courier New" w:cs="Courier New"/>
+          <w:color w:val="7A7E85"/>
+          <w:kern w:val="0"/>
+          <w:sz w:val="20"/>
+          <w:szCs w:val="20"/>
+          <w:lang w:eastAsia="en-IN"/>
+          <w14:ligatures w14:val="none"/>
+        </w:rPr>
+        <w:t>UserDetails</w:t>
+      </w:r>
+      <w:proofErr w:type="spellEnd"/>
+      <w:r>
+        <w:rPr>
+          <w:rFonts w:ascii="Courier New" w:eastAsia="Times New Roman" w:hAnsi="Courier New" w:cs="Courier New"/>
+          <w:color w:val="7A7E85"/>
+          <w:kern w:val="0"/>
+          <w:sz w:val="20"/>
+          <w:szCs w:val="20"/>
+          <w:lang w:eastAsia="en-IN"/>
+          <w14:ligatures w14:val="none"/>
+        </w:rPr>
+        <w:t xml:space="preserve"> interface. This class is used to get the user details from the database</w:t>
+      </w:r>
+      <w:r>
+        <w:rPr>
+          <w:rFonts w:ascii="Courier New" w:eastAsia="Times New Roman" w:hAnsi="Courier New" w:cs="Courier New"/>
+          <w:color w:val="7A7E85"/>
+          <w:kern w:val="0"/>
+          <w:sz w:val="20"/>
+          <w:szCs w:val="20"/>
+          <w:lang w:eastAsia="en-IN"/>
+          <w14:ligatures w14:val="none"/>
+        </w:rPr>
+        <w:br/>
+        <w:t xml:space="preserve">    //Within </w:t>
+      </w:r>
+      <w:proofErr w:type="spellStart"/>
+      <w:r>
+        <w:rPr>
+          <w:rFonts w:ascii="Courier New" w:eastAsia="Times New Roman" w:hAnsi="Courier New" w:cs="Courier New"/>
+          <w:color w:val="7A7E85"/>
+          <w:kern w:val="0"/>
+          <w:sz w:val="20"/>
+          <w:szCs w:val="20"/>
+          <w:lang w:eastAsia="en-IN"/>
+          <w14:ligatures w14:val="none"/>
+        </w:rPr>
+        <w:t>MyUserDetailsService</w:t>
+      </w:r>
+      <w:proofErr w:type="spellEnd"/>
+      <w:r>
+        <w:rPr>
+          <w:rFonts w:ascii="Courier New" w:eastAsia="Times New Roman" w:hAnsi="Courier New" w:cs="Courier New"/>
+          <w:color w:val="7A7E85"/>
+          <w:kern w:val="0"/>
+          <w:sz w:val="20"/>
+          <w:szCs w:val="20"/>
+          <w:lang w:eastAsia="en-IN"/>
+          <w14:ligatures w14:val="none"/>
+        </w:rPr>
+        <w:t xml:space="preserve">, we have created a method </w:t>
+      </w:r>
+      <w:proofErr w:type="spellStart"/>
+      <w:proofErr w:type="gramStart"/>
+      <w:r>
+        <w:rPr>
+          <w:rFonts w:ascii="Courier New" w:eastAsia="Times New Roman" w:hAnsi="Courier New" w:cs="Courier New"/>
+          <w:color w:val="7A7E85"/>
+          <w:kern w:val="0"/>
+          <w:sz w:val="20"/>
+          <w:szCs w:val="20"/>
+          <w:lang w:eastAsia="en-IN"/>
+          <w14:ligatures w14:val="none"/>
+        </w:rPr>
+        <w:t>loadUserByUsername</w:t>
+      </w:r>
+      <w:proofErr w:type="spellEnd"/>
+      <w:r>
+        <w:rPr>
+          <w:rFonts w:ascii="Courier New" w:eastAsia="Times New Roman" w:hAnsi="Courier New" w:cs="Courier New"/>
+          <w:color w:val="7A7E85"/>
+          <w:kern w:val="0"/>
+          <w:sz w:val="20"/>
+          <w:szCs w:val="20"/>
+          <w:lang w:eastAsia="en-IN"/>
+          <w14:ligatures w14:val="none"/>
+        </w:rPr>
+        <w:t>(</w:t>
+      </w:r>
+      <w:proofErr w:type="gramEnd"/>
+      <w:r>
+        <w:rPr>
+          <w:rFonts w:ascii="Courier New" w:eastAsia="Times New Roman" w:hAnsi="Courier New" w:cs="Courier New"/>
+          <w:color w:val="7A7E85"/>
+          <w:kern w:val="0"/>
+          <w:sz w:val="20"/>
+          <w:szCs w:val="20"/>
+          <w:lang w:eastAsia="en-IN"/>
+          <w14:ligatures w14:val="none"/>
+        </w:rPr>
+        <w:t>) that takes the username as an argument and returns the user details</w:t>
+      </w:r>
+      <w:r>
+        <w:rPr>
+          <w:rFonts w:ascii="Courier New" w:eastAsia="Times New Roman" w:hAnsi="Courier New" w:cs="Courier New"/>
+          <w:color w:val="7A7E85"/>
+          <w:kern w:val="0"/>
+          <w:sz w:val="20"/>
+          <w:szCs w:val="20"/>
+          <w:lang w:eastAsia="en-IN"/>
+          <w14:ligatures w14:val="none"/>
+        </w:rPr>
+        <w:br/>
+      </w:r>
+      <w:r>
+        <w:rPr>
+          <w:rFonts w:ascii="Courier New" w:eastAsia="Times New Roman" w:hAnsi="Courier New" w:cs="Courier New"/>
+          <w:color w:val="7A7E85"/>
+          <w:kern w:val="0"/>
+          <w:sz w:val="20"/>
+          <w:szCs w:val="20"/>
+          <w:lang w:eastAsia="en-IN"/>
+          <w14:ligatures w14:val="none"/>
+        </w:rPr>
+        <w:lastRenderedPageBreak/>
+        <w:t xml:space="preserve">    //We have also created a </w:t>
+      </w:r>
+      <w:proofErr w:type="spellStart"/>
+      <w:r>
+        <w:rPr>
+          <w:rFonts w:ascii="Courier New" w:eastAsia="Times New Roman" w:hAnsi="Courier New" w:cs="Courier New"/>
+          <w:color w:val="7A7E85"/>
+          <w:kern w:val="0"/>
+          <w:sz w:val="20"/>
+          <w:szCs w:val="20"/>
+          <w:lang w:eastAsia="en-IN"/>
+          <w14:ligatures w14:val="none"/>
+        </w:rPr>
+        <w:t>UserPrincipal</w:t>
+      </w:r>
+      <w:proofErr w:type="spellEnd"/>
+      <w:r>
+        <w:rPr>
+          <w:rFonts w:ascii="Courier New" w:eastAsia="Times New Roman" w:hAnsi="Courier New" w:cs="Courier New"/>
+          <w:color w:val="7A7E85"/>
+          <w:kern w:val="0"/>
+          <w:sz w:val="20"/>
+          <w:szCs w:val="20"/>
+          <w:lang w:eastAsia="en-IN"/>
+          <w14:ligatures w14:val="none"/>
+        </w:rPr>
+        <w:t xml:space="preserve"> class that implements </w:t>
+      </w:r>
+      <w:proofErr w:type="spellStart"/>
+      <w:r>
+        <w:rPr>
+          <w:rFonts w:ascii="Courier New" w:eastAsia="Times New Roman" w:hAnsi="Courier New" w:cs="Courier New"/>
+          <w:color w:val="7A7E85"/>
+          <w:kern w:val="0"/>
+          <w:sz w:val="20"/>
+          <w:szCs w:val="20"/>
+          <w:lang w:eastAsia="en-IN"/>
+          <w14:ligatures w14:val="none"/>
+        </w:rPr>
+        <w:t>UserDetails</w:t>
+      </w:r>
+      <w:proofErr w:type="spellEnd"/>
+      <w:r>
+        <w:rPr>
+          <w:rFonts w:ascii="Courier New" w:eastAsia="Times New Roman" w:hAnsi="Courier New" w:cs="Courier New"/>
+          <w:color w:val="7A7E85"/>
+          <w:kern w:val="0"/>
+          <w:sz w:val="20"/>
+          <w:szCs w:val="20"/>
+          <w:lang w:eastAsia="en-IN"/>
+          <w14:ligatures w14:val="none"/>
+        </w:rPr>
+        <w:t xml:space="preserve"> interface. This class is used to get the user details from the database</w:t>
+      </w:r>
+      <w:r>
+        <w:rPr>
+          <w:rFonts w:ascii="Courier New" w:eastAsia="Times New Roman" w:hAnsi="Courier New" w:cs="Courier New"/>
+          <w:color w:val="7A7E85"/>
+          <w:kern w:val="0"/>
+          <w:sz w:val="20"/>
+          <w:szCs w:val="20"/>
+          <w:lang w:eastAsia="en-IN"/>
+          <w14:ligatures w14:val="none"/>
+        </w:rPr>
+        <w:br/>
+        <w:t xml:space="preserve">    //Within </w:t>
+      </w:r>
+      <w:proofErr w:type="spellStart"/>
+      <w:r>
+        <w:rPr>
+          <w:rFonts w:ascii="Courier New" w:eastAsia="Times New Roman" w:hAnsi="Courier New" w:cs="Courier New"/>
+          <w:color w:val="7A7E85"/>
+          <w:kern w:val="0"/>
+          <w:sz w:val="20"/>
+          <w:szCs w:val="20"/>
+          <w:lang w:eastAsia="en-IN"/>
+          <w14:ligatures w14:val="none"/>
+        </w:rPr>
+        <w:t>UserPrincipal</w:t>
+      </w:r>
+      <w:proofErr w:type="spellEnd"/>
+      <w:r>
+        <w:rPr>
+          <w:rFonts w:ascii="Courier New" w:eastAsia="Times New Roman" w:hAnsi="Courier New" w:cs="Courier New"/>
+          <w:color w:val="7A7E85"/>
+          <w:kern w:val="0"/>
+          <w:sz w:val="20"/>
+          <w:szCs w:val="20"/>
+          <w:lang w:eastAsia="en-IN"/>
+          <w14:ligatures w14:val="none"/>
+        </w:rPr>
+        <w:t xml:space="preserve">, we have created a method </w:t>
+      </w:r>
+      <w:proofErr w:type="spellStart"/>
+      <w:proofErr w:type="gramStart"/>
+      <w:r>
+        <w:rPr>
+          <w:rFonts w:ascii="Courier New" w:eastAsia="Times New Roman" w:hAnsi="Courier New" w:cs="Courier New"/>
+          <w:color w:val="7A7E85"/>
+          <w:kern w:val="0"/>
+          <w:sz w:val="20"/>
+          <w:szCs w:val="20"/>
+          <w:lang w:eastAsia="en-IN"/>
+          <w14:ligatures w14:val="none"/>
+        </w:rPr>
+        <w:t>getAuthorities</w:t>
+      </w:r>
+      <w:proofErr w:type="spellEnd"/>
+      <w:r>
+        <w:rPr>
+          <w:rFonts w:ascii="Courier New" w:eastAsia="Times New Roman" w:hAnsi="Courier New" w:cs="Courier New"/>
+          <w:color w:val="7A7E85"/>
+          <w:kern w:val="0"/>
+          <w:sz w:val="20"/>
+          <w:szCs w:val="20"/>
+          <w:lang w:eastAsia="en-IN"/>
+          <w14:ligatures w14:val="none"/>
+        </w:rPr>
+        <w:t>(</w:t>
+      </w:r>
+      <w:proofErr w:type="gramEnd"/>
+      <w:r>
+        <w:rPr>
+          <w:rFonts w:ascii="Courier New" w:eastAsia="Times New Roman" w:hAnsi="Courier New" w:cs="Courier New"/>
+          <w:color w:val="7A7E85"/>
+          <w:kern w:val="0"/>
+          <w:sz w:val="20"/>
+          <w:szCs w:val="20"/>
+          <w:lang w:eastAsia="en-IN"/>
+          <w14:ligatures w14:val="none"/>
+        </w:rPr>
+        <w:t>) that returns the authorities of the user</w:t>
+      </w:r>
+      <w:r>
+        <w:rPr>
+          <w:rFonts w:ascii="Courier New" w:eastAsia="Times New Roman" w:hAnsi="Courier New" w:cs="Courier New"/>
+          <w:color w:val="7A7E85"/>
+          <w:kern w:val="0"/>
+          <w:sz w:val="20"/>
+          <w:szCs w:val="20"/>
+          <w:lang w:eastAsia="en-IN"/>
+          <w14:ligatures w14:val="none"/>
+        </w:rPr>
+        <w:br/>
+        <w:t xml:space="preserve">    //Username and passwords entered by the user is compared with the database values using the </w:t>
+      </w:r>
+      <w:proofErr w:type="spellStart"/>
+      <w:r>
+        <w:rPr>
+          <w:rFonts w:ascii="Courier New" w:eastAsia="Times New Roman" w:hAnsi="Courier New" w:cs="Courier New"/>
+          <w:color w:val="7A7E85"/>
+          <w:kern w:val="0"/>
+          <w:sz w:val="20"/>
+          <w:szCs w:val="20"/>
+          <w:lang w:eastAsia="en-IN"/>
+          <w14:ligatures w14:val="none"/>
+        </w:rPr>
+        <w:t>authenticationProvider</w:t>
+      </w:r>
+      <w:proofErr w:type="spellEnd"/>
+      <w:r>
+        <w:rPr>
+          <w:rFonts w:ascii="Courier New" w:eastAsia="Times New Roman" w:hAnsi="Courier New" w:cs="Courier New"/>
+          <w:color w:val="7A7E85"/>
+          <w:kern w:val="0"/>
+          <w:sz w:val="20"/>
+          <w:szCs w:val="20"/>
+          <w:lang w:eastAsia="en-IN"/>
+          <w14:ligatures w14:val="none"/>
+        </w:rPr>
+        <w:t>() method</w:t>
+      </w:r>
+      <w:r>
+        <w:rPr>
+          <w:rFonts w:ascii="Courier New" w:eastAsia="Times New Roman" w:hAnsi="Courier New" w:cs="Courier New"/>
+          <w:color w:val="7A7E85"/>
+          <w:kern w:val="0"/>
+          <w:sz w:val="20"/>
+          <w:szCs w:val="20"/>
+          <w:lang w:eastAsia="en-IN"/>
+          <w14:ligatures w14:val="none"/>
+        </w:rPr>
+        <w:br/>
+        <w:t xml:space="preserve">    //</w:t>
+      </w:r>
+      <w:proofErr w:type="spellStart"/>
+      <w:r>
+        <w:rPr>
+          <w:rFonts w:ascii="Courier New" w:eastAsia="Times New Roman" w:hAnsi="Courier New" w:cs="Courier New"/>
+          <w:color w:val="7A7E85"/>
+          <w:kern w:val="0"/>
+          <w:sz w:val="20"/>
+          <w:szCs w:val="20"/>
+          <w:lang w:eastAsia="en-IN"/>
+          <w14:ligatures w14:val="none"/>
+        </w:rPr>
+        <w:t>authenticationProvider</w:t>
+      </w:r>
+      <w:proofErr w:type="spellEnd"/>
+      <w:r>
+        <w:rPr>
+          <w:rFonts w:ascii="Courier New" w:eastAsia="Times New Roman" w:hAnsi="Courier New" w:cs="Courier New"/>
+          <w:color w:val="7A7E85"/>
+          <w:kern w:val="0"/>
+          <w:sz w:val="20"/>
+          <w:szCs w:val="20"/>
+          <w:lang w:eastAsia="en-IN"/>
+          <w14:ligatures w14:val="none"/>
+        </w:rPr>
+        <w:t xml:space="preserve">() method is used to authenticate the user. It uses the </w:t>
+      </w:r>
+      <w:proofErr w:type="spellStart"/>
+      <w:r>
+        <w:rPr>
+          <w:rFonts w:ascii="Courier New" w:eastAsia="Times New Roman" w:hAnsi="Courier New" w:cs="Courier New"/>
+          <w:color w:val="7A7E85"/>
+          <w:kern w:val="0"/>
+          <w:sz w:val="20"/>
+          <w:szCs w:val="20"/>
+          <w:lang w:eastAsia="en-IN"/>
+          <w14:ligatures w14:val="none"/>
+        </w:rPr>
+        <w:t>userDetailsService</w:t>
+      </w:r>
+      <w:proofErr w:type="spellEnd"/>
+      <w:r>
+        <w:rPr>
+          <w:rFonts w:ascii="Courier New" w:eastAsia="Times New Roman" w:hAnsi="Courier New" w:cs="Courier New"/>
+          <w:color w:val="7A7E85"/>
+          <w:kern w:val="0"/>
+          <w:sz w:val="20"/>
+          <w:szCs w:val="20"/>
+          <w:lang w:eastAsia="en-IN"/>
+          <w14:ligatures w14:val="none"/>
+        </w:rPr>
+        <w:t xml:space="preserve"> to get the user details and </w:t>
+      </w:r>
+      <w:proofErr w:type="spellStart"/>
+      <w:r>
+        <w:rPr>
+          <w:rFonts w:ascii="Courier New" w:eastAsia="Times New Roman" w:hAnsi="Courier New" w:cs="Courier New"/>
+          <w:color w:val="7A7E85"/>
+          <w:kern w:val="0"/>
+          <w:sz w:val="20"/>
+          <w:szCs w:val="20"/>
+          <w:lang w:eastAsia="en-IN"/>
+          <w14:ligatures w14:val="none"/>
+        </w:rPr>
+        <w:t>NoOpPasswordEncoder</w:t>
+      </w:r>
+      <w:proofErr w:type="spellEnd"/>
+      <w:r>
+        <w:rPr>
+          <w:rFonts w:ascii="Courier New" w:eastAsia="Times New Roman" w:hAnsi="Courier New" w:cs="Courier New"/>
+          <w:color w:val="7A7E85"/>
+          <w:kern w:val="0"/>
+          <w:sz w:val="20"/>
+          <w:szCs w:val="20"/>
+          <w:lang w:eastAsia="en-IN"/>
+          <w14:ligatures w14:val="none"/>
+        </w:rPr>
+        <w:t xml:space="preserve"> to encode the password</w:t>
+      </w:r>
+      <w:r>
+        <w:rPr>
+          <w:rFonts w:ascii="Courier New" w:eastAsia="Times New Roman" w:hAnsi="Courier New" w:cs="Courier New"/>
+          <w:color w:val="7A7E85"/>
+          <w:kern w:val="0"/>
+          <w:sz w:val="20"/>
+          <w:szCs w:val="20"/>
+          <w:lang w:eastAsia="en-IN"/>
+          <w14:ligatures w14:val="none"/>
+        </w:rPr>
+        <w:br/>
+        <w:t xml:space="preserve">    //We have also created a </w:t>
+      </w:r>
+      <w:proofErr w:type="spellStart"/>
+      <w:r>
+        <w:rPr>
+          <w:rFonts w:ascii="Courier New" w:eastAsia="Times New Roman" w:hAnsi="Courier New" w:cs="Courier New"/>
+          <w:color w:val="7A7E85"/>
+          <w:kern w:val="0"/>
+          <w:sz w:val="20"/>
+          <w:szCs w:val="20"/>
+          <w:lang w:eastAsia="en-IN"/>
+          <w14:ligatures w14:val="none"/>
+        </w:rPr>
+        <w:t>UserDetailsService</w:t>
+      </w:r>
+      <w:proofErr w:type="spellEnd"/>
+      <w:r>
+        <w:rPr>
+          <w:rFonts w:ascii="Courier New" w:eastAsia="Times New Roman" w:hAnsi="Courier New" w:cs="Courier New"/>
+          <w:color w:val="7A7E85"/>
+          <w:kern w:val="0"/>
+          <w:sz w:val="20"/>
+          <w:szCs w:val="20"/>
+          <w:lang w:eastAsia="en-IN"/>
+          <w14:ligatures w14:val="none"/>
+        </w:rPr>
+        <w:t xml:space="preserve"> class that implements </w:t>
+      </w:r>
+      <w:proofErr w:type="spellStart"/>
+      <w:r>
+        <w:rPr>
+          <w:rFonts w:ascii="Courier New" w:eastAsia="Times New Roman" w:hAnsi="Courier New" w:cs="Courier New"/>
+          <w:color w:val="7A7E85"/>
+          <w:kern w:val="0"/>
+          <w:sz w:val="20"/>
+          <w:szCs w:val="20"/>
+          <w:lang w:eastAsia="en-IN"/>
+          <w14:ligatures w14:val="none"/>
+        </w:rPr>
+        <w:t>UserDetailsService</w:t>
+      </w:r>
+      <w:proofErr w:type="spellEnd"/>
+      <w:r>
+        <w:rPr>
+          <w:rFonts w:ascii="Courier New" w:eastAsia="Times New Roman" w:hAnsi="Courier New" w:cs="Courier New"/>
+          <w:color w:val="7A7E85"/>
+          <w:kern w:val="0"/>
+          <w:sz w:val="20"/>
+          <w:szCs w:val="20"/>
+          <w:lang w:eastAsia="en-IN"/>
+          <w14:ligatures w14:val="none"/>
+        </w:rPr>
+        <w:t xml:space="preserve"> interface. This class is used to get the user details from the database</w:t>
+      </w:r>
+      <w:r>
+        <w:rPr>
+          <w:rFonts w:ascii="Courier New" w:eastAsia="Times New Roman" w:hAnsi="Courier New" w:cs="Courier New"/>
+          <w:color w:val="7A7E85"/>
+          <w:kern w:val="0"/>
+          <w:sz w:val="20"/>
+          <w:szCs w:val="20"/>
+          <w:lang w:eastAsia="en-IN"/>
+          <w14:ligatures w14:val="none"/>
+        </w:rPr>
+        <w:br/>
+      </w:r>
+      <w:r>
+        <w:rPr>
+          <w:rFonts w:ascii="Courier New" w:eastAsia="Times New Roman" w:hAnsi="Courier New" w:cs="Courier New"/>
+          <w:color w:val="7A7E85"/>
+          <w:kern w:val="0"/>
+          <w:sz w:val="20"/>
+          <w:szCs w:val="20"/>
+          <w:lang w:eastAsia="en-IN"/>
+          <w14:ligatures w14:val="none"/>
+        </w:rPr>
+        <w:br/>
+        <w:t xml:space="preserve">    </w:t>
+      </w:r>
+      <w:r>
+        <w:rPr>
+          <w:rFonts w:ascii="Courier New" w:eastAsia="Times New Roman" w:hAnsi="Courier New" w:cs="Courier New"/>
+          <w:color w:val="B3AE60"/>
+          <w:kern w:val="0"/>
+          <w:sz w:val="20"/>
+          <w:szCs w:val="20"/>
+          <w:lang w:eastAsia="en-IN"/>
+          <w14:ligatures w14:val="none"/>
+        </w:rPr>
+        <w:t>@Bean</w:t>
+      </w:r>
+      <w:r>
+        <w:rPr>
+          <w:rFonts w:ascii="Courier New" w:eastAsia="Times New Roman" w:hAnsi="Courier New" w:cs="Courier New"/>
+          <w:color w:val="B3AE60"/>
+          <w:kern w:val="0"/>
+          <w:sz w:val="20"/>
+          <w:szCs w:val="20"/>
+          <w:lang w:eastAsia="en-IN"/>
+          <w14:ligatures w14:val="none"/>
+        </w:rPr>
+        <w:br/>
+        <w:t xml:space="preserve">    </w:t>
+      </w:r>
+      <w:r>
+        <w:rPr>
+          <w:rFonts w:ascii="Courier New" w:eastAsia="Times New Roman" w:hAnsi="Courier New" w:cs="Courier New"/>
+          <w:color w:val="CF8E6D"/>
+          <w:kern w:val="0"/>
+          <w:sz w:val="20"/>
+          <w:szCs w:val="20"/>
+          <w:lang w:eastAsia="en-IN"/>
+          <w14:ligatures w14:val="none"/>
+        </w:rPr>
+        <w:t xml:space="preserve">public </w:t>
+      </w:r>
+      <w:proofErr w:type="spellStart"/>
+      <w:r>
+        <w:rPr>
+          <w:rFonts w:ascii="Courier New" w:eastAsia="Times New Roman" w:hAnsi="Courier New" w:cs="Courier New"/>
+          <w:color w:val="BCBEC4"/>
+          <w:kern w:val="0"/>
+          <w:sz w:val="20"/>
+          <w:szCs w:val="20"/>
+          <w:lang w:eastAsia="en-IN"/>
+          <w14:ligatures w14:val="none"/>
+        </w:rPr>
+        <w:t>AuthenticationProvider</w:t>
+      </w:r>
+      <w:proofErr w:type="spellEnd"/>
+      <w:r>
+        <w:rPr>
+          <w:rFonts w:ascii="Courier New" w:eastAsia="Times New Roman" w:hAnsi="Courier New" w:cs="Courier New"/>
+          <w:color w:val="BCBEC4"/>
+          <w:kern w:val="0"/>
+          <w:sz w:val="20"/>
+          <w:szCs w:val="20"/>
+          <w:lang w:eastAsia="en-IN"/>
+          <w14:ligatures w14:val="none"/>
+        </w:rPr>
+        <w:t xml:space="preserve"> </w:t>
+      </w:r>
+      <w:proofErr w:type="spellStart"/>
+      <w:proofErr w:type="gramStart"/>
+      <w:r>
+        <w:rPr>
+          <w:rFonts w:ascii="Courier New" w:eastAsia="Times New Roman" w:hAnsi="Courier New" w:cs="Courier New"/>
+          <w:color w:val="56A8F5"/>
+          <w:kern w:val="0"/>
+          <w:sz w:val="20"/>
+          <w:szCs w:val="20"/>
+          <w:lang w:eastAsia="en-IN"/>
+          <w14:ligatures w14:val="none"/>
+        </w:rPr>
+        <w:t>authenticationProvider</w:t>
+      </w:r>
+      <w:proofErr w:type="spellEnd"/>
+      <w:r>
+        <w:rPr>
+          <w:rFonts w:ascii="Courier New" w:eastAsia="Times New Roman" w:hAnsi="Courier New" w:cs="Courier New"/>
+          <w:color w:val="BCBEC4"/>
+          <w:kern w:val="0"/>
+          <w:sz w:val="20"/>
+          <w:szCs w:val="20"/>
+          <w:lang w:eastAsia="en-IN"/>
+          <w14:ligatures w14:val="none"/>
+        </w:rPr>
+        <w:t>(</w:t>
+      </w:r>
+      <w:proofErr w:type="gramEnd"/>
+      <w:r>
+        <w:rPr>
+          <w:rFonts w:ascii="Courier New" w:eastAsia="Times New Roman" w:hAnsi="Courier New" w:cs="Courier New"/>
+          <w:color w:val="BCBEC4"/>
+          <w:kern w:val="0"/>
+          <w:sz w:val="20"/>
+          <w:szCs w:val="20"/>
+          <w:lang w:eastAsia="en-IN"/>
+          <w14:ligatures w14:val="none"/>
+        </w:rPr>
+        <w:t>) {</w:t>
+      </w:r>
+      <w:r>
+        <w:rPr>
+          <w:rFonts w:ascii="Courier New" w:eastAsia="Times New Roman" w:hAnsi="Courier New" w:cs="Courier New"/>
+          <w:color w:val="BCBEC4"/>
+          <w:kern w:val="0"/>
+          <w:sz w:val="20"/>
+          <w:szCs w:val="20"/>
+          <w:lang w:eastAsia="en-IN"/>
+          <w14:ligatures w14:val="none"/>
+        </w:rPr>
+        <w:br/>
+        <w:t xml:space="preserve">        </w:t>
+      </w:r>
+      <w:proofErr w:type="spellStart"/>
+      <w:r>
+        <w:rPr>
+          <w:rFonts w:ascii="Courier New" w:eastAsia="Times New Roman" w:hAnsi="Courier New" w:cs="Courier New"/>
+          <w:color w:val="BCBEC4"/>
+          <w:kern w:val="0"/>
+          <w:sz w:val="20"/>
+          <w:szCs w:val="20"/>
+          <w:lang w:eastAsia="en-IN"/>
+          <w14:ligatures w14:val="none"/>
+        </w:rPr>
+        <w:t>DaoAuthenticationProvider</w:t>
+      </w:r>
+      <w:proofErr w:type="spellEnd"/>
+      <w:r>
+        <w:rPr>
+          <w:rFonts w:ascii="Courier New" w:eastAsia="Times New Roman" w:hAnsi="Courier New" w:cs="Courier New"/>
+          <w:color w:val="BCBEC4"/>
+          <w:kern w:val="0"/>
+          <w:sz w:val="20"/>
+          <w:szCs w:val="20"/>
+          <w:lang w:eastAsia="en-IN"/>
+          <w14:ligatures w14:val="none"/>
+        </w:rPr>
+        <w:t xml:space="preserve"> provider = </w:t>
+      </w:r>
+      <w:r>
+        <w:rPr>
+          <w:rFonts w:ascii="Courier New" w:eastAsia="Times New Roman" w:hAnsi="Courier New" w:cs="Courier New"/>
+          <w:color w:val="CF8E6D"/>
+          <w:kern w:val="0"/>
+          <w:sz w:val="20"/>
+          <w:szCs w:val="20"/>
+          <w:lang w:eastAsia="en-IN"/>
+          <w14:ligatures w14:val="none"/>
+        </w:rPr>
+        <w:t xml:space="preserve">new </w:t>
+      </w:r>
+      <w:proofErr w:type="spellStart"/>
+      <w:r>
+        <w:rPr>
+          <w:rFonts w:ascii="Courier New" w:eastAsia="Times New Roman" w:hAnsi="Courier New" w:cs="Courier New"/>
+          <w:color w:val="BCBEC4"/>
+          <w:kern w:val="0"/>
+          <w:sz w:val="20"/>
+          <w:szCs w:val="20"/>
+          <w:lang w:eastAsia="en-IN"/>
+          <w14:ligatures w14:val="none"/>
+        </w:rPr>
+        <w:t>DaoAuthenticationProvider</w:t>
+      </w:r>
+      <w:proofErr w:type="spellEnd"/>
+      <w:r>
+        <w:rPr>
+          <w:rFonts w:ascii="Courier New" w:eastAsia="Times New Roman" w:hAnsi="Courier New" w:cs="Courier New"/>
+          <w:color w:val="BCBEC4"/>
+          <w:kern w:val="0"/>
+          <w:sz w:val="20"/>
+          <w:szCs w:val="20"/>
+          <w:lang w:eastAsia="en-IN"/>
+          <w14:ligatures w14:val="none"/>
+        </w:rPr>
+        <w:t>();</w:t>
+      </w:r>
+      <w:r>
+        <w:rPr>
+          <w:rFonts w:ascii="Courier New" w:eastAsia="Times New Roman" w:hAnsi="Courier New" w:cs="Courier New"/>
+          <w:color w:val="BCBEC4"/>
+          <w:kern w:val="0"/>
+          <w:sz w:val="20"/>
+          <w:szCs w:val="20"/>
+          <w:lang w:eastAsia="en-IN"/>
+          <w14:ligatures w14:val="none"/>
+        </w:rPr>
+        <w:br/>
+        <w:t xml:space="preserve">        </w:t>
+      </w:r>
+      <w:proofErr w:type="spellStart"/>
+      <w:r>
+        <w:rPr>
+          <w:rFonts w:ascii="Courier New" w:eastAsia="Times New Roman" w:hAnsi="Courier New" w:cs="Courier New"/>
+          <w:color w:val="BCBEC4"/>
+          <w:kern w:val="0"/>
+          <w:sz w:val="20"/>
+          <w:szCs w:val="20"/>
+          <w:lang w:eastAsia="en-IN"/>
+          <w14:ligatures w14:val="none"/>
+        </w:rPr>
+        <w:t>provider.setUserDetailsService</w:t>
+      </w:r>
+      <w:proofErr w:type="spellEnd"/>
+      <w:r>
+        <w:rPr>
+          <w:rFonts w:ascii="Courier New" w:eastAsia="Times New Roman" w:hAnsi="Courier New" w:cs="Courier New"/>
+          <w:color w:val="BCBEC4"/>
+          <w:kern w:val="0"/>
+          <w:sz w:val="20"/>
+          <w:szCs w:val="20"/>
+          <w:lang w:eastAsia="en-IN"/>
+          <w14:ligatures w14:val="none"/>
+        </w:rPr>
+        <w:t>(</w:t>
+      </w:r>
+      <w:proofErr w:type="spellStart"/>
+      <w:r>
+        <w:rPr>
+          <w:rFonts w:ascii="Courier New" w:eastAsia="Times New Roman" w:hAnsi="Courier New" w:cs="Courier New"/>
+          <w:color w:val="C77DBB"/>
+          <w:kern w:val="0"/>
+          <w:sz w:val="20"/>
+          <w:szCs w:val="20"/>
+          <w:lang w:eastAsia="en-IN"/>
+          <w14:ligatures w14:val="none"/>
+        </w:rPr>
+        <w:t>userDetailsService</w:t>
+      </w:r>
+      <w:proofErr w:type="spellEnd"/>
+      <w:r>
+        <w:rPr>
+          <w:rFonts w:ascii="Courier New" w:eastAsia="Times New Roman" w:hAnsi="Courier New" w:cs="Courier New"/>
+          <w:color w:val="BCBEC4"/>
+          <w:kern w:val="0"/>
+          <w:sz w:val="20"/>
+          <w:szCs w:val="20"/>
+          <w:lang w:eastAsia="en-IN"/>
+          <w14:ligatures w14:val="none"/>
+        </w:rPr>
+        <w:t>);</w:t>
+      </w:r>
+      <w:r>
+        <w:rPr>
+          <w:rFonts w:ascii="Courier New" w:eastAsia="Times New Roman" w:hAnsi="Courier New" w:cs="Courier New"/>
+          <w:color w:val="BCBEC4"/>
+          <w:kern w:val="0"/>
+          <w:sz w:val="20"/>
+          <w:szCs w:val="20"/>
+          <w:lang w:eastAsia="en-IN"/>
+          <w14:ligatures w14:val="none"/>
+        </w:rPr>
+        <w:br/>
+        <w:t xml:space="preserve">        </w:t>
+      </w:r>
+      <w:proofErr w:type="spellStart"/>
+      <w:r>
+        <w:rPr>
+          <w:rFonts w:ascii="Courier New" w:eastAsia="Times New Roman" w:hAnsi="Courier New" w:cs="Courier New"/>
+          <w:color w:val="BCBEC4"/>
+          <w:kern w:val="0"/>
+          <w:sz w:val="20"/>
+          <w:szCs w:val="20"/>
+          <w:lang w:eastAsia="en-IN"/>
+          <w14:ligatures w14:val="none"/>
+        </w:rPr>
+        <w:t>provider.setPasswordEncoder</w:t>
+      </w:r>
+      <w:proofErr w:type="spellEnd"/>
+      <w:r>
+        <w:rPr>
+          <w:rFonts w:ascii="Courier New" w:eastAsia="Times New Roman" w:hAnsi="Courier New" w:cs="Courier New"/>
+          <w:color w:val="BCBEC4"/>
+          <w:kern w:val="0"/>
+          <w:sz w:val="20"/>
+          <w:szCs w:val="20"/>
+          <w:lang w:eastAsia="en-IN"/>
+          <w14:ligatures w14:val="none"/>
+        </w:rPr>
+        <w:t>(</w:t>
+      </w:r>
+      <w:proofErr w:type="spellStart"/>
+      <w:r>
+        <w:rPr>
+          <w:rFonts w:ascii="Courier New" w:eastAsia="Times New Roman" w:hAnsi="Courier New" w:cs="Courier New"/>
+          <w:color w:val="BCBEC4"/>
+          <w:kern w:val="0"/>
+          <w:sz w:val="20"/>
+          <w:szCs w:val="20"/>
+          <w:lang w:eastAsia="en-IN"/>
+          <w14:ligatures w14:val="none"/>
+        </w:rPr>
+        <w:t>NoOpPasswordEncoder.</w:t>
+      </w:r>
+      <w:r>
+        <w:rPr>
+          <w:rFonts w:ascii="Courier New" w:eastAsia="Times New Roman" w:hAnsi="Courier New" w:cs="Courier New"/>
+          <w:i/>
+          <w:iCs/>
+          <w:color w:val="BCBEC4"/>
+          <w:kern w:val="0"/>
+          <w:sz w:val="20"/>
+          <w:szCs w:val="20"/>
+          <w:lang w:eastAsia="en-IN"/>
+          <w14:ligatures w14:val="none"/>
+        </w:rPr>
+        <w:t>getInstance</w:t>
+      </w:r>
+      <w:proofErr w:type="spellEnd"/>
+      <w:r>
+        <w:rPr>
+          <w:rFonts w:ascii="Courier New" w:eastAsia="Times New Roman" w:hAnsi="Courier New" w:cs="Courier New"/>
+          <w:color w:val="BCBEC4"/>
+          <w:kern w:val="0"/>
+          <w:sz w:val="20"/>
+          <w:szCs w:val="20"/>
+          <w:lang w:eastAsia="en-IN"/>
+          <w14:ligatures w14:val="none"/>
+        </w:rPr>
+        <w:t>());</w:t>
+      </w:r>
+      <w:r>
+        <w:rPr>
+          <w:rFonts w:ascii="Courier New" w:eastAsia="Times New Roman" w:hAnsi="Courier New" w:cs="Courier New"/>
+          <w:color w:val="BCBEC4"/>
+          <w:kern w:val="0"/>
+          <w:sz w:val="20"/>
+          <w:szCs w:val="20"/>
+          <w:lang w:eastAsia="en-IN"/>
+          <w14:ligatures w14:val="none"/>
+        </w:rPr>
+        <w:br/>
+        <w:t xml:space="preserve">        </w:t>
+      </w:r>
+      <w:r>
+        <w:rPr>
+          <w:rFonts w:ascii="Courier New" w:eastAsia="Times New Roman" w:hAnsi="Courier New" w:cs="Courier New"/>
+          <w:color w:val="CF8E6D"/>
+          <w:kern w:val="0"/>
+          <w:sz w:val="20"/>
+          <w:szCs w:val="20"/>
+          <w:lang w:eastAsia="en-IN"/>
+          <w14:ligatures w14:val="none"/>
+        </w:rPr>
+        <w:t xml:space="preserve">return </w:t>
+      </w:r>
+      <w:r>
+        <w:rPr>
+          <w:rFonts w:ascii="Courier New" w:eastAsia="Times New Roman" w:hAnsi="Courier New" w:cs="Courier New"/>
+          <w:color w:val="BCBEC4"/>
+          <w:kern w:val="0"/>
+          <w:sz w:val="20"/>
+          <w:szCs w:val="20"/>
+          <w:lang w:eastAsia="en-IN"/>
+          <w14:ligatures w14:val="none"/>
+        </w:rPr>
+        <w:t>provider;</w:t>
+      </w:r>
+      <w:r>
+        <w:rPr>
+          <w:rFonts w:ascii="Courier New" w:eastAsia="Times New Roman" w:hAnsi="Courier New" w:cs="Courier New"/>
+          <w:color w:val="BCBEC4"/>
+          <w:kern w:val="0"/>
+          <w:sz w:val="20"/>
+          <w:szCs w:val="20"/>
+          <w:lang w:eastAsia="en-IN"/>
+          <w14:ligatures w14:val="none"/>
+        </w:rPr>
+        <w:br/>
+        <w:t xml:space="preserve">    }</w:t>
+      </w:r>
+    </w:p>
+    <w:p/>
     <w:p/>
     <w:p/>
     <w:sectPr>
-      <w:headerReference w:type="even" r:id="rId29"/>
-      <w:headerReference w:type="default" r:id="rId30"/>
-      <w:headerReference w:type="first" r:id="rId31"/>
+      <w:headerReference w:type="even" r:id="rId30"/>
+      <w:headerReference w:type="default" r:id="rId31"/>
+      <w:headerReference w:type="first" r:id="rId32"/>
       <w:pgSz w:w="11906" w:h="16838"/>
       <w:pgMar w:top="1440" w:right="1440" w:bottom="1440" w:left="1440" w:header="708" w:footer="708" w:gutter="0"/>
       <w:cols w:space="708"/>
@@ -23150,7 +24543,6 @@
   <w:style w:type="character" w:default="1" w:styleId="DefaultParagraphFont">
     <w:name w:val="Default Paragraph Font"/>
     <w:uiPriority w:val="1"/>
-    <w:semiHidden/>
     <w:unhideWhenUsed/>
   </w:style>
   <w:style w:type="table" w:default="1" w:styleId="TableNormal">
@@ -23603,6 +24995,18 @@
 </a:theme>
 </file>
 
+<file path=customXml/item1.xml><?xml version="1.0" encoding="utf-8"?>
+<b:Sources xmlns:b="http://schemas.openxmlformats.org/officeDocument/2006/bibliography" xmlns="http://schemas.openxmlformats.org/officeDocument/2006/bibliography" SelectedStyle="\APASixthEditionOfficeOnline.xsl" StyleName="APA" Version="6"/>
+</file>
+
+<file path=customXml/itemProps1.xml><?xml version="1.0" encoding="utf-8"?>
+<ds:datastoreItem xmlns:ds="http://schemas.openxmlformats.org/officeDocument/2006/customXml" ds:itemID="{C09427C6-1CF8-4657-8448-F870DAF2D534}">
+  <ds:schemaRefs>
+    <ds:schemaRef ds:uri="http://schemas.openxmlformats.org/officeDocument/2006/bibliography"/>
+  </ds:schemaRefs>
+</ds:datastoreItem>
+</file>
+
 <file path=docMetadata/LabelInfo.xml><?xml version="1.0" encoding="utf-8"?>
 <clbl:labelList xmlns:clbl="http://schemas.microsoft.com/office/2020/mipLabelMetadata">
   <clbl:label id="{c089e9ed-e605-41d8-9751-cbc2d5a928fc}" enabled="1" method="Standard" siteId="{c219b6e3-8d5e-4584-8819-273b0ce3dad2}" contentBits="1" removed="0"/>

</xml_diff>

<commit_message>
changes to add Spring security for APIs and forms
</commit_message>
<xml_diff>
--- a/Spring Notes_1.docx
+++ b/Spring Notes_1.docx
@@ -21504,6 +21504,1406 @@
           <w14:ligatures w14:val="none"/>
         </w:rPr>
         <w:t>provider;</w:t>
+      </w:r>
+      <w:r>
+        <w:rPr>
+          <w:rFonts w:ascii="Courier New" w:eastAsia="Times New Roman" w:hAnsi="Courier New" w:cs="Courier New"/>
+          <w:color w:val="BCBEC4"/>
+          <w:kern w:val="0"/>
+          <w:sz w:val="20"/>
+          <w:szCs w:val="20"/>
+          <w:lang w:eastAsia="en-IN"/>
+          <w14:ligatures w14:val="none"/>
+        </w:rPr>
+        <w:br/>
+        <w:t xml:space="preserve">    }</w:t>
+      </w:r>
+    </w:p>
+    <w:p/>
+    <w:p>
+      <w:pPr>
+        <w:pStyle w:val="Heading2"/>
+      </w:pPr>
+      <w:proofErr w:type="spellStart"/>
+      <w:r>
+        <w:t>Bcrypt</w:t>
+      </w:r>
+      <w:proofErr w:type="spellEnd"/>
+    </w:p>
+    <w:p>
+      <w:proofErr w:type="spellStart"/>
+      <w:r>
+        <w:t>Bcrypt</w:t>
+      </w:r>
+      <w:proofErr w:type="spellEnd"/>
+      <w:r>
+        <w:t xml:space="preserve"> is a password hashing function designed to be computationally intensive. It's commonly used for securely storing passwords in databases.</w:t>
+      </w:r>
+      <w:r>
+        <w:t xml:space="preserve"> There are many websites that can generate </w:t>
+      </w:r>
+      <w:proofErr w:type="spellStart"/>
+      <w:r>
+        <w:t>Bcrypt</w:t>
+      </w:r>
+      <w:proofErr w:type="spellEnd"/>
+      <w:r>
+        <w:t xml:space="preserve"> hashed passwords. No of cycles mean the number of iterations. More cycles the better. </w:t>
+      </w:r>
+    </w:p>
+    <w:p>
+      <w:r>
+        <w:t xml:space="preserve">In code, we just need to change the password encoder to </w:t>
+      </w:r>
+      <w:proofErr w:type="spellStart"/>
+      <w:r>
+        <w:t>BCryptPasswordEncoder</w:t>
+      </w:r>
+      <w:proofErr w:type="spellEnd"/>
+      <w:r>
+        <w:t xml:space="preserve">. The libraries are already present in spring. </w:t>
+      </w:r>
+    </w:p>
+    <w:p>
+      <w:pPr>
+        <w:shd w:val="clear" w:color="auto" w:fill="1E1F22"/>
+        <w:tabs>
+          <w:tab w:val="left" w:pos="916"/>
+          <w:tab w:val="left" w:pos="1832"/>
+          <w:tab w:val="left" w:pos="2748"/>
+          <w:tab w:val="left" w:pos="3664"/>
+          <w:tab w:val="left" w:pos="4580"/>
+          <w:tab w:val="left" w:pos="5496"/>
+          <w:tab w:val="left" w:pos="6412"/>
+          <w:tab w:val="left" w:pos="7328"/>
+          <w:tab w:val="left" w:pos="8244"/>
+          <w:tab w:val="left" w:pos="9160"/>
+          <w:tab w:val="left" w:pos="10076"/>
+          <w:tab w:val="left" w:pos="10992"/>
+          <w:tab w:val="left" w:pos="11908"/>
+          <w:tab w:val="left" w:pos="12824"/>
+          <w:tab w:val="left" w:pos="13740"/>
+          <w:tab w:val="left" w:pos="14656"/>
+        </w:tabs>
+        <w:spacing w:after="0" w:line="240" w:lineRule="auto"/>
+        <w:rPr>
+          <w:rFonts w:ascii="Courier New" w:eastAsia="Times New Roman" w:hAnsi="Courier New" w:cs="Courier New"/>
+          <w:color w:val="BCBEC4"/>
+          <w:kern w:val="0"/>
+          <w:sz w:val="20"/>
+          <w:szCs w:val="20"/>
+          <w:lang w:eastAsia="en-IN"/>
+          <w14:ligatures w14:val="none"/>
+        </w:rPr>
+      </w:pPr>
+      <w:r>
+        <w:rPr>
+          <w:rFonts w:ascii="Courier New" w:eastAsia="Times New Roman" w:hAnsi="Courier New" w:cs="Courier New"/>
+          <w:color w:val="B3AE60"/>
+          <w:kern w:val="0"/>
+          <w:sz w:val="20"/>
+          <w:szCs w:val="20"/>
+          <w:lang w:eastAsia="en-IN"/>
+          <w14:ligatures w14:val="none"/>
+        </w:rPr>
+        <w:t>@Bean</w:t>
+      </w:r>
+      <w:r>
+        <w:rPr>
+          <w:rFonts w:ascii="Courier New" w:eastAsia="Times New Roman" w:hAnsi="Courier New" w:cs="Courier New"/>
+          <w:color w:val="B3AE60"/>
+          <w:kern w:val="0"/>
+          <w:sz w:val="20"/>
+          <w:szCs w:val="20"/>
+          <w:lang w:eastAsia="en-IN"/>
+          <w14:ligatures w14:val="none"/>
+        </w:rPr>
+        <w:br/>
+      </w:r>
+      <w:r>
+        <w:rPr>
+          <w:rFonts w:ascii="Courier New" w:eastAsia="Times New Roman" w:hAnsi="Courier New" w:cs="Courier New"/>
+          <w:color w:val="CF8E6D"/>
+          <w:kern w:val="0"/>
+          <w:sz w:val="20"/>
+          <w:szCs w:val="20"/>
+          <w:lang w:eastAsia="en-IN"/>
+          <w14:ligatures w14:val="none"/>
+        </w:rPr>
+        <w:t xml:space="preserve">public </w:t>
+      </w:r>
+      <w:proofErr w:type="spellStart"/>
+      <w:r>
+        <w:rPr>
+          <w:rFonts w:ascii="Courier New" w:eastAsia="Times New Roman" w:hAnsi="Courier New" w:cs="Courier New"/>
+          <w:color w:val="BCBEC4"/>
+          <w:kern w:val="0"/>
+          <w:sz w:val="20"/>
+          <w:szCs w:val="20"/>
+          <w:lang w:eastAsia="en-IN"/>
+          <w14:ligatures w14:val="none"/>
+        </w:rPr>
+        <w:t>AuthenticationProvider</w:t>
+      </w:r>
+      <w:proofErr w:type="spellEnd"/>
+      <w:r>
+        <w:rPr>
+          <w:rFonts w:ascii="Courier New" w:eastAsia="Times New Roman" w:hAnsi="Courier New" w:cs="Courier New"/>
+          <w:color w:val="BCBEC4"/>
+          <w:kern w:val="0"/>
+          <w:sz w:val="20"/>
+          <w:szCs w:val="20"/>
+          <w:lang w:eastAsia="en-IN"/>
+          <w14:ligatures w14:val="none"/>
+        </w:rPr>
+        <w:t xml:space="preserve"> </w:t>
+      </w:r>
+      <w:proofErr w:type="spellStart"/>
+      <w:proofErr w:type="gramStart"/>
+      <w:r>
+        <w:rPr>
+          <w:rFonts w:ascii="Courier New" w:eastAsia="Times New Roman" w:hAnsi="Courier New" w:cs="Courier New"/>
+          <w:color w:val="56A8F5"/>
+          <w:kern w:val="0"/>
+          <w:sz w:val="20"/>
+          <w:szCs w:val="20"/>
+          <w:lang w:eastAsia="en-IN"/>
+          <w14:ligatures w14:val="none"/>
+        </w:rPr>
+        <w:t>authenticationProvider</w:t>
+      </w:r>
+      <w:proofErr w:type="spellEnd"/>
+      <w:r>
+        <w:rPr>
+          <w:rFonts w:ascii="Courier New" w:eastAsia="Times New Roman" w:hAnsi="Courier New" w:cs="Courier New"/>
+          <w:color w:val="BCBEC4"/>
+          <w:kern w:val="0"/>
+          <w:sz w:val="20"/>
+          <w:szCs w:val="20"/>
+          <w:lang w:eastAsia="en-IN"/>
+          <w14:ligatures w14:val="none"/>
+        </w:rPr>
+        <w:t>(</w:t>
+      </w:r>
+      <w:proofErr w:type="gramEnd"/>
+      <w:r>
+        <w:rPr>
+          <w:rFonts w:ascii="Courier New" w:eastAsia="Times New Roman" w:hAnsi="Courier New" w:cs="Courier New"/>
+          <w:color w:val="BCBEC4"/>
+          <w:kern w:val="0"/>
+          <w:sz w:val="20"/>
+          <w:szCs w:val="20"/>
+          <w:lang w:eastAsia="en-IN"/>
+          <w14:ligatures w14:val="none"/>
+        </w:rPr>
+        <w:t>) {</w:t>
+      </w:r>
+      <w:r>
+        <w:rPr>
+          <w:rFonts w:ascii="Courier New" w:eastAsia="Times New Roman" w:hAnsi="Courier New" w:cs="Courier New"/>
+          <w:color w:val="BCBEC4"/>
+          <w:kern w:val="0"/>
+          <w:sz w:val="20"/>
+          <w:szCs w:val="20"/>
+          <w:lang w:eastAsia="en-IN"/>
+          <w14:ligatures w14:val="none"/>
+        </w:rPr>
+        <w:br/>
+        <w:t xml:space="preserve">    </w:t>
+      </w:r>
+      <w:proofErr w:type="spellStart"/>
+      <w:r>
+        <w:rPr>
+          <w:rFonts w:ascii="Courier New" w:eastAsia="Times New Roman" w:hAnsi="Courier New" w:cs="Courier New"/>
+          <w:color w:val="BCBEC4"/>
+          <w:kern w:val="0"/>
+          <w:sz w:val="20"/>
+          <w:szCs w:val="20"/>
+          <w:lang w:eastAsia="en-IN"/>
+          <w14:ligatures w14:val="none"/>
+        </w:rPr>
+        <w:t>DaoAuthenticationProvider</w:t>
+      </w:r>
+      <w:proofErr w:type="spellEnd"/>
+      <w:r>
+        <w:rPr>
+          <w:rFonts w:ascii="Courier New" w:eastAsia="Times New Roman" w:hAnsi="Courier New" w:cs="Courier New"/>
+          <w:color w:val="BCBEC4"/>
+          <w:kern w:val="0"/>
+          <w:sz w:val="20"/>
+          <w:szCs w:val="20"/>
+          <w:lang w:eastAsia="en-IN"/>
+          <w14:ligatures w14:val="none"/>
+        </w:rPr>
+        <w:t xml:space="preserve"> provider = </w:t>
+      </w:r>
+      <w:r>
+        <w:rPr>
+          <w:rFonts w:ascii="Courier New" w:eastAsia="Times New Roman" w:hAnsi="Courier New" w:cs="Courier New"/>
+          <w:color w:val="CF8E6D"/>
+          <w:kern w:val="0"/>
+          <w:sz w:val="20"/>
+          <w:szCs w:val="20"/>
+          <w:lang w:eastAsia="en-IN"/>
+          <w14:ligatures w14:val="none"/>
+        </w:rPr>
+        <w:t xml:space="preserve">new </w:t>
+      </w:r>
+      <w:proofErr w:type="spellStart"/>
+      <w:r>
+        <w:rPr>
+          <w:rFonts w:ascii="Courier New" w:eastAsia="Times New Roman" w:hAnsi="Courier New" w:cs="Courier New"/>
+          <w:color w:val="BCBEC4"/>
+          <w:kern w:val="0"/>
+          <w:sz w:val="20"/>
+          <w:szCs w:val="20"/>
+          <w:lang w:eastAsia="en-IN"/>
+          <w14:ligatures w14:val="none"/>
+        </w:rPr>
+        <w:t>DaoAuthenticationProvider</w:t>
+      </w:r>
+      <w:proofErr w:type="spellEnd"/>
+      <w:r>
+        <w:rPr>
+          <w:rFonts w:ascii="Courier New" w:eastAsia="Times New Roman" w:hAnsi="Courier New" w:cs="Courier New"/>
+          <w:color w:val="BCBEC4"/>
+          <w:kern w:val="0"/>
+          <w:sz w:val="20"/>
+          <w:szCs w:val="20"/>
+          <w:lang w:eastAsia="en-IN"/>
+          <w14:ligatures w14:val="none"/>
+        </w:rPr>
+        <w:t>();</w:t>
+      </w:r>
+      <w:r>
+        <w:rPr>
+          <w:rFonts w:ascii="Courier New" w:eastAsia="Times New Roman" w:hAnsi="Courier New" w:cs="Courier New"/>
+          <w:color w:val="BCBEC4"/>
+          <w:kern w:val="0"/>
+          <w:sz w:val="20"/>
+          <w:szCs w:val="20"/>
+          <w:lang w:eastAsia="en-IN"/>
+          <w14:ligatures w14:val="none"/>
+        </w:rPr>
+        <w:br/>
+        <w:t xml:space="preserve">    </w:t>
+      </w:r>
+      <w:proofErr w:type="spellStart"/>
+      <w:r>
+        <w:rPr>
+          <w:rFonts w:ascii="Courier New" w:eastAsia="Times New Roman" w:hAnsi="Courier New" w:cs="Courier New"/>
+          <w:color w:val="BCBEC4"/>
+          <w:kern w:val="0"/>
+          <w:sz w:val="20"/>
+          <w:szCs w:val="20"/>
+          <w:lang w:eastAsia="en-IN"/>
+          <w14:ligatures w14:val="none"/>
+        </w:rPr>
+        <w:t>provider.setUserDetailsService</w:t>
+      </w:r>
+      <w:proofErr w:type="spellEnd"/>
+      <w:r>
+        <w:rPr>
+          <w:rFonts w:ascii="Courier New" w:eastAsia="Times New Roman" w:hAnsi="Courier New" w:cs="Courier New"/>
+          <w:color w:val="BCBEC4"/>
+          <w:kern w:val="0"/>
+          <w:sz w:val="20"/>
+          <w:szCs w:val="20"/>
+          <w:lang w:eastAsia="en-IN"/>
+          <w14:ligatures w14:val="none"/>
+        </w:rPr>
+        <w:t>(</w:t>
+      </w:r>
+      <w:proofErr w:type="spellStart"/>
+      <w:r>
+        <w:rPr>
+          <w:rFonts w:ascii="Courier New" w:eastAsia="Times New Roman" w:hAnsi="Courier New" w:cs="Courier New"/>
+          <w:color w:val="C77DBB"/>
+          <w:kern w:val="0"/>
+          <w:sz w:val="20"/>
+          <w:szCs w:val="20"/>
+          <w:lang w:eastAsia="en-IN"/>
+          <w14:ligatures w14:val="none"/>
+        </w:rPr>
+        <w:t>userDetailsService</w:t>
+      </w:r>
+      <w:proofErr w:type="spellEnd"/>
+      <w:r>
+        <w:rPr>
+          <w:rFonts w:ascii="Courier New" w:eastAsia="Times New Roman" w:hAnsi="Courier New" w:cs="Courier New"/>
+          <w:color w:val="BCBEC4"/>
+          <w:kern w:val="0"/>
+          <w:sz w:val="20"/>
+          <w:szCs w:val="20"/>
+          <w:lang w:eastAsia="en-IN"/>
+          <w14:ligatures w14:val="none"/>
+        </w:rPr>
+        <w:t>);</w:t>
+      </w:r>
+      <w:r>
+        <w:rPr>
+          <w:rFonts w:ascii="Courier New" w:eastAsia="Times New Roman" w:hAnsi="Courier New" w:cs="Courier New"/>
+          <w:color w:val="BCBEC4"/>
+          <w:kern w:val="0"/>
+          <w:sz w:val="20"/>
+          <w:szCs w:val="20"/>
+          <w:lang w:eastAsia="en-IN"/>
+          <w14:ligatures w14:val="none"/>
+        </w:rPr>
+        <w:br/>
+        <w:t xml:space="preserve">    </w:t>
+      </w:r>
+      <w:r>
+        <w:rPr>
+          <w:rFonts w:ascii="Courier New" w:eastAsia="Times New Roman" w:hAnsi="Courier New" w:cs="Courier New"/>
+          <w:color w:val="7A7E85"/>
+          <w:kern w:val="0"/>
+          <w:sz w:val="20"/>
+          <w:szCs w:val="20"/>
+          <w:lang w:eastAsia="en-IN"/>
+          <w14:ligatures w14:val="none"/>
+        </w:rPr>
+        <w:t>//provider.setPasswordEncoder(NoOpPasswordEncoder.getInstance());</w:t>
+      </w:r>
+      <w:r>
+        <w:rPr>
+          <w:rFonts w:ascii="Courier New" w:eastAsia="Times New Roman" w:hAnsi="Courier New" w:cs="Courier New"/>
+          <w:color w:val="7A7E85"/>
+          <w:kern w:val="0"/>
+          <w:sz w:val="20"/>
+          <w:szCs w:val="20"/>
+          <w:lang w:eastAsia="en-IN"/>
+          <w14:ligatures w14:val="none"/>
+        </w:rPr>
+        <w:br/>
+      </w:r>
+      <w:r>
+        <w:rPr>
+          <w:rFonts w:ascii="Courier New" w:eastAsia="Times New Roman" w:hAnsi="Courier New" w:cs="Courier New"/>
+          <w:color w:val="7A7E85"/>
+          <w:kern w:val="0"/>
+          <w:sz w:val="20"/>
+          <w:szCs w:val="20"/>
+          <w:lang w:eastAsia="en-IN"/>
+          <w14:ligatures w14:val="none"/>
+        </w:rPr>
+        <w:br/>
+        <w:t xml:space="preserve">//here we have used </w:t>
+      </w:r>
+      <w:proofErr w:type="spellStart"/>
+      <w:r>
+        <w:rPr>
+          <w:rFonts w:ascii="Courier New" w:eastAsia="Times New Roman" w:hAnsi="Courier New" w:cs="Courier New"/>
+          <w:color w:val="7A7E85"/>
+          <w:kern w:val="0"/>
+          <w:sz w:val="20"/>
+          <w:szCs w:val="20"/>
+          <w:lang w:eastAsia="en-IN"/>
+          <w14:ligatures w14:val="none"/>
+        </w:rPr>
+        <w:t>BCryptPasswordEncoder</w:t>
+      </w:r>
+      <w:proofErr w:type="spellEnd"/>
+      <w:r>
+        <w:rPr>
+          <w:rFonts w:ascii="Courier New" w:eastAsia="Times New Roman" w:hAnsi="Courier New" w:cs="Courier New"/>
+          <w:color w:val="7A7E85"/>
+          <w:kern w:val="0"/>
+          <w:sz w:val="20"/>
+          <w:szCs w:val="20"/>
+          <w:lang w:eastAsia="en-IN"/>
+          <w14:ligatures w14:val="none"/>
+        </w:rPr>
+        <w:t xml:space="preserve"> to encode the password.</w:t>
+      </w:r>
+      <w:r>
+        <w:rPr>
+          <w:rFonts w:ascii="Courier New" w:eastAsia="Times New Roman" w:hAnsi="Courier New" w:cs="Courier New"/>
+          <w:color w:val="7A7E85"/>
+          <w:kern w:val="0"/>
+          <w:sz w:val="20"/>
+          <w:szCs w:val="20"/>
+          <w:lang w:eastAsia="en-IN"/>
+          <w14:ligatures w14:val="none"/>
+        </w:rPr>
+        <w:br/>
+        <w:t xml:space="preserve">    </w:t>
+      </w:r>
+      <w:proofErr w:type="spellStart"/>
+      <w:r>
+        <w:rPr>
+          <w:rFonts w:ascii="Courier New" w:eastAsia="Times New Roman" w:hAnsi="Courier New" w:cs="Courier New"/>
+          <w:color w:val="BCBEC4"/>
+          <w:kern w:val="0"/>
+          <w:sz w:val="20"/>
+          <w:szCs w:val="20"/>
+          <w:lang w:eastAsia="en-IN"/>
+          <w14:ligatures w14:val="none"/>
+        </w:rPr>
+        <w:t>provider.setPasswordEncoder</w:t>
+      </w:r>
+      <w:proofErr w:type="spellEnd"/>
+      <w:r>
+        <w:rPr>
+          <w:rFonts w:ascii="Courier New" w:eastAsia="Times New Roman" w:hAnsi="Courier New" w:cs="Courier New"/>
+          <w:color w:val="BCBEC4"/>
+          <w:kern w:val="0"/>
+          <w:sz w:val="20"/>
+          <w:szCs w:val="20"/>
+          <w:lang w:eastAsia="en-IN"/>
+          <w14:ligatures w14:val="none"/>
+        </w:rPr>
+        <w:t>(</w:t>
+      </w:r>
+      <w:r>
+        <w:rPr>
+          <w:rFonts w:ascii="Courier New" w:eastAsia="Times New Roman" w:hAnsi="Courier New" w:cs="Courier New"/>
+          <w:color w:val="CF8E6D"/>
+          <w:kern w:val="0"/>
+          <w:sz w:val="20"/>
+          <w:szCs w:val="20"/>
+          <w:lang w:eastAsia="en-IN"/>
+          <w14:ligatures w14:val="none"/>
+        </w:rPr>
+        <w:t xml:space="preserve">new </w:t>
+      </w:r>
+      <w:proofErr w:type="spellStart"/>
+      <w:r>
+        <w:rPr>
+          <w:rFonts w:ascii="Courier New" w:eastAsia="Times New Roman" w:hAnsi="Courier New" w:cs="Courier New"/>
+          <w:color w:val="BCBEC4"/>
+          <w:kern w:val="0"/>
+          <w:sz w:val="20"/>
+          <w:szCs w:val="20"/>
+          <w:highlight w:val="yellow"/>
+          <w:lang w:eastAsia="en-IN"/>
+          <w14:ligatures w14:val="none"/>
+        </w:rPr>
+        <w:t>BCryptPasswordEncoder</w:t>
+      </w:r>
+      <w:proofErr w:type="spellEnd"/>
+      <w:r>
+        <w:rPr>
+          <w:rFonts w:ascii="Courier New" w:eastAsia="Times New Roman" w:hAnsi="Courier New" w:cs="Courier New"/>
+          <w:color w:val="BCBEC4"/>
+          <w:kern w:val="0"/>
+          <w:sz w:val="20"/>
+          <w:szCs w:val="20"/>
+          <w:lang w:eastAsia="en-IN"/>
+          <w14:ligatures w14:val="none"/>
+        </w:rPr>
+        <w:t>());</w:t>
+      </w:r>
+      <w:r>
+        <w:rPr>
+          <w:rFonts w:ascii="Courier New" w:eastAsia="Times New Roman" w:hAnsi="Courier New" w:cs="Courier New"/>
+          <w:color w:val="BCBEC4"/>
+          <w:kern w:val="0"/>
+          <w:sz w:val="20"/>
+          <w:szCs w:val="20"/>
+          <w:lang w:eastAsia="en-IN"/>
+          <w14:ligatures w14:val="none"/>
+        </w:rPr>
+        <w:br/>
+        <w:t xml:space="preserve">    </w:t>
+      </w:r>
+      <w:r>
+        <w:rPr>
+          <w:rFonts w:ascii="Courier New" w:eastAsia="Times New Roman" w:hAnsi="Courier New" w:cs="Courier New"/>
+          <w:color w:val="CF8E6D"/>
+          <w:kern w:val="0"/>
+          <w:sz w:val="20"/>
+          <w:szCs w:val="20"/>
+          <w:lang w:eastAsia="en-IN"/>
+          <w14:ligatures w14:val="none"/>
+        </w:rPr>
+        <w:t xml:space="preserve">return </w:t>
+      </w:r>
+      <w:r>
+        <w:rPr>
+          <w:rFonts w:ascii="Courier New" w:eastAsia="Times New Roman" w:hAnsi="Courier New" w:cs="Courier New"/>
+          <w:color w:val="BCBEC4"/>
+          <w:kern w:val="0"/>
+          <w:sz w:val="20"/>
+          <w:szCs w:val="20"/>
+          <w:lang w:eastAsia="en-IN"/>
+          <w14:ligatures w14:val="none"/>
+        </w:rPr>
+        <w:t>provider;</w:t>
+      </w:r>
+      <w:r>
+        <w:rPr>
+          <w:rFonts w:ascii="Courier New" w:eastAsia="Times New Roman" w:hAnsi="Courier New" w:cs="Courier New"/>
+          <w:color w:val="BCBEC4"/>
+          <w:kern w:val="0"/>
+          <w:sz w:val="20"/>
+          <w:szCs w:val="20"/>
+          <w:lang w:eastAsia="en-IN"/>
+          <w14:ligatures w14:val="none"/>
+        </w:rPr>
+        <w:br/>
+        <w:t>}</w:t>
+      </w:r>
+    </w:p>
+    <w:p/>
+    <w:p>
+      <w:pPr>
+        <w:pStyle w:val="Heading2"/>
+      </w:pPr>
+      <w:proofErr w:type="spellStart"/>
+      <w:r>
+        <w:t>SecurityFilterChain</w:t>
+      </w:r>
+      <w:proofErr w:type="spellEnd"/>
+    </w:p>
+    <w:p>
+      <w:pPr>
+        <w:shd w:val="clear" w:color="auto" w:fill="1E1F22"/>
+        <w:tabs>
+          <w:tab w:val="left" w:pos="916"/>
+          <w:tab w:val="left" w:pos="1832"/>
+          <w:tab w:val="left" w:pos="2748"/>
+          <w:tab w:val="left" w:pos="3664"/>
+          <w:tab w:val="left" w:pos="4580"/>
+          <w:tab w:val="left" w:pos="5496"/>
+          <w:tab w:val="left" w:pos="6412"/>
+          <w:tab w:val="left" w:pos="7328"/>
+          <w:tab w:val="left" w:pos="8244"/>
+          <w:tab w:val="left" w:pos="9160"/>
+          <w:tab w:val="left" w:pos="10076"/>
+          <w:tab w:val="left" w:pos="10992"/>
+          <w:tab w:val="left" w:pos="11908"/>
+          <w:tab w:val="left" w:pos="12824"/>
+          <w:tab w:val="left" w:pos="13740"/>
+          <w:tab w:val="left" w:pos="14656"/>
+        </w:tabs>
+        <w:spacing w:after="0" w:line="240" w:lineRule="auto"/>
+        <w:rPr>
+          <w:rFonts w:ascii="Courier New" w:eastAsia="Times New Roman" w:hAnsi="Courier New" w:cs="Courier New"/>
+          <w:color w:val="BCBEC4"/>
+          <w:kern w:val="0"/>
+          <w:sz w:val="20"/>
+          <w:szCs w:val="20"/>
+          <w:lang w:eastAsia="en-IN"/>
+          <w14:ligatures w14:val="none"/>
+        </w:rPr>
+      </w:pPr>
+      <w:r>
+        <w:rPr>
+          <w:rFonts w:ascii="Courier New" w:eastAsia="Times New Roman" w:hAnsi="Courier New" w:cs="Courier New"/>
+          <w:color w:val="7A7E85"/>
+          <w:kern w:val="0"/>
+          <w:sz w:val="20"/>
+          <w:szCs w:val="20"/>
+          <w:lang w:eastAsia="en-IN"/>
+          <w14:ligatures w14:val="none"/>
+        </w:rPr>
+        <w:t>//This method is used to configure the security filter chain. It is used to configure the security filter chain that is responsible for authenticating the user</w:t>
+      </w:r>
+      <w:r>
+        <w:rPr>
+          <w:rFonts w:ascii="Courier New" w:eastAsia="Times New Roman" w:hAnsi="Courier New" w:cs="Courier New"/>
+          <w:color w:val="7A7E85"/>
+          <w:kern w:val="0"/>
+          <w:sz w:val="20"/>
+          <w:szCs w:val="20"/>
+          <w:lang w:eastAsia="en-IN"/>
+          <w14:ligatures w14:val="none"/>
+        </w:rPr>
+        <w:br/>
+        <w:t xml:space="preserve">    //</w:t>
+      </w:r>
+      <w:proofErr w:type="spellStart"/>
+      <w:proofErr w:type="gramStart"/>
+      <w:r>
+        <w:rPr>
+          <w:rFonts w:ascii="Courier New" w:eastAsia="Times New Roman" w:hAnsi="Courier New" w:cs="Courier New"/>
+          <w:color w:val="7A7E85"/>
+          <w:kern w:val="0"/>
+          <w:sz w:val="20"/>
+          <w:szCs w:val="20"/>
+          <w:lang w:eastAsia="en-IN"/>
+          <w14:ligatures w14:val="none"/>
+        </w:rPr>
+        <w:t>http.authorizeHttpRequests</w:t>
+      </w:r>
+      <w:proofErr w:type="spellEnd"/>
+      <w:proofErr w:type="gramEnd"/>
+      <w:r>
+        <w:rPr>
+          <w:rFonts w:ascii="Courier New" w:eastAsia="Times New Roman" w:hAnsi="Courier New" w:cs="Courier New"/>
+          <w:color w:val="7A7E85"/>
+          <w:kern w:val="0"/>
+          <w:sz w:val="20"/>
+          <w:szCs w:val="20"/>
+          <w:lang w:eastAsia="en-IN"/>
+          <w14:ligatures w14:val="none"/>
+        </w:rPr>
+        <w:t xml:space="preserve"> is used to authorize the requests. It is used to authorize the requests based on the URL patterns.</w:t>
+      </w:r>
+      <w:r>
+        <w:rPr>
+          <w:rFonts w:ascii="Courier New" w:eastAsia="Times New Roman" w:hAnsi="Courier New" w:cs="Courier New"/>
+          <w:color w:val="7A7E85"/>
+          <w:kern w:val="0"/>
+          <w:sz w:val="20"/>
+          <w:szCs w:val="20"/>
+          <w:lang w:eastAsia="en-IN"/>
+          <w14:ligatures w14:val="none"/>
+        </w:rPr>
+        <w:br/>
+        <w:t xml:space="preserve">    //In this case, we have authorized all the requests using </w:t>
+      </w:r>
+      <w:proofErr w:type="spellStart"/>
+      <w:r>
+        <w:rPr>
+          <w:rFonts w:ascii="Courier New" w:eastAsia="Times New Roman" w:hAnsi="Courier New" w:cs="Courier New"/>
+          <w:color w:val="7A7E85"/>
+          <w:kern w:val="0"/>
+          <w:sz w:val="20"/>
+          <w:szCs w:val="20"/>
+          <w:lang w:eastAsia="en-IN"/>
+          <w14:ligatures w14:val="none"/>
+        </w:rPr>
+        <w:t>anyRequest</w:t>
+      </w:r>
+      <w:proofErr w:type="spellEnd"/>
+      <w:r>
+        <w:rPr>
+          <w:rFonts w:ascii="Courier New" w:eastAsia="Times New Roman" w:hAnsi="Courier New" w:cs="Courier New"/>
+          <w:color w:val="7A7E85"/>
+          <w:kern w:val="0"/>
+          <w:sz w:val="20"/>
+          <w:szCs w:val="20"/>
+          <w:lang w:eastAsia="en-IN"/>
+          <w14:ligatures w14:val="none"/>
+        </w:rPr>
+        <w:t>(</w:t>
+      </w:r>
+      <w:proofErr w:type="gramStart"/>
+      <w:r>
+        <w:rPr>
+          <w:rFonts w:ascii="Courier New" w:eastAsia="Times New Roman" w:hAnsi="Courier New" w:cs="Courier New"/>
+          <w:color w:val="7A7E85"/>
+          <w:kern w:val="0"/>
+          <w:sz w:val="20"/>
+          <w:szCs w:val="20"/>
+          <w:lang w:eastAsia="en-IN"/>
+          <w14:ligatures w14:val="none"/>
+        </w:rPr>
+        <w:t>).authenticated</w:t>
+      </w:r>
+      <w:proofErr w:type="gramEnd"/>
+      <w:r>
+        <w:rPr>
+          <w:rFonts w:ascii="Courier New" w:eastAsia="Times New Roman" w:hAnsi="Courier New" w:cs="Courier New"/>
+          <w:color w:val="7A7E85"/>
+          <w:kern w:val="0"/>
+          <w:sz w:val="20"/>
+          <w:szCs w:val="20"/>
+          <w:lang w:eastAsia="en-IN"/>
+          <w14:ligatures w14:val="none"/>
+        </w:rPr>
+        <w:t>()</w:t>
+      </w:r>
+      <w:r>
+        <w:rPr>
+          <w:rFonts w:ascii="Courier New" w:eastAsia="Times New Roman" w:hAnsi="Courier New" w:cs="Courier New"/>
+          <w:color w:val="7A7E85"/>
+          <w:kern w:val="0"/>
+          <w:sz w:val="20"/>
+          <w:szCs w:val="20"/>
+          <w:lang w:eastAsia="en-IN"/>
+          <w14:ligatures w14:val="none"/>
+        </w:rPr>
+        <w:br/>
+        <w:t xml:space="preserve">    //</w:t>
+      </w:r>
+      <w:proofErr w:type="spellStart"/>
+      <w:r>
+        <w:rPr>
+          <w:rFonts w:ascii="Courier New" w:eastAsia="Times New Roman" w:hAnsi="Courier New" w:cs="Courier New"/>
+          <w:color w:val="7A7E85"/>
+          <w:kern w:val="0"/>
+          <w:sz w:val="20"/>
+          <w:szCs w:val="20"/>
+          <w:lang w:eastAsia="en-IN"/>
+          <w14:ligatures w14:val="none"/>
+        </w:rPr>
+        <w:t>http.formLogin</w:t>
+      </w:r>
+      <w:proofErr w:type="spellEnd"/>
+      <w:r>
+        <w:rPr>
+          <w:rFonts w:ascii="Courier New" w:eastAsia="Times New Roman" w:hAnsi="Courier New" w:cs="Courier New"/>
+          <w:color w:val="7A7E85"/>
+          <w:kern w:val="0"/>
+          <w:sz w:val="20"/>
+          <w:szCs w:val="20"/>
+          <w:lang w:eastAsia="en-IN"/>
+          <w14:ligatures w14:val="none"/>
+        </w:rPr>
+        <w:t xml:space="preserve"> is used to configure the form login. It is used to configure the form login page, login processing URL, default success URL, and failure URL</w:t>
+      </w:r>
+      <w:r>
+        <w:rPr>
+          <w:rFonts w:ascii="Courier New" w:eastAsia="Times New Roman" w:hAnsi="Courier New" w:cs="Courier New"/>
+          <w:color w:val="7A7E85"/>
+          <w:kern w:val="0"/>
+          <w:sz w:val="20"/>
+          <w:szCs w:val="20"/>
+          <w:lang w:eastAsia="en-IN"/>
+          <w14:ligatures w14:val="none"/>
+        </w:rPr>
+        <w:br/>
+        <w:t xml:space="preserve">    //</w:t>
+      </w:r>
+      <w:proofErr w:type="spellStart"/>
+      <w:proofErr w:type="gramStart"/>
+      <w:r>
+        <w:rPr>
+          <w:rFonts w:ascii="Courier New" w:eastAsia="Times New Roman" w:hAnsi="Courier New" w:cs="Courier New"/>
+          <w:color w:val="7A7E85"/>
+          <w:kern w:val="0"/>
+          <w:sz w:val="20"/>
+          <w:szCs w:val="20"/>
+          <w:lang w:eastAsia="en-IN"/>
+          <w14:ligatures w14:val="none"/>
+        </w:rPr>
+        <w:t>http.httpBasic</w:t>
+      </w:r>
+      <w:proofErr w:type="spellEnd"/>
+      <w:proofErr w:type="gramEnd"/>
+      <w:r>
+        <w:rPr>
+          <w:rFonts w:ascii="Courier New" w:eastAsia="Times New Roman" w:hAnsi="Courier New" w:cs="Courier New"/>
+          <w:color w:val="7A7E85"/>
+          <w:kern w:val="0"/>
+          <w:sz w:val="20"/>
+          <w:szCs w:val="20"/>
+          <w:lang w:eastAsia="en-IN"/>
+          <w14:ligatures w14:val="none"/>
+        </w:rPr>
+        <w:t xml:space="preserve"> is used to configure the HTTP basic authentication. It is used to configure the HTTP basic authentication</w:t>
+      </w:r>
+      <w:r>
+        <w:rPr>
+          <w:rFonts w:ascii="Courier New" w:eastAsia="Times New Roman" w:hAnsi="Courier New" w:cs="Courier New"/>
+          <w:color w:val="7A7E85"/>
+          <w:kern w:val="0"/>
+          <w:sz w:val="20"/>
+          <w:szCs w:val="20"/>
+          <w:lang w:eastAsia="en-IN"/>
+          <w14:ligatures w14:val="none"/>
+        </w:rPr>
+        <w:br/>
+        <w:t xml:space="preserve">    //all API calls are also authenticated using </w:t>
+      </w:r>
+      <w:proofErr w:type="spellStart"/>
+      <w:r>
+        <w:rPr>
+          <w:rFonts w:ascii="Courier New" w:eastAsia="Times New Roman" w:hAnsi="Courier New" w:cs="Courier New"/>
+          <w:color w:val="7A7E85"/>
+          <w:kern w:val="0"/>
+          <w:sz w:val="20"/>
+          <w:szCs w:val="20"/>
+          <w:lang w:eastAsia="en-IN"/>
+          <w14:ligatures w14:val="none"/>
+        </w:rPr>
+        <w:t>httpBasic</w:t>
+      </w:r>
+      <w:proofErr w:type="spellEnd"/>
+      <w:r>
+        <w:rPr>
+          <w:rFonts w:ascii="Courier New" w:eastAsia="Times New Roman" w:hAnsi="Courier New" w:cs="Courier New"/>
+          <w:color w:val="7A7E85"/>
+          <w:kern w:val="0"/>
+          <w:sz w:val="20"/>
+          <w:szCs w:val="20"/>
+          <w:lang w:eastAsia="en-IN"/>
+          <w14:ligatures w14:val="none"/>
+        </w:rPr>
+        <w:t>(</w:t>
+      </w:r>
+      <w:proofErr w:type="spellStart"/>
+      <w:r>
+        <w:rPr>
+          <w:rFonts w:ascii="Courier New" w:eastAsia="Times New Roman" w:hAnsi="Courier New" w:cs="Courier New"/>
+          <w:color w:val="7A7E85"/>
+          <w:kern w:val="0"/>
+          <w:sz w:val="20"/>
+          <w:szCs w:val="20"/>
+          <w:lang w:eastAsia="en-IN"/>
+          <w14:ligatures w14:val="none"/>
+        </w:rPr>
+        <w:t>Customizer.withDefaults</w:t>
+      </w:r>
+      <w:proofErr w:type="spellEnd"/>
+      <w:r>
+        <w:rPr>
+          <w:rFonts w:ascii="Courier New" w:eastAsia="Times New Roman" w:hAnsi="Courier New" w:cs="Courier New"/>
+          <w:color w:val="7A7E85"/>
+          <w:kern w:val="0"/>
+          <w:sz w:val="20"/>
+          <w:szCs w:val="20"/>
+          <w:lang w:eastAsia="en-IN"/>
+          <w14:ligatures w14:val="none"/>
+        </w:rPr>
+        <w:t>())</w:t>
+      </w:r>
+      <w:r>
+        <w:rPr>
+          <w:rFonts w:ascii="Courier New" w:eastAsia="Times New Roman" w:hAnsi="Courier New" w:cs="Courier New"/>
+          <w:color w:val="7A7E85"/>
+          <w:kern w:val="0"/>
+          <w:sz w:val="20"/>
+          <w:szCs w:val="20"/>
+          <w:lang w:eastAsia="en-IN"/>
+          <w14:ligatures w14:val="none"/>
+        </w:rPr>
+        <w:br/>
+      </w:r>
+      <w:r>
+        <w:rPr>
+          <w:rFonts w:ascii="Courier New" w:eastAsia="Times New Roman" w:hAnsi="Courier New" w:cs="Courier New"/>
+          <w:color w:val="7A7E85"/>
+          <w:kern w:val="0"/>
+          <w:sz w:val="20"/>
+          <w:szCs w:val="20"/>
+          <w:lang w:eastAsia="en-IN"/>
+          <w14:ligatures w14:val="none"/>
+        </w:rPr>
+        <w:lastRenderedPageBreak/>
+        <w:t xml:space="preserve">    </w:t>
+      </w:r>
+      <w:r>
+        <w:rPr>
+          <w:rFonts w:ascii="Courier New" w:eastAsia="Times New Roman" w:hAnsi="Courier New" w:cs="Courier New"/>
+          <w:color w:val="B3AE60"/>
+          <w:kern w:val="0"/>
+          <w:sz w:val="20"/>
+          <w:szCs w:val="20"/>
+          <w:lang w:eastAsia="en-IN"/>
+          <w14:ligatures w14:val="none"/>
+        </w:rPr>
+        <w:t>@Bean</w:t>
+      </w:r>
+      <w:r>
+        <w:rPr>
+          <w:rFonts w:ascii="Courier New" w:eastAsia="Times New Roman" w:hAnsi="Courier New" w:cs="Courier New"/>
+          <w:color w:val="B3AE60"/>
+          <w:kern w:val="0"/>
+          <w:sz w:val="20"/>
+          <w:szCs w:val="20"/>
+          <w:lang w:eastAsia="en-IN"/>
+          <w14:ligatures w14:val="none"/>
+        </w:rPr>
+        <w:br/>
+        <w:t xml:space="preserve">    </w:t>
+      </w:r>
+      <w:r>
+        <w:rPr>
+          <w:rFonts w:ascii="Courier New" w:eastAsia="Times New Roman" w:hAnsi="Courier New" w:cs="Courier New"/>
+          <w:color w:val="CF8E6D"/>
+          <w:kern w:val="0"/>
+          <w:sz w:val="20"/>
+          <w:szCs w:val="20"/>
+          <w:lang w:eastAsia="en-IN"/>
+          <w14:ligatures w14:val="none"/>
+        </w:rPr>
+        <w:t xml:space="preserve">public </w:t>
+      </w:r>
+      <w:proofErr w:type="spellStart"/>
+      <w:r>
+        <w:rPr>
+          <w:rFonts w:ascii="Courier New" w:eastAsia="Times New Roman" w:hAnsi="Courier New" w:cs="Courier New"/>
+          <w:color w:val="BCBEC4"/>
+          <w:kern w:val="0"/>
+          <w:sz w:val="20"/>
+          <w:szCs w:val="20"/>
+          <w:lang w:eastAsia="en-IN"/>
+          <w14:ligatures w14:val="none"/>
+        </w:rPr>
+        <w:t>SecurityFilterChain</w:t>
+      </w:r>
+      <w:proofErr w:type="spellEnd"/>
+      <w:r>
+        <w:rPr>
+          <w:rFonts w:ascii="Courier New" w:eastAsia="Times New Roman" w:hAnsi="Courier New" w:cs="Courier New"/>
+          <w:color w:val="BCBEC4"/>
+          <w:kern w:val="0"/>
+          <w:sz w:val="20"/>
+          <w:szCs w:val="20"/>
+          <w:lang w:eastAsia="en-IN"/>
+          <w14:ligatures w14:val="none"/>
+        </w:rPr>
+        <w:t xml:space="preserve"> </w:t>
+      </w:r>
+      <w:proofErr w:type="spellStart"/>
+      <w:proofErr w:type="gramStart"/>
+      <w:r>
+        <w:rPr>
+          <w:rFonts w:ascii="Courier New" w:eastAsia="Times New Roman" w:hAnsi="Courier New" w:cs="Courier New"/>
+          <w:color w:val="56A8F5"/>
+          <w:kern w:val="0"/>
+          <w:sz w:val="20"/>
+          <w:szCs w:val="20"/>
+          <w:lang w:eastAsia="en-IN"/>
+          <w14:ligatures w14:val="none"/>
+        </w:rPr>
+        <w:t>securityFilterChain</w:t>
+      </w:r>
+      <w:proofErr w:type="spellEnd"/>
+      <w:r>
+        <w:rPr>
+          <w:rFonts w:ascii="Courier New" w:eastAsia="Times New Roman" w:hAnsi="Courier New" w:cs="Courier New"/>
+          <w:color w:val="BCBEC4"/>
+          <w:kern w:val="0"/>
+          <w:sz w:val="20"/>
+          <w:szCs w:val="20"/>
+          <w:lang w:eastAsia="en-IN"/>
+          <w14:ligatures w14:val="none"/>
+        </w:rPr>
+        <w:t>(</w:t>
+      </w:r>
+      <w:proofErr w:type="spellStart"/>
+      <w:proofErr w:type="gramEnd"/>
+      <w:r>
+        <w:rPr>
+          <w:rFonts w:ascii="Courier New" w:eastAsia="Times New Roman" w:hAnsi="Courier New" w:cs="Courier New"/>
+          <w:color w:val="BCBEC4"/>
+          <w:kern w:val="0"/>
+          <w:sz w:val="20"/>
+          <w:szCs w:val="20"/>
+          <w:lang w:eastAsia="en-IN"/>
+          <w14:ligatures w14:val="none"/>
+        </w:rPr>
+        <w:t>HttpSecurity</w:t>
+      </w:r>
+      <w:proofErr w:type="spellEnd"/>
+      <w:r>
+        <w:rPr>
+          <w:rFonts w:ascii="Courier New" w:eastAsia="Times New Roman" w:hAnsi="Courier New" w:cs="Courier New"/>
+          <w:color w:val="BCBEC4"/>
+          <w:kern w:val="0"/>
+          <w:sz w:val="20"/>
+          <w:szCs w:val="20"/>
+          <w:lang w:eastAsia="en-IN"/>
+          <w14:ligatures w14:val="none"/>
+        </w:rPr>
+        <w:t xml:space="preserve"> http) </w:t>
+      </w:r>
+      <w:r>
+        <w:rPr>
+          <w:rFonts w:ascii="Courier New" w:eastAsia="Times New Roman" w:hAnsi="Courier New" w:cs="Courier New"/>
+          <w:color w:val="CF8E6D"/>
+          <w:kern w:val="0"/>
+          <w:sz w:val="20"/>
+          <w:szCs w:val="20"/>
+          <w:lang w:eastAsia="en-IN"/>
+          <w14:ligatures w14:val="none"/>
+        </w:rPr>
+        <w:t xml:space="preserve">throws </w:t>
+      </w:r>
+      <w:r>
+        <w:rPr>
+          <w:rFonts w:ascii="Courier New" w:eastAsia="Times New Roman" w:hAnsi="Courier New" w:cs="Courier New"/>
+          <w:color w:val="BCBEC4"/>
+          <w:kern w:val="0"/>
+          <w:sz w:val="20"/>
+          <w:szCs w:val="20"/>
+          <w:lang w:eastAsia="en-IN"/>
+          <w14:ligatures w14:val="none"/>
+        </w:rPr>
+        <w:t>Exception{</w:t>
+      </w:r>
+      <w:r>
+        <w:rPr>
+          <w:rFonts w:ascii="Courier New" w:eastAsia="Times New Roman" w:hAnsi="Courier New" w:cs="Courier New"/>
+          <w:color w:val="BCBEC4"/>
+          <w:kern w:val="0"/>
+          <w:sz w:val="20"/>
+          <w:szCs w:val="20"/>
+          <w:lang w:eastAsia="en-IN"/>
+          <w14:ligatures w14:val="none"/>
+        </w:rPr>
+        <w:br/>
+        <w:t xml:space="preserve">        http</w:t>
+      </w:r>
+      <w:r>
+        <w:rPr>
+          <w:rFonts w:ascii="Courier New" w:eastAsia="Times New Roman" w:hAnsi="Courier New" w:cs="Courier New"/>
+          <w:color w:val="BCBEC4"/>
+          <w:kern w:val="0"/>
+          <w:sz w:val="20"/>
+          <w:szCs w:val="20"/>
+          <w:lang w:eastAsia="en-IN"/>
+          <w14:ligatures w14:val="none"/>
+        </w:rPr>
+        <w:br/>
+        <w:t xml:space="preserve">                .</w:t>
+      </w:r>
+      <w:proofErr w:type="spellStart"/>
+      <w:r>
+        <w:rPr>
+          <w:rFonts w:ascii="Courier New" w:eastAsia="Times New Roman" w:hAnsi="Courier New" w:cs="Courier New"/>
+          <w:color w:val="BCBEC4"/>
+          <w:kern w:val="0"/>
+          <w:sz w:val="20"/>
+          <w:szCs w:val="20"/>
+          <w:lang w:eastAsia="en-IN"/>
+          <w14:ligatures w14:val="none"/>
+        </w:rPr>
+        <w:t>csrf</w:t>
+      </w:r>
+      <w:proofErr w:type="spellEnd"/>
+      <w:r>
+        <w:rPr>
+          <w:rFonts w:ascii="Courier New" w:eastAsia="Times New Roman" w:hAnsi="Courier New" w:cs="Courier New"/>
+          <w:color w:val="BCBEC4"/>
+          <w:kern w:val="0"/>
+          <w:sz w:val="20"/>
+          <w:szCs w:val="20"/>
+          <w:lang w:eastAsia="en-IN"/>
+          <w14:ligatures w14:val="none"/>
+        </w:rPr>
+        <w:t>(</w:t>
+      </w:r>
+      <w:proofErr w:type="spellStart"/>
+      <w:r>
+        <w:rPr>
+          <w:rFonts w:ascii="Courier New" w:eastAsia="Times New Roman" w:hAnsi="Courier New" w:cs="Courier New"/>
+          <w:color w:val="BCBEC4"/>
+          <w:kern w:val="0"/>
+          <w:sz w:val="20"/>
+          <w:szCs w:val="20"/>
+          <w:lang w:eastAsia="en-IN"/>
+          <w14:ligatures w14:val="none"/>
+        </w:rPr>
+        <w:t>AbstractHttpConfigurer</w:t>
+      </w:r>
+      <w:proofErr w:type="spellEnd"/>
+      <w:r>
+        <w:rPr>
+          <w:rFonts w:ascii="Courier New" w:eastAsia="Times New Roman" w:hAnsi="Courier New" w:cs="Courier New"/>
+          <w:color w:val="BCBEC4"/>
+          <w:kern w:val="0"/>
+          <w:sz w:val="20"/>
+          <w:szCs w:val="20"/>
+          <w:lang w:eastAsia="en-IN"/>
+          <w14:ligatures w14:val="none"/>
+        </w:rPr>
+        <w:t>::disable)</w:t>
+      </w:r>
+      <w:r>
+        <w:rPr>
+          <w:rFonts w:ascii="Courier New" w:eastAsia="Times New Roman" w:hAnsi="Courier New" w:cs="Courier New"/>
+          <w:color w:val="BCBEC4"/>
+          <w:kern w:val="0"/>
+          <w:sz w:val="20"/>
+          <w:szCs w:val="20"/>
+          <w:lang w:eastAsia="en-IN"/>
+          <w14:ligatures w14:val="none"/>
+        </w:rPr>
+        <w:br/>
+      </w:r>
+      <w:r>
+        <w:rPr>
+          <w:rFonts w:ascii="Courier New" w:eastAsia="Times New Roman" w:hAnsi="Courier New" w:cs="Courier New"/>
+          <w:color w:val="7A7E85"/>
+          <w:kern w:val="0"/>
+          <w:sz w:val="20"/>
+          <w:szCs w:val="20"/>
+          <w:lang w:eastAsia="en-IN"/>
+          <w14:ligatures w14:val="none"/>
+        </w:rPr>
+        <w:br/>
+        <w:t xml:space="preserve">            </w:t>
+      </w:r>
+      <w:r>
+        <w:rPr>
+          <w:rFonts w:ascii="Courier New" w:eastAsia="Times New Roman" w:hAnsi="Courier New" w:cs="Courier New"/>
+          <w:color w:val="BCBEC4"/>
+          <w:kern w:val="0"/>
+          <w:sz w:val="20"/>
+          <w:szCs w:val="20"/>
+          <w:lang w:eastAsia="en-IN"/>
+          <w14:ligatures w14:val="none"/>
+        </w:rPr>
+        <w:t>.</w:t>
+      </w:r>
+      <w:proofErr w:type="spellStart"/>
+      <w:r>
+        <w:rPr>
+          <w:rFonts w:ascii="Courier New" w:eastAsia="Times New Roman" w:hAnsi="Courier New" w:cs="Courier New"/>
+          <w:color w:val="BCBEC4"/>
+          <w:kern w:val="0"/>
+          <w:sz w:val="20"/>
+          <w:szCs w:val="20"/>
+          <w:lang w:eastAsia="en-IN"/>
+          <w14:ligatures w14:val="none"/>
+        </w:rPr>
+        <w:t>authorizeHttpRequests</w:t>
+      </w:r>
+      <w:proofErr w:type="spellEnd"/>
+      <w:r>
+        <w:rPr>
+          <w:rFonts w:ascii="Courier New" w:eastAsia="Times New Roman" w:hAnsi="Courier New" w:cs="Courier New"/>
+          <w:color w:val="BCBEC4"/>
+          <w:kern w:val="0"/>
+          <w:sz w:val="20"/>
+          <w:szCs w:val="20"/>
+          <w:lang w:eastAsia="en-IN"/>
+          <w14:ligatures w14:val="none"/>
+        </w:rPr>
+        <w:t xml:space="preserve">(request -&gt; </w:t>
+      </w:r>
+      <w:proofErr w:type="spellStart"/>
+      <w:r>
+        <w:rPr>
+          <w:rFonts w:ascii="Courier New" w:eastAsia="Times New Roman" w:hAnsi="Courier New" w:cs="Courier New"/>
+          <w:color w:val="BCBEC4"/>
+          <w:kern w:val="0"/>
+          <w:sz w:val="20"/>
+          <w:szCs w:val="20"/>
+          <w:lang w:eastAsia="en-IN"/>
+          <w14:ligatures w14:val="none"/>
+        </w:rPr>
+        <w:t>request.anyRequest</w:t>
+      </w:r>
+      <w:proofErr w:type="spellEnd"/>
+      <w:r>
+        <w:rPr>
+          <w:rFonts w:ascii="Courier New" w:eastAsia="Times New Roman" w:hAnsi="Courier New" w:cs="Courier New"/>
+          <w:color w:val="BCBEC4"/>
+          <w:kern w:val="0"/>
+          <w:sz w:val="20"/>
+          <w:szCs w:val="20"/>
+          <w:lang w:eastAsia="en-IN"/>
+          <w14:ligatures w14:val="none"/>
+        </w:rPr>
+        <w:t>().authenticated())</w:t>
+      </w:r>
+      <w:r>
+        <w:rPr>
+          <w:rFonts w:ascii="Courier New" w:eastAsia="Times New Roman" w:hAnsi="Courier New" w:cs="Courier New"/>
+          <w:color w:val="BCBEC4"/>
+          <w:kern w:val="0"/>
+          <w:sz w:val="20"/>
+          <w:szCs w:val="20"/>
+          <w:lang w:eastAsia="en-IN"/>
+          <w14:ligatures w14:val="none"/>
+        </w:rPr>
+        <w:br/>
+        <w:t xml:space="preserve">            .</w:t>
+      </w:r>
+      <w:proofErr w:type="spellStart"/>
+      <w:r>
+        <w:rPr>
+          <w:rFonts w:ascii="Courier New" w:eastAsia="Times New Roman" w:hAnsi="Courier New" w:cs="Courier New"/>
+          <w:color w:val="BCBEC4"/>
+          <w:kern w:val="0"/>
+          <w:sz w:val="20"/>
+          <w:szCs w:val="20"/>
+          <w:lang w:eastAsia="en-IN"/>
+          <w14:ligatures w14:val="none"/>
+        </w:rPr>
+        <w:t>formLogin</w:t>
+      </w:r>
+      <w:proofErr w:type="spellEnd"/>
+      <w:r>
+        <w:rPr>
+          <w:rFonts w:ascii="Courier New" w:eastAsia="Times New Roman" w:hAnsi="Courier New" w:cs="Courier New"/>
+          <w:color w:val="BCBEC4"/>
+          <w:kern w:val="0"/>
+          <w:sz w:val="20"/>
+          <w:szCs w:val="20"/>
+          <w:lang w:eastAsia="en-IN"/>
+          <w14:ligatures w14:val="none"/>
+        </w:rPr>
+        <w:t>(</w:t>
+      </w:r>
+      <w:proofErr w:type="spellStart"/>
+      <w:r>
+        <w:rPr>
+          <w:rFonts w:ascii="Courier New" w:eastAsia="Times New Roman" w:hAnsi="Courier New" w:cs="Courier New"/>
+          <w:color w:val="BCBEC4"/>
+          <w:kern w:val="0"/>
+          <w:sz w:val="20"/>
+          <w:szCs w:val="20"/>
+          <w:lang w:eastAsia="en-IN"/>
+          <w14:ligatures w14:val="none"/>
+        </w:rPr>
+        <w:t>Customizer.</w:t>
+      </w:r>
+      <w:r>
+        <w:rPr>
+          <w:rFonts w:ascii="Courier New" w:eastAsia="Times New Roman" w:hAnsi="Courier New" w:cs="Courier New"/>
+          <w:i/>
+          <w:iCs/>
+          <w:color w:val="BCBEC4"/>
+          <w:kern w:val="0"/>
+          <w:sz w:val="20"/>
+          <w:szCs w:val="20"/>
+          <w:lang w:eastAsia="en-IN"/>
+          <w14:ligatures w14:val="none"/>
+        </w:rPr>
+        <w:t>withDefaults</w:t>
+      </w:r>
+      <w:proofErr w:type="spellEnd"/>
+      <w:r>
+        <w:rPr>
+          <w:rFonts w:ascii="Courier New" w:eastAsia="Times New Roman" w:hAnsi="Courier New" w:cs="Courier New"/>
+          <w:color w:val="BCBEC4"/>
+          <w:kern w:val="0"/>
+          <w:sz w:val="20"/>
+          <w:szCs w:val="20"/>
+          <w:lang w:eastAsia="en-IN"/>
+          <w14:ligatures w14:val="none"/>
+        </w:rPr>
+        <w:t>())</w:t>
+      </w:r>
+      <w:r>
+        <w:rPr>
+          <w:rFonts w:ascii="Courier New" w:eastAsia="Times New Roman" w:hAnsi="Courier New" w:cs="Courier New"/>
+          <w:color w:val="BCBEC4"/>
+          <w:kern w:val="0"/>
+          <w:sz w:val="20"/>
+          <w:szCs w:val="20"/>
+          <w:lang w:eastAsia="en-IN"/>
+          <w14:ligatures w14:val="none"/>
+        </w:rPr>
+        <w:br/>
+        <w:t xml:space="preserve">            .</w:t>
+      </w:r>
+      <w:proofErr w:type="spellStart"/>
+      <w:r>
+        <w:rPr>
+          <w:rFonts w:ascii="Courier New" w:eastAsia="Times New Roman" w:hAnsi="Courier New" w:cs="Courier New"/>
+          <w:color w:val="BCBEC4"/>
+          <w:kern w:val="0"/>
+          <w:sz w:val="20"/>
+          <w:szCs w:val="20"/>
+          <w:lang w:eastAsia="en-IN"/>
+          <w14:ligatures w14:val="none"/>
+        </w:rPr>
+        <w:t>httpBasic</w:t>
+      </w:r>
+      <w:proofErr w:type="spellEnd"/>
+      <w:r>
+        <w:rPr>
+          <w:rFonts w:ascii="Courier New" w:eastAsia="Times New Roman" w:hAnsi="Courier New" w:cs="Courier New"/>
+          <w:color w:val="BCBEC4"/>
+          <w:kern w:val="0"/>
+          <w:sz w:val="20"/>
+          <w:szCs w:val="20"/>
+          <w:lang w:eastAsia="en-IN"/>
+          <w14:ligatures w14:val="none"/>
+        </w:rPr>
+        <w:t>(</w:t>
+      </w:r>
+      <w:proofErr w:type="spellStart"/>
+      <w:r>
+        <w:rPr>
+          <w:rFonts w:ascii="Courier New" w:eastAsia="Times New Roman" w:hAnsi="Courier New" w:cs="Courier New"/>
+          <w:color w:val="BCBEC4"/>
+          <w:kern w:val="0"/>
+          <w:sz w:val="20"/>
+          <w:szCs w:val="20"/>
+          <w:lang w:eastAsia="en-IN"/>
+          <w14:ligatures w14:val="none"/>
+        </w:rPr>
+        <w:t>Customizer.</w:t>
+      </w:r>
+      <w:r>
+        <w:rPr>
+          <w:rFonts w:ascii="Courier New" w:eastAsia="Times New Roman" w:hAnsi="Courier New" w:cs="Courier New"/>
+          <w:i/>
+          <w:iCs/>
+          <w:color w:val="BCBEC4"/>
+          <w:kern w:val="0"/>
+          <w:sz w:val="20"/>
+          <w:szCs w:val="20"/>
+          <w:lang w:eastAsia="en-IN"/>
+          <w14:ligatures w14:val="none"/>
+        </w:rPr>
+        <w:t>withDefaults</w:t>
+      </w:r>
+      <w:proofErr w:type="spellEnd"/>
+      <w:r>
+        <w:rPr>
+          <w:rFonts w:ascii="Courier New" w:eastAsia="Times New Roman" w:hAnsi="Courier New" w:cs="Courier New"/>
+          <w:color w:val="BCBEC4"/>
+          <w:kern w:val="0"/>
+          <w:sz w:val="20"/>
+          <w:szCs w:val="20"/>
+          <w:lang w:eastAsia="en-IN"/>
+          <w14:ligatures w14:val="none"/>
+        </w:rPr>
+        <w:t>());</w:t>
+      </w:r>
+      <w:r>
+        <w:rPr>
+          <w:rFonts w:ascii="Courier New" w:eastAsia="Times New Roman" w:hAnsi="Courier New" w:cs="Courier New"/>
+          <w:color w:val="BCBEC4"/>
+          <w:kern w:val="0"/>
+          <w:sz w:val="20"/>
+          <w:szCs w:val="20"/>
+          <w:lang w:eastAsia="en-IN"/>
+          <w14:ligatures w14:val="none"/>
+        </w:rPr>
+        <w:br/>
+      </w:r>
+      <w:r>
+        <w:rPr>
+          <w:rFonts w:ascii="Courier New" w:eastAsia="Times New Roman" w:hAnsi="Courier New" w:cs="Courier New"/>
+          <w:color w:val="BCBEC4"/>
+          <w:kern w:val="0"/>
+          <w:sz w:val="20"/>
+          <w:szCs w:val="20"/>
+          <w:lang w:eastAsia="en-IN"/>
+          <w14:ligatures w14:val="none"/>
+        </w:rPr>
+        <w:br/>
+        <w:t xml:space="preserve">        </w:t>
+      </w:r>
+      <w:r>
+        <w:rPr>
+          <w:rFonts w:ascii="Courier New" w:eastAsia="Times New Roman" w:hAnsi="Courier New" w:cs="Courier New"/>
+          <w:color w:val="CF8E6D"/>
+          <w:kern w:val="0"/>
+          <w:sz w:val="20"/>
+          <w:szCs w:val="20"/>
+          <w:lang w:eastAsia="en-IN"/>
+          <w14:ligatures w14:val="none"/>
+        </w:rPr>
+        <w:t xml:space="preserve">return </w:t>
+      </w:r>
+      <w:proofErr w:type="spellStart"/>
+      <w:r>
+        <w:rPr>
+          <w:rFonts w:ascii="Courier New" w:eastAsia="Times New Roman" w:hAnsi="Courier New" w:cs="Courier New"/>
+          <w:color w:val="BCBEC4"/>
+          <w:kern w:val="0"/>
+          <w:sz w:val="20"/>
+          <w:szCs w:val="20"/>
+          <w:lang w:eastAsia="en-IN"/>
+          <w14:ligatures w14:val="none"/>
+        </w:rPr>
+        <w:t>http.build</w:t>
+      </w:r>
+      <w:proofErr w:type="spellEnd"/>
+      <w:r>
+        <w:rPr>
+          <w:rFonts w:ascii="Courier New" w:eastAsia="Times New Roman" w:hAnsi="Courier New" w:cs="Courier New"/>
+          <w:color w:val="BCBEC4"/>
+          <w:kern w:val="0"/>
+          <w:sz w:val="20"/>
+          <w:szCs w:val="20"/>
+          <w:lang w:eastAsia="en-IN"/>
+          <w14:ligatures w14:val="none"/>
+        </w:rPr>
+        <w:t>();</w:t>
       </w:r>
       <w:r>
         <w:rPr>

</xml_diff>